<commit_message>
changed the layout of the ui and added new scenes instead of changing the panels
</commit_message>
<xml_diff>
--- a/UnsteadyLand - GDD.docx
+++ b/UnsteadyLand - GDD.docx
@@ -1,6 +1,6 @@
 
 <file path=word/document.xml><?xml version="1.0" encoding="utf-8"?>
-<w:document xmlns:wpc="http://schemas.microsoft.com/office/word/2010/wordprocessingCanvas" xmlns:cx="http://schemas.microsoft.com/office/drawing/2014/chartex" xmlns:cx1="http://schemas.microsoft.com/office/drawing/2015/9/8/chartex" xmlns:cx2="http://schemas.microsoft.com/office/drawing/2015/10/21/chartex" xmlns:cx3="http://schemas.microsoft.com/office/drawing/2016/5/9/chartex" xmlns:cx4="http://schemas.microsoft.com/office/drawing/2016/5/10/chartex" xmlns:cx5="http://schemas.microsoft.com/office/drawing/2016/5/11/chartex" xmlns:cx6="http://schemas.microsoft.com/office/drawing/2016/5/12/chartex" xmlns:cx7="http://schemas.microsoft.com/office/drawing/2016/5/13/chartex" xmlns:cx8="http://schemas.microsoft.com/office/drawing/2016/5/14/chartex" xmlns:mc="http://schemas.openxmlformats.org/markup-compatibility/2006" xmlns:aink="http://schemas.microsoft.com/office/drawing/2016/ink" xmlns:am3d="http://schemas.microsoft.com/office/drawing/2017/model3d" xmlns:o="urn:schemas-microsoft-com:office:office" xmlns:r="http://schemas.openxmlformats.org/officeDocument/2006/relationships" xmlns:m="http://schemas.openxmlformats.org/officeDocument/2006/math" xmlns:v="urn:schemas-microsoft-com:vml" xmlns:wp14="http://schemas.microsoft.com/office/word/2010/wordprocessingDrawing" xmlns:wp="http://schemas.openxmlformats.org/drawingml/2006/wordprocessingDrawing" xmlns:w10="urn:schemas-microsoft-com:office:word" xmlns:w="http://schemas.openxmlformats.org/wordprocessingml/2006/main" xmlns:w14="http://schemas.microsoft.com/office/word/2010/wordml" xmlns:w15="http://schemas.microsoft.com/office/word/2012/wordml" xmlns:w16cex="http://schemas.microsoft.com/office/word/2018/wordml/cex" xmlns:w16cid="http://schemas.microsoft.com/office/word/2016/wordml/cid" xmlns:w16="http://schemas.microsoft.com/office/word/2018/wordml" xmlns:w16se="http://schemas.microsoft.com/office/word/2015/wordml/symex" xmlns:wpg="http://schemas.microsoft.com/office/word/2010/wordprocessingGroup" xmlns:wpi="http://schemas.microsoft.com/office/word/2010/wordprocessingInk" xmlns:wne="http://schemas.microsoft.com/office/word/2006/wordml" xmlns:wps="http://schemas.microsoft.com/office/word/2010/wordprocessingShape" mc:Ignorable="w14 w15 w16se w16cid w16 w16cex wp14">
+<w:document xmlns:wpc="http://schemas.microsoft.com/office/word/2010/wordprocessingCanvas" xmlns:cx="http://schemas.microsoft.com/office/drawing/2014/chartex" xmlns:cx1="http://schemas.microsoft.com/office/drawing/2015/9/8/chartex" xmlns:cx2="http://schemas.microsoft.com/office/drawing/2015/10/21/chartex" xmlns:cx3="http://schemas.microsoft.com/office/drawing/2016/5/9/chartex" xmlns:cx4="http://schemas.microsoft.com/office/drawing/2016/5/10/chartex" xmlns:cx5="http://schemas.microsoft.com/office/drawing/2016/5/11/chartex" xmlns:cx6="http://schemas.microsoft.com/office/drawing/2016/5/12/chartex" xmlns:cx7="http://schemas.microsoft.com/office/drawing/2016/5/13/chartex" xmlns:cx8="http://schemas.microsoft.com/office/drawing/2016/5/14/chartex" xmlns:mc="http://schemas.openxmlformats.org/markup-compatibility/2006" xmlns:aink="http://schemas.microsoft.com/office/drawing/2016/ink" xmlns:am3d="http://schemas.microsoft.com/office/drawing/2017/model3d" xmlns:o="urn:schemas-microsoft-com:office:office" xmlns:r="http://schemas.openxmlformats.org/officeDocument/2006/relationships" xmlns:m="http://schemas.openxmlformats.org/officeDocument/2006/math" xmlns:v="urn:schemas-microsoft-com:vml" xmlns:wp14="http://schemas.microsoft.com/office/word/2010/wordprocessingDrawing" xmlns:wp="http://schemas.openxmlformats.org/drawingml/2006/wordprocessingDrawing" xmlns:w10="urn:schemas-microsoft-com:office:word" xmlns:w="http://schemas.openxmlformats.org/wordprocessingml/2006/main" xmlns:w14="http://schemas.microsoft.com/office/word/2010/wordml" xmlns:w15="http://schemas.microsoft.com/office/word/2012/wordml" xmlns:w16cex="http://schemas.microsoft.com/office/word/2018/wordml/cex" xmlns:w16cid="http://schemas.microsoft.com/office/word/2016/wordml/cid" xmlns:w16="http://schemas.microsoft.com/office/word/2018/wordml" xmlns:w16sdtdh="http://schemas.microsoft.com/office/word/2020/wordml/sdtdatahash" xmlns:w16se="http://schemas.microsoft.com/office/word/2015/wordml/symex" xmlns:wpg="http://schemas.microsoft.com/office/word/2010/wordprocessingGroup" xmlns:wpi="http://schemas.microsoft.com/office/word/2010/wordprocessingInk" xmlns:wne="http://schemas.microsoft.com/office/word/2006/wordml" xmlns:wps="http://schemas.microsoft.com/office/word/2010/wordprocessingShape" mc:Ignorable="w14 w15 w16se w16cid w16 w16cex w16sdtdh wp14">
   <w:background w:color="FFFFFF" w:themeColor="background1"/>
   <w:body>
     <w:sdt>
@@ -44,7 +44,6 @@
                 </w:rPr>
                 <w:alias w:val="Company"/>
                 <w:id w:val="15524243"/>
-                <w:showingPlcHdr/>
                 <w:dataBinding w:prefixMappings="xmlns:ns0='http://schemas.openxmlformats.org/officeDocument/2006/extended-properties'" w:xpath="/ns0:Properties[1]/ns0:Company[1]" w:storeItemID="{6668398D-A668-4E3E-A5EB-62B293D839F1}"/>
                 <w:text/>
               </w:sdtPr>
@@ -68,7 +67,21 @@
                         <w:rFonts w:asciiTheme="majorHAnsi" w:eastAsiaTheme="majorEastAsia" w:hAnsiTheme="majorHAnsi" w:cstheme="majorBidi"/>
                         <w:caps/>
                       </w:rPr>
-                      <w:t>[Type the company name]</w:t>
+                      <w:t>[</w:t>
+                    </w:r>
+                    <w:r>
+                      <w:rPr>
+                        <w:rFonts w:asciiTheme="majorHAnsi" w:eastAsiaTheme="majorEastAsia" w:hAnsiTheme="majorHAnsi" w:cstheme="majorBidi"/>
+                        <w:caps/>
+                      </w:rPr>
+                      <w:t>Invisible shadow</w:t>
+                    </w:r>
+                    <w:r>
+                      <w:rPr>
+                        <w:rFonts w:asciiTheme="majorHAnsi" w:eastAsiaTheme="majorEastAsia" w:hAnsiTheme="majorHAnsi" w:cstheme="majorBidi"/>
+                        <w:caps/>
+                      </w:rPr>
+                      <w:t>]</w:t>
                     </w:r>
                   </w:p>
                 </w:tc>
@@ -89,7 +102,6 @@
                 </w:rPr>
                 <w:alias w:val="Title"/>
                 <w:id w:val="15524250"/>
-                <w:showingPlcHdr/>
                 <w:dataBinding w:prefixMappings="xmlns:ns0='http://schemas.openxmlformats.org/package/2006/metadata/core-properties' xmlns:ns1='http://purl.org/dc/elements/1.1/'" w:xpath="/ns0:coreProperties[1]/ns1:title[1]" w:storeItemID="{6C3C8BC8-F283-45AE-878A-BAB7291924A1}"/>
                 <w:text/>
               </w:sdtPr>
@@ -116,10 +128,10 @@
                     <w:r>
                       <w:rPr>
                         <w:rFonts w:asciiTheme="majorHAnsi" w:eastAsiaTheme="majorEastAsia" w:hAnsiTheme="majorHAnsi" w:cstheme="majorBidi"/>
-                        <w:sz w:val="80"/>
-                        <w:szCs w:val="80"/>
+                        <w:sz w:val="56"/>
+                        <w:szCs w:val="56"/>
                       </w:rPr>
-                      <w:t>[Type the document title]</w:t>
+                      <w:t>Unsteadyland</w:t>
                     </w:r>
                   </w:p>
                 </w:tc>
@@ -150,6 +162,252 @@
                     <w:szCs w:val="60"/>
                   </w:rPr>
                 </w:pPr>
+                <w:r>
+                  <w:rPr>
+                    <w:noProof/>
+                    <w:lang w:val="en-US" w:eastAsia="en-US"/>
+                  </w:rPr>
+                  <mc:AlternateContent>
+                    <mc:Choice Requires="wps">
+                      <w:drawing>
+                        <wp:anchor distT="0" distB="0" distL="114300" distR="114300" simplePos="0" relativeHeight="251658240" behindDoc="0" locked="0" layoutInCell="1" allowOverlap="1" wp14:anchorId="08B8131E" wp14:editId="11CF40F0">
+                          <wp:simplePos x="0" y="0"/>
+                          <wp:positionH relativeFrom="column">
+                            <wp:posOffset>2316480</wp:posOffset>
+                          </wp:positionH>
+                          <wp:positionV relativeFrom="paragraph">
+                            <wp:posOffset>-2146300</wp:posOffset>
+                          </wp:positionV>
+                          <wp:extent cx="1301115" cy="1019175"/>
+                          <wp:effectExtent l="0" t="0" r="17145" b="26035"/>
+                          <wp:wrapNone/>
+                          <wp:docPr id="1" name="Text Box 4"/>
+                          <wp:cNvGraphicFramePr>
+                            <a:graphicFrameLocks xmlns:a="http://schemas.openxmlformats.org/drawingml/2006/main"/>
+                          </wp:cNvGraphicFramePr>
+                          <a:graphic xmlns:a="http://schemas.openxmlformats.org/drawingml/2006/main">
+                            <a:graphicData uri="http://schemas.microsoft.com/office/word/2010/wordprocessingShape">
+                              <wps:wsp>
+                                <wps:cNvSpPr txBox="1">
+                                  <a:spLocks noChangeArrowheads="1"/>
+                                </wps:cNvSpPr>
+                                <wps:spPr bwMode="auto">
+                                  <a:xfrm>
+                                    <a:off x="0" y="0"/>
+                                    <a:ext cx="1301115" cy="1019175"/>
+                                  </a:xfrm>
+                                  <a:prstGeom prst="rect">
+                                    <a:avLst/>
+                                  </a:prstGeom>
+                                  <a:solidFill>
+                                    <a:schemeClr val="tx1"/>
+                                  </a:solidFill>
+                                  <a:ln w="9525">
+                                    <a:solidFill>
+                                      <a:srgbClr val="000000"/>
+                                    </a:solidFill>
+                                    <a:miter lim="800000"/>
+                                    <a:headEnd/>
+                                    <a:tailEnd/>
+                                  </a:ln>
+                                </wps:spPr>
+                                <wps:txbx>
+                                  <w:txbxContent>
+                                    <w:p>
+                                      <w:pPr>
+                                        <w:rPr>
+                                          <w:b/>
+                                          <w:sz w:val="28"/>
+                                          <w:szCs w:val="28"/>
+                                        </w:rPr>
+                                      </w:pPr>
+                                      <w:r>
+                                        <w:rPr>
+                                          <w:b/>
+                                          <w:noProof/>
+                                          <w:sz w:val="28"/>
+                                          <w:szCs w:val="28"/>
+                                        </w:rPr>
+                                        <w:drawing>
+                                          <wp:inline distT="0" distB="0" distL="0" distR="0" wp14:anchorId="2E301532" wp14:editId="44580717">
+                                            <wp:extent cx="1104900" cy="914400"/>
+                                            <wp:effectExtent l="0" t="0" r="0" b="0"/>
+                                            <wp:docPr id="5" name="Picture 5"/>
+                                            <wp:cNvGraphicFramePr>
+                                              <a:graphicFrameLocks xmlns:a="http://schemas.openxmlformats.org/drawingml/2006/main" noChangeAspect="1"/>
+                                            </wp:cNvGraphicFramePr>
+                                            <a:graphic xmlns:a="http://schemas.openxmlformats.org/drawingml/2006/main">
+                                              <a:graphicData uri="http://schemas.openxmlformats.org/drawingml/2006/picture">
+                                                <pic:pic xmlns:pic="http://schemas.openxmlformats.org/drawingml/2006/picture">
+                                                  <pic:nvPicPr>
+                                                    <pic:cNvPr id="0" name="Picture 4"/>
+                                                    <pic:cNvPicPr>
+                                                      <a:picLocks noChangeAspect="1" noChangeArrowheads="1"/>
+                                                    </pic:cNvPicPr>
+                                                  </pic:nvPicPr>
+                                                  <pic:blipFill>
+                                                    <a:blip r:embed="rId12">
+                                                      <a:extLst>
+                                                        <a:ext uri="{BEBA8EAE-BF5A-486C-A8C5-ECC9F3942E4B}">
+                                                          <a14:imgProps xmlns:a14="http://schemas.microsoft.com/office/drawing/2010/main">
+                                                            <a14:imgLayer r:embed="rId13">
+                                                              <a14:imgEffect>
+                                                                <a14:backgroundRemoval t="10000" b="90000" l="10000" r="90000">
+                                                                  <a14:foregroundMark x1="55594" y1="40000" x2="55594" y2="40000"/>
+                                                                  <a14:foregroundMark x1="67832" y1="60426" x2="67832" y2="60426"/>
+                                                                  <a14:foregroundMark x1="71329" y1="51489" x2="71329" y2="51489"/>
+                                                                  <a14:foregroundMark x1="65385" y1="44255" x2="65385" y2="44255"/>
+                                                                  <a14:foregroundMark x1="66084" y1="40426" x2="66084" y2="40426"/>
+                                                                  <a14:foregroundMark x1="64685" y1="34468" x2="64685" y2="34468"/>
+                                                                </a14:backgroundRemoval>
+                                                              </a14:imgEffect>
+                                                            </a14:imgLayer>
+                                                          </a14:imgProps>
+                                                        </a:ext>
+                                                        <a:ext uri="{28A0092B-C50C-407E-A947-70E740481C1C}">
+                                                          <a14:useLocalDpi xmlns:a14="http://schemas.microsoft.com/office/drawing/2010/main" val="0"/>
+                                                        </a:ext>
+                                                      </a:extLst>
+                                                    </a:blip>
+                                                    <a:srcRect/>
+                                                    <a:stretch>
+                                                      <a:fillRect/>
+                                                    </a:stretch>
+                                                  </pic:blipFill>
+                                                  <pic:spPr bwMode="auto">
+                                                    <a:xfrm>
+                                                      <a:off x="0" y="0"/>
+                                                      <a:ext cx="1104900" cy="914400"/>
+                                                    </a:xfrm>
+                                                    <a:prstGeom prst="rect">
+                                                      <a:avLst/>
+                                                    </a:prstGeom>
+                                                    <a:noFill/>
+                                                    <a:ln>
+                                                      <a:noFill/>
+                                                    </a:ln>
+                                                  </pic:spPr>
+                                                </pic:pic>
+                                              </a:graphicData>
+                                            </a:graphic>
+                                          </wp:inline>
+                                        </w:drawing>
+                                      </w:r>
+                                    </w:p>
+                                  </w:txbxContent>
+                                </wps:txbx>
+                                <wps:bodyPr rot="0" vert="horz" wrap="none" lIns="91440" tIns="45720" rIns="91440" bIns="45720" anchor="t" anchorCtr="0" upright="1">
+                                  <a:spAutoFit/>
+                                </wps:bodyPr>
+                              </wps:wsp>
+                            </a:graphicData>
+                          </a:graphic>
+                          <wp14:sizeRelH relativeFrom="margin">
+                            <wp14:pctWidth>0</wp14:pctWidth>
+                          </wp14:sizeRelH>
+                          <wp14:sizeRelV relativeFrom="margin">
+                            <wp14:pctHeight>0</wp14:pctHeight>
+                          </wp14:sizeRelV>
+                        </wp:anchor>
+                      </w:drawing>
+                    </mc:Choice>
+                    <mc:Fallback>
+                      <w:pict>
+                        <v:shapetype w14:anchorId="08B8131E" id="_x0000_t202" coordsize="21600,21600" o:spt="202" path="m,l,21600r21600,l21600,xe">
+                          <v:stroke joinstyle="miter"/>
+                          <v:path gradientshapeok="t" o:connecttype="rect"/>
+                        </v:shapetype>
+                        <v:shape id="Text Box 4" o:spid="_x0000_s1026" type="#_x0000_t202" style="position:absolute;left:0;text-align:left;margin-left:182.4pt;margin-top:-169pt;width:102.45pt;height:80.25pt;z-index:251658240;visibility:visible;mso-wrap-style:none;mso-width-percent:0;mso-height-percent:0;mso-wrap-distance-left:9pt;mso-wrap-distance-top:0;mso-wrap-distance-right:9pt;mso-wrap-distance-bottom:0;mso-position-horizontal:absolute;mso-position-horizontal-relative:text;mso-position-vertical:absolute;mso-position-vertical-relative:text;mso-width-percent:0;mso-height-percent:0;mso-width-relative:margin;mso-height-relative:margin;v-text-anchor:top" o:gfxdata="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" fillcolor="black [3213]">
+                          <v:textbox style="mso-fit-shape-to-text:t">
+                            <w:txbxContent>
+                              <w:p>
+                                <w:pPr>
+                                  <w:rPr>
+                                    <w:b/>
+                                    <w:sz w:val="28"/>
+                                    <w:szCs w:val="28"/>
+                                  </w:rPr>
+                                </w:pPr>
+                                <w:r>
+                                  <w:rPr>
+                                    <w:b/>
+                                    <w:noProof/>
+                                    <w:sz w:val="28"/>
+                                    <w:szCs w:val="28"/>
+                                  </w:rPr>
+                                  <w:drawing>
+                                    <wp:inline distT="0" distB="0" distL="0" distR="0" wp14:anchorId="2E301532" wp14:editId="44580717">
+                                      <wp:extent cx="1104900" cy="914400"/>
+                                      <wp:effectExtent l="0" t="0" r="0" b="0"/>
+                                      <wp:docPr id="5" name="Picture 5"/>
+                                      <wp:cNvGraphicFramePr>
+                                        <a:graphicFrameLocks xmlns:a="http://schemas.openxmlformats.org/drawingml/2006/main" noChangeAspect="1"/>
+                                      </wp:cNvGraphicFramePr>
+                                      <a:graphic xmlns:a="http://schemas.openxmlformats.org/drawingml/2006/main">
+                                        <a:graphicData uri="http://schemas.openxmlformats.org/drawingml/2006/picture">
+                                          <pic:pic xmlns:pic="http://schemas.openxmlformats.org/drawingml/2006/picture">
+                                            <pic:nvPicPr>
+                                              <pic:cNvPr id="0" name="Picture 4"/>
+                                              <pic:cNvPicPr>
+                                                <a:picLocks noChangeAspect="1" noChangeArrowheads="1"/>
+                                              </pic:cNvPicPr>
+                                            </pic:nvPicPr>
+                                            <pic:blipFill>
+                                              <a:blip r:embed="rId12">
+                                                <a:extLst>
+                                                  <a:ext uri="{BEBA8EAE-BF5A-486C-A8C5-ECC9F3942E4B}">
+                                                    <a14:imgProps xmlns:a14="http://schemas.microsoft.com/office/drawing/2010/main">
+                                                      <a14:imgLayer r:embed="rId13">
+                                                        <a14:imgEffect>
+                                                          <a14:backgroundRemoval t="10000" b="90000" l="10000" r="90000">
+                                                            <a14:foregroundMark x1="55594" y1="40000" x2="55594" y2="40000"/>
+                                                            <a14:foregroundMark x1="67832" y1="60426" x2="67832" y2="60426"/>
+                                                            <a14:foregroundMark x1="71329" y1="51489" x2="71329" y2="51489"/>
+                                                            <a14:foregroundMark x1="65385" y1="44255" x2="65385" y2="44255"/>
+                                                            <a14:foregroundMark x1="66084" y1="40426" x2="66084" y2="40426"/>
+                                                            <a14:foregroundMark x1="64685" y1="34468" x2="64685" y2="34468"/>
+                                                          </a14:backgroundRemoval>
+                                                        </a14:imgEffect>
+                                                      </a14:imgLayer>
+                                                    </a14:imgProps>
+                                                  </a:ext>
+                                                  <a:ext uri="{28A0092B-C50C-407E-A947-70E740481C1C}">
+                                                    <a14:useLocalDpi xmlns:a14="http://schemas.microsoft.com/office/drawing/2010/main" val="0"/>
+                                                  </a:ext>
+                                                </a:extLst>
+                                              </a:blip>
+                                              <a:srcRect/>
+                                              <a:stretch>
+                                                <a:fillRect/>
+                                              </a:stretch>
+                                            </pic:blipFill>
+                                            <pic:spPr bwMode="auto">
+                                              <a:xfrm>
+                                                <a:off x="0" y="0"/>
+                                                <a:ext cx="1104900" cy="914400"/>
+                                              </a:xfrm>
+                                              <a:prstGeom prst="rect">
+                                                <a:avLst/>
+                                              </a:prstGeom>
+                                              <a:noFill/>
+                                              <a:ln>
+                                                <a:noFill/>
+                                              </a:ln>
+                                            </pic:spPr>
+                                          </pic:pic>
+                                        </a:graphicData>
+                                      </a:graphic>
+                                    </wp:inline>
+                                  </w:drawing>
+                                </w:r>
+                              </w:p>
+                            </w:txbxContent>
+                          </v:textbox>
+                        </v:shape>
+                      </w:pict>
+                    </mc:Fallback>
+                  </mc:AlternateContent>
+                </w:r>
                 <w:sdt>
                   <w:sdtPr>
                     <w:rPr>
@@ -160,7 +418,6 @@
                     </w:rPr>
                     <w:alias w:val="Subtitle"/>
                     <w:id w:val="15524255"/>
-                    <w:showingPlcHdr/>
                     <w:dataBinding w:prefixMappings="xmlns:ns0='http://schemas.openxmlformats.org/package/2006/metadata/core-properties' xmlns:ns1='http://purl.org/dc/elements/1.1/'" w:xpath="/ns0:coreProperties[1]/ns1:subject[1]" w:storeItemID="{6C3C8BC8-F283-45AE-878A-BAB7291924A1}"/>
                     <w:text/>
                   </w:sdtPr>
@@ -169,10 +426,11 @@
                     <w:r>
                       <w:rPr>
                         <w:rFonts w:asciiTheme="majorHAnsi" w:eastAsiaTheme="majorEastAsia" w:hAnsiTheme="majorHAnsi" w:cstheme="majorBidi"/>
-                        <w:sz w:val="44"/>
-                        <w:szCs w:val="44"/>
+                        <w:b/>
+                        <w:sz w:val="60"/>
+                        <w:szCs w:val="60"/>
                       </w:rPr>
-                      <w:t>[Type the document subtitle]</w:t>
+                      <w:t>[Help the astronaut survive]</w:t>
                     </w:r>
                   </w:sdtContent>
                 </w:sdt>
@@ -251,7 +509,21 @@
                     <w:sz w:val="24"/>
                     <w:szCs w:val="24"/>
                   </w:rPr>
-                  <w:t>Version #XX</w:t>
+                  <w:t>Version #</w:t>
+                </w:r>
+                <w:r>
+                  <w:rPr>
+                    <w:sz w:val="24"/>
+                    <w:szCs w:val="24"/>
+                  </w:rPr>
+                  <w:t>1.0.</w:t>
+                </w:r>
+                <w:r>
+                  <w:rPr>
+                    <w:sz w:val="24"/>
+                    <w:szCs w:val="24"/>
+                  </w:rPr>
+                  <w:t>5</w:t>
                 </w:r>
               </w:p>
               <w:p>
@@ -278,7 +550,13 @@
                   <w:t>1</w:t>
                 </w:r>
                 <w:r>
-                  <w:t xml:space="preserve"> by XX Games.</w:t>
+                  <w:t xml:space="preserve"> by </w:t>
+                </w:r>
+                <w:r>
+                  <w:t>Invisible Shadow</w:t>
+                </w:r>
+                <w:r>
+                  <w:t xml:space="preserve"> Games.</w:t>
                 </w:r>
               </w:p>
               <w:p>
@@ -356,7 +634,27 @@
                         <w:szCs w:val="28"/>
                         <w:u w:val="single"/>
                       </w:rPr>
-                      <w:t>[Type Author’s Name Here]</w:t>
+                      <w:t>[</w:t>
+                    </w:r>
+                    <w:r>
+                      <w:rPr>
+                        <w:b/>
+                        <w:bCs/>
+                        <w:sz w:val="28"/>
+                        <w:szCs w:val="28"/>
+                        <w:u w:val="single"/>
+                      </w:rPr>
+                      <w:t>Rui Chen Geng Li - 101277255</w:t>
+                    </w:r>
+                    <w:r>
+                      <w:rPr>
+                        <w:b/>
+                        <w:bCs/>
+                        <w:sz w:val="28"/>
+                        <w:szCs w:val="28"/>
+                        <w:u w:val="single"/>
+                      </w:rPr>
+                      <w:t>]</w:t>
                     </w:r>
                   </w:p>
                 </w:tc>
@@ -387,138 +685,7 @@
           </w:tr>
         </w:tbl>
         <w:p/>
-        <w:p>
-          <w:r>
-            <w:rPr>
-              <w:noProof/>
-              <w:lang w:val="en-US" w:eastAsia="en-US"/>
-            </w:rPr>
-            <mc:AlternateContent>
-              <mc:Choice Requires="wps">
-                <w:drawing>
-                  <wp:anchor distT="0" distB="0" distL="114300" distR="114300" simplePos="0" relativeHeight="251660288" behindDoc="0" locked="0" layoutInCell="1" allowOverlap="1" wp14:anchorId="08B8131E" wp14:editId="08B8131F">
-                    <wp:simplePos x="0" y="0"/>
-                    <wp:positionH relativeFrom="column">
-                      <wp:posOffset>1783080</wp:posOffset>
-                    </wp:positionH>
-                    <wp:positionV relativeFrom="paragraph">
-                      <wp:posOffset>-5914390</wp:posOffset>
-                    </wp:positionV>
-                    <wp:extent cx="2353310" cy="1019175"/>
-                    <wp:effectExtent l="13335" t="8890" r="5080" b="10160"/>
-                    <wp:wrapNone/>
-                    <wp:docPr id="1" name="Text Box 4"/>
-                    <wp:cNvGraphicFramePr>
-                      <a:graphicFrameLocks xmlns:a="http://schemas.openxmlformats.org/drawingml/2006/main"/>
-                    </wp:cNvGraphicFramePr>
-                    <a:graphic xmlns:a="http://schemas.openxmlformats.org/drawingml/2006/main">
-                      <a:graphicData uri="http://schemas.microsoft.com/office/word/2010/wordprocessingShape">
-                        <wps:wsp>
-                          <wps:cNvSpPr txBox="1">
-                            <a:spLocks noChangeArrowheads="1"/>
-                          </wps:cNvSpPr>
-                          <wps:spPr bwMode="auto">
-                            <a:xfrm>
-                              <a:off x="0" y="0"/>
-                              <a:ext cx="2353310" cy="1019175"/>
-                            </a:xfrm>
-                            <a:prstGeom prst="rect">
-                              <a:avLst/>
-                            </a:prstGeom>
-                            <a:solidFill>
-                              <a:srgbClr val="FFFFFF"/>
-                            </a:solidFill>
-                            <a:ln w="9525">
-                              <a:solidFill>
-                                <a:srgbClr val="000000"/>
-                              </a:solidFill>
-                              <a:miter lim="800000"/>
-                              <a:headEnd/>
-                              <a:tailEnd/>
-                            </a:ln>
-                          </wps:spPr>
-                          <wps:txbx>
-                            <w:txbxContent>
-                              <w:p>
-                                <w:pPr>
-                                  <w:jc w:val="center"/>
-                                </w:pPr>
-                              </w:p>
-                              <w:p>
-                                <w:pPr>
-                                  <w:jc w:val="center"/>
-                                  <w:rPr>
-                                    <w:b/>
-                                    <w:sz w:val="28"/>
-                                    <w:szCs w:val="28"/>
-                                  </w:rPr>
-                                </w:pPr>
-                                <w:r>
-                                  <w:rPr>
-                                    <w:b/>
-                                    <w:sz w:val="28"/>
-                                    <w:szCs w:val="28"/>
-                                  </w:rPr>
-                                  <w:t>Insert a Company Logo here</w:t>
-                                </w:r>
-                              </w:p>
-                            </w:txbxContent>
-                          </wps:txbx>
-                          <wps:bodyPr rot="0" vert="horz" wrap="square" lIns="91440" tIns="45720" rIns="91440" bIns="45720" anchor="t" anchorCtr="0" upright="1">
-                            <a:noAutofit/>
-                          </wps:bodyPr>
-                        </wps:wsp>
-                      </a:graphicData>
-                    </a:graphic>
-                    <wp14:sizeRelH relativeFrom="margin">
-                      <wp14:pctWidth>40000</wp14:pctWidth>
-                    </wp14:sizeRelH>
-                    <wp14:sizeRelV relativeFrom="margin">
-                      <wp14:pctHeight>0</wp14:pctHeight>
-                    </wp14:sizeRelV>
-                  </wp:anchor>
-                </w:drawing>
-              </mc:Choice>
-              <mc:Fallback>
-                <w:pict>
-                  <v:shapetype w14:anchorId="08B8131E" id="_x0000_t202" coordsize="21600,21600" o:spt="202" path="m,l,21600r21600,l21600,xe">
-                    <v:stroke joinstyle="miter"/>
-                    <v:path gradientshapeok="t" o:connecttype="rect"/>
-                  </v:shapetype>
-                  <v:shape id="Text Box 4" o:spid="_x0000_s1026" type="#_x0000_t202" style="position:absolute;margin-left:140.4pt;margin-top:-465.7pt;width:185.3pt;height:80.25pt;z-index:251660288;visibility:visible;mso-wrap-style:square;mso-width-percent:400;mso-height-percent:0;mso-wrap-distance-left:9pt;mso-wrap-distance-top:0;mso-wrap-distance-right:9pt;mso-wrap-distance-bottom:0;mso-position-horizontal:absolute;mso-position-horizontal-relative:text;mso-position-vertical:absolute;mso-position-vertical-relative:text;mso-width-percent:400;mso-height-percent:0;mso-width-relative:margin;mso-height-relative:margin;v-text-anchor:top" o:gfxdata="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">
-                    <v:textbox>
-                      <w:txbxContent>
-                        <w:p>
-                          <w:pPr>
-                            <w:jc w:val="center"/>
-                          </w:pPr>
-                        </w:p>
-                        <w:p>
-                          <w:pPr>
-                            <w:jc w:val="center"/>
-                            <w:rPr>
-                              <w:b/>
-                              <w:sz w:val="28"/>
-                              <w:szCs w:val="28"/>
-                            </w:rPr>
-                          </w:pPr>
-                          <w:r>
-                            <w:rPr>
-                              <w:b/>
-                              <w:sz w:val="28"/>
-                              <w:szCs w:val="28"/>
-                            </w:rPr>
-                            <w:t>Insert a Company Logo here</w:t>
-                          </w:r>
-                        </w:p>
-                      </w:txbxContent>
-                    </v:textbox>
-                  </v:shape>
-                </w:pict>
-              </mc:Fallback>
-            </mc:AlternateContent>
-          </w:r>
-        </w:p>
+        <w:p/>
         <w:tbl>
           <w:tblPr>
             <w:tblpPr w:leftFromText="187" w:rightFromText="187" w:horzAnchor="margin" w:tblpXSpec="center" w:tblpYSpec="bottom"/>
@@ -547,7 +714,7 @@
                     <w:sz w:val="24"/>
                     <w:szCs w:val="24"/>
                   </w:rPr>
-                  <w:t>January</w:t>
+                  <w:t>November</w:t>
                 </w:r>
                 <w:r>
                   <w:rPr>
@@ -561,7 +728,7 @@
                     <w:sz w:val="24"/>
                     <w:szCs w:val="24"/>
                   </w:rPr>
-                  <w:t>1</w:t>
+                  <w:t>2</w:t>
                 </w:r>
                 <w:r>
                   <w:rPr>
@@ -574,9 +741,8 @@
                   <w:rPr>
                     <w:sz w:val="24"/>
                     <w:szCs w:val="24"/>
-                    <w:vertAlign w:val="superscript"/>
                   </w:rPr>
-                  <w:t>th</w:t>
+                  <w:t>st</w:t>
                 </w:r>
                 <w:r>
                   <w:rPr>
@@ -634,18 +800,275 @@
     </w:p>
     <w:p>
       <w:pPr>
-        <w:jc w:val="right"/>
-        <w:rPr>
-          <w:sz w:val="24"/>
-          <w:szCs w:val="24"/>
-        </w:rPr>
-      </w:pPr>
-      <w:r>
-        <w:rPr>
-          <w:sz w:val="24"/>
-          <w:szCs w:val="24"/>
-        </w:rPr>
-        <w:t>[Your Table of Contents should go here.  Make sure that your document’s sections are hyperlinked to their corresponding pages.]</w:t>
+        <w:pStyle w:val="ListParagraph"/>
+        <w:numPr>
+          <w:ilvl w:val="0"/>
+          <w:numId w:val="2"/>
+        </w:numPr>
+        <w:jc w:val="center"/>
+        <w:rPr>
+          <w:sz w:val="24"/>
+          <w:szCs w:val="24"/>
+        </w:rPr>
+      </w:pPr>
+      <w:r>
+        <w:rPr>
+          <w:sz w:val="24"/>
+          <w:szCs w:val="24"/>
+        </w:rPr>
+        <w:t>Version History</w:t>
+      </w:r>
+    </w:p>
+    <w:p>
+      <w:pPr>
+        <w:pStyle w:val="ListParagraph"/>
+        <w:numPr>
+          <w:ilvl w:val="0"/>
+          <w:numId w:val="2"/>
+        </w:numPr>
+        <w:jc w:val="center"/>
+        <w:rPr>
+          <w:sz w:val="24"/>
+          <w:szCs w:val="24"/>
+        </w:rPr>
+      </w:pPr>
+      <w:r>
+        <w:rPr>
+          <w:sz w:val="24"/>
+          <w:szCs w:val="24"/>
+        </w:rPr>
+        <w:t>Detailed Game Description</w:t>
+      </w:r>
+    </w:p>
+    <w:p>
+      <w:pPr>
+        <w:pStyle w:val="ListParagraph"/>
+        <w:numPr>
+          <w:ilvl w:val="0"/>
+          <w:numId w:val="2"/>
+        </w:numPr>
+        <w:jc w:val="center"/>
+        <w:rPr>
+          <w:sz w:val="24"/>
+          <w:szCs w:val="24"/>
+        </w:rPr>
+      </w:pPr>
+      <w:r>
+        <w:rPr>
+          <w:sz w:val="24"/>
+          <w:szCs w:val="24"/>
+        </w:rPr>
+        <w:t>Controls</w:t>
+      </w:r>
+    </w:p>
+    <w:p>
+      <w:pPr>
+        <w:pStyle w:val="ListParagraph"/>
+        <w:numPr>
+          <w:ilvl w:val="0"/>
+          <w:numId w:val="2"/>
+        </w:numPr>
+        <w:jc w:val="center"/>
+        <w:rPr>
+          <w:sz w:val="24"/>
+          <w:szCs w:val="24"/>
+        </w:rPr>
+      </w:pPr>
+      <w:r>
+        <w:rPr>
+          <w:sz w:val="24"/>
+          <w:szCs w:val="24"/>
+        </w:rPr>
+        <w:t>Interface Sketches</w:t>
+      </w:r>
+    </w:p>
+    <w:p>
+      <w:pPr>
+        <w:pStyle w:val="ListParagraph"/>
+        <w:numPr>
+          <w:ilvl w:val="0"/>
+          <w:numId w:val="2"/>
+        </w:numPr>
+        <w:jc w:val="center"/>
+        <w:rPr>
+          <w:sz w:val="24"/>
+          <w:szCs w:val="24"/>
+        </w:rPr>
+      </w:pPr>
+      <w:r>
+        <w:rPr>
+          <w:sz w:val="24"/>
+          <w:szCs w:val="24"/>
+        </w:rPr>
+        <w:t>Screen Description</w:t>
+      </w:r>
+    </w:p>
+    <w:p>
+      <w:pPr>
+        <w:pStyle w:val="ListParagraph"/>
+        <w:numPr>
+          <w:ilvl w:val="0"/>
+          <w:numId w:val="2"/>
+        </w:numPr>
+        <w:jc w:val="center"/>
+        <w:rPr>
+          <w:sz w:val="24"/>
+          <w:szCs w:val="24"/>
+        </w:rPr>
+      </w:pPr>
+      <w:r>
+        <w:rPr>
+          <w:sz w:val="24"/>
+          <w:szCs w:val="24"/>
+        </w:rPr>
+        <w:t>Game World</w:t>
+      </w:r>
+    </w:p>
+    <w:p>
+      <w:pPr>
+        <w:pStyle w:val="ListParagraph"/>
+        <w:numPr>
+          <w:ilvl w:val="0"/>
+          <w:numId w:val="2"/>
+        </w:numPr>
+        <w:jc w:val="center"/>
+        <w:rPr>
+          <w:sz w:val="24"/>
+          <w:szCs w:val="24"/>
+        </w:rPr>
+      </w:pPr>
+      <w:r>
+        <w:rPr>
+          <w:sz w:val="24"/>
+          <w:szCs w:val="24"/>
+        </w:rPr>
+        <w:t>Levels</w:t>
+      </w:r>
+    </w:p>
+    <w:p>
+      <w:pPr>
+        <w:pStyle w:val="ListParagraph"/>
+        <w:numPr>
+          <w:ilvl w:val="0"/>
+          <w:numId w:val="2"/>
+        </w:numPr>
+        <w:jc w:val="center"/>
+        <w:rPr>
+          <w:sz w:val="24"/>
+          <w:szCs w:val="24"/>
+        </w:rPr>
+      </w:pPr>
+      <w:r>
+        <w:rPr>
+          <w:sz w:val="24"/>
+          <w:szCs w:val="24"/>
+        </w:rPr>
+        <w:t>Characters / Vehicles</w:t>
+      </w:r>
+    </w:p>
+    <w:p>
+      <w:pPr>
+        <w:pStyle w:val="ListParagraph"/>
+        <w:numPr>
+          <w:ilvl w:val="0"/>
+          <w:numId w:val="2"/>
+        </w:numPr>
+        <w:jc w:val="center"/>
+        <w:rPr>
+          <w:sz w:val="24"/>
+          <w:szCs w:val="24"/>
+        </w:rPr>
+      </w:pPr>
+      <w:r>
+        <w:rPr>
+          <w:sz w:val="24"/>
+          <w:szCs w:val="24"/>
+        </w:rPr>
+        <w:t>Enemies (AI)</w:t>
+      </w:r>
+    </w:p>
+    <w:p>
+      <w:pPr>
+        <w:pStyle w:val="ListParagraph"/>
+        <w:numPr>
+          <w:ilvl w:val="0"/>
+          <w:numId w:val="2"/>
+        </w:numPr>
+        <w:jc w:val="center"/>
+        <w:rPr>
+          <w:sz w:val="24"/>
+          <w:szCs w:val="24"/>
+        </w:rPr>
+      </w:pPr>
+      <w:r>
+        <w:rPr>
+          <w:sz w:val="24"/>
+          <w:szCs w:val="24"/>
+        </w:rPr>
+        <w:t>Weapons</w:t>
+      </w:r>
+    </w:p>
+    <w:p>
+      <w:pPr>
+        <w:pStyle w:val="ListParagraph"/>
+        <w:numPr>
+          <w:ilvl w:val="0"/>
+          <w:numId w:val="2"/>
+        </w:numPr>
+        <w:jc w:val="center"/>
+        <w:rPr>
+          <w:sz w:val="24"/>
+          <w:szCs w:val="24"/>
+        </w:rPr>
+      </w:pPr>
+      <w:r>
+        <w:rPr>
+          <w:sz w:val="24"/>
+          <w:szCs w:val="24"/>
+        </w:rPr>
+        <w:t>Scoring</w:t>
+      </w:r>
+    </w:p>
+    <w:p>
+      <w:pPr>
+        <w:pStyle w:val="ListParagraph"/>
+        <w:numPr>
+          <w:ilvl w:val="0"/>
+          <w:numId w:val="2"/>
+        </w:numPr>
+        <w:jc w:val="center"/>
+        <w:rPr>
+          <w:sz w:val="24"/>
+          <w:szCs w:val="24"/>
+        </w:rPr>
+      </w:pPr>
+      <w:r>
+        <w:rPr>
+          <w:sz w:val="24"/>
+          <w:szCs w:val="24"/>
+        </w:rPr>
+        <w:t>Sound Index</w:t>
+      </w:r>
+    </w:p>
+    <w:p>
+      <w:pPr>
+        <w:pStyle w:val="ListParagraph"/>
+        <w:numPr>
+          <w:ilvl w:val="0"/>
+          <w:numId w:val="2"/>
+        </w:numPr>
+        <w:jc w:val="center"/>
+        <w:rPr>
+          <w:sz w:val="24"/>
+          <w:szCs w:val="24"/>
+        </w:rPr>
+      </w:pPr>
+      <w:r>
+        <w:rPr>
+          <w:sz w:val="24"/>
+          <w:szCs w:val="24"/>
+        </w:rPr>
+        <w:t>Art / Multimedia</w:t>
       </w:r>
     </w:p>
     <w:p>
@@ -2131,10 +2554,10 @@
       </w:r>
     </w:p>
     <w:sectPr>
-      <w:headerReference w:type="even" r:id="rId12"/>
-      <w:headerReference w:type="default" r:id="rId13"/>
-      <w:footerReference w:type="even" r:id="rId14"/>
-      <w:footerReference w:type="default" r:id="rId15"/>
+      <w:headerReference w:type="even" r:id="rId14"/>
+      <w:headerReference w:type="default" r:id="rId15"/>
+      <w:footerReference w:type="even" r:id="rId16"/>
+      <w:footerReference w:type="default" r:id="rId17"/>
       <w:pgSz w:w="12240" w:h="15840"/>
       <w:pgMar w:top="1440" w:right="1440" w:bottom="1440" w:left="1440" w:header="720" w:footer="720" w:gutter="0"/>
       <w:pgBorders w:offsetFrom="page">
@@ -2152,7 +2575,7 @@
 </file>
 
 <file path=word/endnotes.xml><?xml version="1.0" encoding="utf-8"?>
-<w:endnotes xmlns:wpc="http://schemas.microsoft.com/office/word/2010/wordprocessingCanvas" xmlns:cx="http://schemas.microsoft.com/office/drawing/2014/chartex" xmlns:cx1="http://schemas.microsoft.com/office/drawing/2015/9/8/chartex" xmlns:cx2="http://schemas.microsoft.com/office/drawing/2015/10/21/chartex" xmlns:cx3="http://schemas.microsoft.com/office/drawing/2016/5/9/chartex" xmlns:cx4="http://schemas.microsoft.com/office/drawing/2016/5/10/chartex" xmlns:cx5="http://schemas.microsoft.com/office/drawing/2016/5/11/chartex" xmlns:cx6="http://schemas.microsoft.com/office/drawing/2016/5/12/chartex" xmlns:cx7="http://schemas.microsoft.com/office/drawing/2016/5/13/chartex" xmlns:cx8="http://schemas.microsoft.com/office/drawing/2016/5/14/chartex" xmlns:mc="http://schemas.openxmlformats.org/markup-compatibility/2006" xmlns:aink="http://schemas.microsoft.com/office/drawing/2016/ink" xmlns:am3d="http://schemas.microsoft.com/office/drawing/2017/model3d" xmlns:o="urn:schemas-microsoft-com:office:office" xmlns:r="http://schemas.openxmlformats.org/officeDocument/2006/relationships" xmlns:m="http://schemas.openxmlformats.org/officeDocument/2006/math" xmlns:v="urn:schemas-microsoft-com:vml" xmlns:wp14="http://schemas.microsoft.com/office/word/2010/wordprocessingDrawing" xmlns:wp="http://schemas.openxmlformats.org/drawingml/2006/wordprocessingDrawing" xmlns:w10="urn:schemas-microsoft-com:office:word" xmlns:w="http://schemas.openxmlformats.org/wordprocessingml/2006/main" xmlns:w14="http://schemas.microsoft.com/office/word/2010/wordml" xmlns:w15="http://schemas.microsoft.com/office/word/2012/wordml" xmlns:w16cex="http://schemas.microsoft.com/office/word/2018/wordml/cex" xmlns:w16cid="http://schemas.microsoft.com/office/word/2016/wordml/cid" xmlns:w16="http://schemas.microsoft.com/office/word/2018/wordml" xmlns:w16se="http://schemas.microsoft.com/office/word/2015/wordml/symex" xmlns:wpg="http://schemas.microsoft.com/office/word/2010/wordprocessingGroup" xmlns:wpi="http://schemas.microsoft.com/office/word/2010/wordprocessingInk" xmlns:wne="http://schemas.microsoft.com/office/word/2006/wordml" xmlns:wps="http://schemas.microsoft.com/office/word/2010/wordprocessingShape" mc:Ignorable="w14 w15 w16se w16cid w16 w16cex wp14">
+<w:endnotes xmlns:wpc="http://schemas.microsoft.com/office/word/2010/wordprocessingCanvas" xmlns:cx="http://schemas.microsoft.com/office/drawing/2014/chartex" xmlns:cx1="http://schemas.microsoft.com/office/drawing/2015/9/8/chartex" xmlns:cx2="http://schemas.microsoft.com/office/drawing/2015/10/21/chartex" xmlns:cx3="http://schemas.microsoft.com/office/drawing/2016/5/9/chartex" xmlns:cx4="http://schemas.microsoft.com/office/drawing/2016/5/10/chartex" xmlns:cx5="http://schemas.microsoft.com/office/drawing/2016/5/11/chartex" xmlns:cx6="http://schemas.microsoft.com/office/drawing/2016/5/12/chartex" xmlns:cx7="http://schemas.microsoft.com/office/drawing/2016/5/13/chartex" xmlns:cx8="http://schemas.microsoft.com/office/drawing/2016/5/14/chartex" xmlns:mc="http://schemas.openxmlformats.org/markup-compatibility/2006" xmlns:aink="http://schemas.microsoft.com/office/drawing/2016/ink" xmlns:am3d="http://schemas.microsoft.com/office/drawing/2017/model3d" xmlns:o="urn:schemas-microsoft-com:office:office" xmlns:r="http://schemas.openxmlformats.org/officeDocument/2006/relationships" xmlns:m="http://schemas.openxmlformats.org/officeDocument/2006/math" xmlns:v="urn:schemas-microsoft-com:vml" xmlns:wp14="http://schemas.microsoft.com/office/word/2010/wordprocessingDrawing" xmlns:wp="http://schemas.openxmlformats.org/drawingml/2006/wordprocessingDrawing" xmlns:w10="urn:schemas-microsoft-com:office:word" xmlns:w="http://schemas.openxmlformats.org/wordprocessingml/2006/main" xmlns:w14="http://schemas.microsoft.com/office/word/2010/wordml" xmlns:w15="http://schemas.microsoft.com/office/word/2012/wordml" xmlns:w16cex="http://schemas.microsoft.com/office/word/2018/wordml/cex" xmlns:w16cid="http://schemas.microsoft.com/office/word/2016/wordml/cid" xmlns:w16="http://schemas.microsoft.com/office/word/2018/wordml" xmlns:w16sdtdh="http://schemas.microsoft.com/office/word/2020/wordml/sdtdatahash" xmlns:w16se="http://schemas.microsoft.com/office/word/2015/wordml/symex" xmlns:wpg="http://schemas.microsoft.com/office/word/2010/wordprocessingGroup" xmlns:wpi="http://schemas.microsoft.com/office/word/2010/wordprocessingInk" xmlns:wne="http://schemas.microsoft.com/office/word/2006/wordml" xmlns:wps="http://schemas.microsoft.com/office/word/2010/wordprocessingShape" mc:Ignorable="w14 w15 w16se w16cid w16 w16cex w16sdtdh wp14">
   <w:endnote w:type="separator" w:id="-1">
     <w:p>
       <w:pPr>
@@ -2177,7 +2600,7 @@
 </file>
 
 <file path=word/footer1.xml><?xml version="1.0" encoding="utf-8"?>
-<w:ftr xmlns:wpc="http://schemas.microsoft.com/office/word/2010/wordprocessingCanvas" xmlns:cx="http://schemas.microsoft.com/office/drawing/2014/chartex" xmlns:cx1="http://schemas.microsoft.com/office/drawing/2015/9/8/chartex" xmlns:cx2="http://schemas.microsoft.com/office/drawing/2015/10/21/chartex" xmlns:cx3="http://schemas.microsoft.com/office/drawing/2016/5/9/chartex" xmlns:cx4="http://schemas.microsoft.com/office/drawing/2016/5/10/chartex" xmlns:cx5="http://schemas.microsoft.com/office/drawing/2016/5/11/chartex" xmlns:cx6="http://schemas.microsoft.com/office/drawing/2016/5/12/chartex" xmlns:cx7="http://schemas.microsoft.com/office/drawing/2016/5/13/chartex" xmlns:cx8="http://schemas.microsoft.com/office/drawing/2016/5/14/chartex" xmlns:mc="http://schemas.openxmlformats.org/markup-compatibility/2006" xmlns:aink="http://schemas.microsoft.com/office/drawing/2016/ink" xmlns:am3d="http://schemas.microsoft.com/office/drawing/2017/model3d" xmlns:o="urn:schemas-microsoft-com:office:office" xmlns:r="http://schemas.openxmlformats.org/officeDocument/2006/relationships" xmlns:m="http://schemas.openxmlformats.org/officeDocument/2006/math" xmlns:v="urn:schemas-microsoft-com:vml" xmlns:wp14="http://schemas.microsoft.com/office/word/2010/wordprocessingDrawing" xmlns:wp="http://schemas.openxmlformats.org/drawingml/2006/wordprocessingDrawing" xmlns:w10="urn:schemas-microsoft-com:office:word" xmlns:w="http://schemas.openxmlformats.org/wordprocessingml/2006/main" xmlns:w14="http://schemas.microsoft.com/office/word/2010/wordml" xmlns:w15="http://schemas.microsoft.com/office/word/2012/wordml" xmlns:w16cex="http://schemas.microsoft.com/office/word/2018/wordml/cex" xmlns:w16cid="http://schemas.microsoft.com/office/word/2016/wordml/cid" xmlns:w16="http://schemas.microsoft.com/office/word/2018/wordml" xmlns:w16se="http://schemas.microsoft.com/office/word/2015/wordml/symex" xmlns:wpg="http://schemas.microsoft.com/office/word/2010/wordprocessingGroup" xmlns:wpi="http://schemas.microsoft.com/office/word/2010/wordprocessingInk" xmlns:wne="http://schemas.microsoft.com/office/word/2006/wordml" xmlns:wps="http://schemas.microsoft.com/office/word/2010/wordprocessingShape" mc:Ignorable="w14 w15 w16se w16cid w16 w16cex wp14">
+<w:ftr xmlns:wpc="http://schemas.microsoft.com/office/word/2010/wordprocessingCanvas" xmlns:cx="http://schemas.microsoft.com/office/drawing/2014/chartex" xmlns:cx1="http://schemas.microsoft.com/office/drawing/2015/9/8/chartex" xmlns:cx2="http://schemas.microsoft.com/office/drawing/2015/10/21/chartex" xmlns:cx3="http://schemas.microsoft.com/office/drawing/2016/5/9/chartex" xmlns:cx4="http://schemas.microsoft.com/office/drawing/2016/5/10/chartex" xmlns:cx5="http://schemas.microsoft.com/office/drawing/2016/5/11/chartex" xmlns:cx6="http://schemas.microsoft.com/office/drawing/2016/5/12/chartex" xmlns:cx7="http://schemas.microsoft.com/office/drawing/2016/5/13/chartex" xmlns:cx8="http://schemas.microsoft.com/office/drawing/2016/5/14/chartex" xmlns:mc="http://schemas.openxmlformats.org/markup-compatibility/2006" xmlns:aink="http://schemas.microsoft.com/office/drawing/2016/ink" xmlns:am3d="http://schemas.microsoft.com/office/drawing/2017/model3d" xmlns:o="urn:schemas-microsoft-com:office:office" xmlns:r="http://schemas.openxmlformats.org/officeDocument/2006/relationships" xmlns:m="http://schemas.openxmlformats.org/officeDocument/2006/math" xmlns:v="urn:schemas-microsoft-com:vml" xmlns:wp14="http://schemas.microsoft.com/office/word/2010/wordprocessingDrawing" xmlns:wp="http://schemas.openxmlformats.org/drawingml/2006/wordprocessingDrawing" xmlns:w10="urn:schemas-microsoft-com:office:word" xmlns:w="http://schemas.openxmlformats.org/wordprocessingml/2006/main" xmlns:w14="http://schemas.microsoft.com/office/word/2010/wordml" xmlns:w15="http://schemas.microsoft.com/office/word/2012/wordml" xmlns:w16cex="http://schemas.microsoft.com/office/word/2018/wordml/cex" xmlns:w16cid="http://schemas.microsoft.com/office/word/2016/wordml/cid" xmlns:w16="http://schemas.microsoft.com/office/word/2018/wordml" xmlns:w16sdtdh="http://schemas.microsoft.com/office/word/2020/wordml/sdtdatahash" xmlns:w16se="http://schemas.microsoft.com/office/word/2015/wordml/symex" xmlns:wpg="http://schemas.microsoft.com/office/word/2010/wordprocessingGroup" xmlns:wpi="http://schemas.microsoft.com/office/word/2010/wordprocessingInk" xmlns:wne="http://schemas.microsoft.com/office/word/2006/wordml" xmlns:wps="http://schemas.microsoft.com/office/word/2010/wordprocessingShape" mc:Ignorable="w14 w15 w16se w16cid w16 w16cex w16sdtdh wp14">
   <w:p>
     <w:pPr>
       <w:pStyle w:val="Footer"/>
@@ -2193,7 +2616,21 @@
         <w:rFonts w:asciiTheme="majorHAnsi" w:hAnsiTheme="majorHAnsi"/>
         <w:b/>
       </w:rPr>
-      <w:t>Version Number XX.</w:t>
+      <w:t xml:space="preserve">Version Number </w:t>
+    </w:r>
+    <w:r>
+      <w:rPr>
+        <w:rFonts w:asciiTheme="majorHAnsi" w:hAnsiTheme="majorHAnsi"/>
+        <w:b/>
+      </w:rPr>
+      <w:t>1.0.5</w:t>
+    </w:r>
+    <w:r>
+      <w:rPr>
+        <w:rFonts w:asciiTheme="majorHAnsi" w:hAnsiTheme="majorHAnsi"/>
+        <w:b/>
+      </w:rPr>
+      <w:t>.</w:t>
     </w:r>
     <w:r>
       <w:rPr>
@@ -2240,7 +2677,7 @@
 </file>
 
 <file path=word/footer2.xml><?xml version="1.0" encoding="utf-8"?>
-<w:ftr xmlns:wpc="http://schemas.microsoft.com/office/word/2010/wordprocessingCanvas" xmlns:cx="http://schemas.microsoft.com/office/drawing/2014/chartex" xmlns:cx1="http://schemas.microsoft.com/office/drawing/2015/9/8/chartex" xmlns:cx2="http://schemas.microsoft.com/office/drawing/2015/10/21/chartex" xmlns:cx3="http://schemas.microsoft.com/office/drawing/2016/5/9/chartex" xmlns:cx4="http://schemas.microsoft.com/office/drawing/2016/5/10/chartex" xmlns:cx5="http://schemas.microsoft.com/office/drawing/2016/5/11/chartex" xmlns:cx6="http://schemas.microsoft.com/office/drawing/2016/5/12/chartex" xmlns:cx7="http://schemas.microsoft.com/office/drawing/2016/5/13/chartex" xmlns:cx8="http://schemas.microsoft.com/office/drawing/2016/5/14/chartex" xmlns:mc="http://schemas.openxmlformats.org/markup-compatibility/2006" xmlns:aink="http://schemas.microsoft.com/office/drawing/2016/ink" xmlns:am3d="http://schemas.microsoft.com/office/drawing/2017/model3d" xmlns:o="urn:schemas-microsoft-com:office:office" xmlns:r="http://schemas.openxmlformats.org/officeDocument/2006/relationships" xmlns:m="http://schemas.openxmlformats.org/officeDocument/2006/math" xmlns:v="urn:schemas-microsoft-com:vml" xmlns:wp14="http://schemas.microsoft.com/office/word/2010/wordprocessingDrawing" xmlns:wp="http://schemas.openxmlformats.org/drawingml/2006/wordprocessingDrawing" xmlns:w10="urn:schemas-microsoft-com:office:word" xmlns:w="http://schemas.openxmlformats.org/wordprocessingml/2006/main" xmlns:w14="http://schemas.microsoft.com/office/word/2010/wordml" xmlns:w15="http://schemas.microsoft.com/office/word/2012/wordml" xmlns:w16cex="http://schemas.microsoft.com/office/word/2018/wordml/cex" xmlns:w16cid="http://schemas.microsoft.com/office/word/2016/wordml/cid" xmlns:w16="http://schemas.microsoft.com/office/word/2018/wordml" xmlns:w16se="http://schemas.microsoft.com/office/word/2015/wordml/symex" xmlns:wpg="http://schemas.microsoft.com/office/word/2010/wordprocessingGroup" xmlns:wpi="http://schemas.microsoft.com/office/word/2010/wordprocessingInk" xmlns:wne="http://schemas.microsoft.com/office/word/2006/wordml" xmlns:wps="http://schemas.microsoft.com/office/word/2010/wordprocessingShape" mc:Ignorable="w14 w15 w16se w16cid w16 w16cex wp14">
+<w:ftr xmlns:wpc="http://schemas.microsoft.com/office/word/2010/wordprocessingCanvas" xmlns:cx="http://schemas.microsoft.com/office/drawing/2014/chartex" xmlns:cx1="http://schemas.microsoft.com/office/drawing/2015/9/8/chartex" xmlns:cx2="http://schemas.microsoft.com/office/drawing/2015/10/21/chartex" xmlns:cx3="http://schemas.microsoft.com/office/drawing/2016/5/9/chartex" xmlns:cx4="http://schemas.microsoft.com/office/drawing/2016/5/10/chartex" xmlns:cx5="http://schemas.microsoft.com/office/drawing/2016/5/11/chartex" xmlns:cx6="http://schemas.microsoft.com/office/drawing/2016/5/12/chartex" xmlns:cx7="http://schemas.microsoft.com/office/drawing/2016/5/13/chartex" xmlns:cx8="http://schemas.microsoft.com/office/drawing/2016/5/14/chartex" xmlns:mc="http://schemas.openxmlformats.org/markup-compatibility/2006" xmlns:aink="http://schemas.microsoft.com/office/drawing/2016/ink" xmlns:am3d="http://schemas.microsoft.com/office/drawing/2017/model3d" xmlns:o="urn:schemas-microsoft-com:office:office" xmlns:r="http://schemas.openxmlformats.org/officeDocument/2006/relationships" xmlns:m="http://schemas.openxmlformats.org/officeDocument/2006/math" xmlns:v="urn:schemas-microsoft-com:vml" xmlns:wp14="http://schemas.microsoft.com/office/word/2010/wordprocessingDrawing" xmlns:wp="http://schemas.openxmlformats.org/drawingml/2006/wordprocessingDrawing" xmlns:w10="urn:schemas-microsoft-com:office:word" xmlns:w="http://schemas.openxmlformats.org/wordprocessingml/2006/main" xmlns:w14="http://schemas.microsoft.com/office/word/2010/wordml" xmlns:w15="http://schemas.microsoft.com/office/word/2012/wordml" xmlns:w16cex="http://schemas.microsoft.com/office/word/2018/wordml/cex" xmlns:w16cid="http://schemas.microsoft.com/office/word/2016/wordml/cid" xmlns:w16="http://schemas.microsoft.com/office/word/2018/wordml" xmlns:w16sdtdh="http://schemas.microsoft.com/office/word/2020/wordml/sdtdatahash" xmlns:w16se="http://schemas.microsoft.com/office/word/2015/wordml/symex" xmlns:wpg="http://schemas.microsoft.com/office/word/2010/wordprocessingGroup" xmlns:wpi="http://schemas.microsoft.com/office/word/2010/wordprocessingInk" xmlns:wne="http://schemas.microsoft.com/office/word/2006/wordml" xmlns:wps="http://schemas.microsoft.com/office/word/2010/wordprocessingShape" mc:Ignorable="w14 w15 w16se w16cid w16 w16cex w16sdtdh wp14">
   <w:p>
     <w:pPr>
       <w:pStyle w:val="Footer"/>
@@ -2251,25 +2688,27 @@
         <w:rFonts w:asciiTheme="majorHAnsi" w:hAnsiTheme="majorHAnsi"/>
       </w:rPr>
     </w:pPr>
-    <w:sdt>
-      <w:sdtPr>
-        <w:rPr>
-          <w:rFonts w:asciiTheme="majorHAnsi" w:hAnsiTheme="majorHAnsi"/>
-        </w:rPr>
-        <w:id w:val="76027555"/>
-        <w:temporary/>
-        <w:showingPlcHdr/>
-      </w:sdtPr>
-      <w:sdtEndPr/>
-      <w:sdtContent>
-        <w:r>
-          <w:rPr>
-            <w:rFonts w:asciiTheme="majorHAnsi" w:hAnsiTheme="majorHAnsi"/>
-          </w:rPr>
-          <w:t>[Type text]</w:t>
-        </w:r>
-      </w:sdtContent>
-    </w:sdt>
+    <w:r>
+      <w:rPr>
+        <w:rFonts w:asciiTheme="majorHAnsi" w:hAnsiTheme="majorHAnsi"/>
+        <w:b/>
+      </w:rPr>
+      <w:t xml:space="preserve">Version Number </w:t>
+    </w:r>
+    <w:r>
+      <w:rPr>
+        <w:rFonts w:asciiTheme="majorHAnsi" w:hAnsiTheme="majorHAnsi"/>
+        <w:b/>
+      </w:rPr>
+      <w:t>1.0.5</w:t>
+    </w:r>
+    <w:r>
+      <w:rPr>
+        <w:rFonts w:asciiTheme="majorHAnsi" w:hAnsiTheme="majorHAnsi"/>
+        <w:b/>
+      </w:rPr>
+      <w:t>.</w:t>
+    </w:r>
     <w:r>
       <w:rPr>
         <w:rFonts w:asciiTheme="majorHAnsi" w:hAnsiTheme="majorHAnsi"/>
@@ -2315,7 +2754,7 @@
 </file>
 
 <file path=word/footnotes.xml><?xml version="1.0" encoding="utf-8"?>
-<w:footnotes xmlns:wpc="http://schemas.microsoft.com/office/word/2010/wordprocessingCanvas" xmlns:cx="http://schemas.microsoft.com/office/drawing/2014/chartex" xmlns:cx1="http://schemas.microsoft.com/office/drawing/2015/9/8/chartex" xmlns:cx2="http://schemas.microsoft.com/office/drawing/2015/10/21/chartex" xmlns:cx3="http://schemas.microsoft.com/office/drawing/2016/5/9/chartex" xmlns:cx4="http://schemas.microsoft.com/office/drawing/2016/5/10/chartex" xmlns:cx5="http://schemas.microsoft.com/office/drawing/2016/5/11/chartex" xmlns:cx6="http://schemas.microsoft.com/office/drawing/2016/5/12/chartex" xmlns:cx7="http://schemas.microsoft.com/office/drawing/2016/5/13/chartex" xmlns:cx8="http://schemas.microsoft.com/office/drawing/2016/5/14/chartex" xmlns:mc="http://schemas.openxmlformats.org/markup-compatibility/2006" xmlns:aink="http://schemas.microsoft.com/office/drawing/2016/ink" xmlns:am3d="http://schemas.microsoft.com/office/drawing/2017/model3d" xmlns:o="urn:schemas-microsoft-com:office:office" xmlns:r="http://schemas.openxmlformats.org/officeDocument/2006/relationships" xmlns:m="http://schemas.openxmlformats.org/officeDocument/2006/math" xmlns:v="urn:schemas-microsoft-com:vml" xmlns:wp14="http://schemas.microsoft.com/office/word/2010/wordprocessingDrawing" xmlns:wp="http://schemas.openxmlformats.org/drawingml/2006/wordprocessingDrawing" xmlns:w10="urn:schemas-microsoft-com:office:word" xmlns:w="http://schemas.openxmlformats.org/wordprocessingml/2006/main" xmlns:w14="http://schemas.microsoft.com/office/word/2010/wordml" xmlns:w15="http://schemas.microsoft.com/office/word/2012/wordml" xmlns:w16cex="http://schemas.microsoft.com/office/word/2018/wordml/cex" xmlns:w16cid="http://schemas.microsoft.com/office/word/2016/wordml/cid" xmlns:w16="http://schemas.microsoft.com/office/word/2018/wordml" xmlns:w16se="http://schemas.microsoft.com/office/word/2015/wordml/symex" xmlns:wpg="http://schemas.microsoft.com/office/word/2010/wordprocessingGroup" xmlns:wpi="http://schemas.microsoft.com/office/word/2010/wordprocessingInk" xmlns:wne="http://schemas.microsoft.com/office/word/2006/wordml" xmlns:wps="http://schemas.microsoft.com/office/word/2010/wordprocessingShape" mc:Ignorable="w14 w15 w16se w16cid w16 w16cex wp14">
+<w:footnotes xmlns:wpc="http://schemas.microsoft.com/office/word/2010/wordprocessingCanvas" xmlns:cx="http://schemas.microsoft.com/office/drawing/2014/chartex" xmlns:cx1="http://schemas.microsoft.com/office/drawing/2015/9/8/chartex" xmlns:cx2="http://schemas.microsoft.com/office/drawing/2015/10/21/chartex" xmlns:cx3="http://schemas.microsoft.com/office/drawing/2016/5/9/chartex" xmlns:cx4="http://schemas.microsoft.com/office/drawing/2016/5/10/chartex" xmlns:cx5="http://schemas.microsoft.com/office/drawing/2016/5/11/chartex" xmlns:cx6="http://schemas.microsoft.com/office/drawing/2016/5/12/chartex" xmlns:cx7="http://schemas.microsoft.com/office/drawing/2016/5/13/chartex" xmlns:cx8="http://schemas.microsoft.com/office/drawing/2016/5/14/chartex" xmlns:mc="http://schemas.openxmlformats.org/markup-compatibility/2006" xmlns:aink="http://schemas.microsoft.com/office/drawing/2016/ink" xmlns:am3d="http://schemas.microsoft.com/office/drawing/2017/model3d" xmlns:o="urn:schemas-microsoft-com:office:office" xmlns:r="http://schemas.openxmlformats.org/officeDocument/2006/relationships" xmlns:m="http://schemas.openxmlformats.org/officeDocument/2006/math" xmlns:v="urn:schemas-microsoft-com:vml" xmlns:wp14="http://schemas.microsoft.com/office/word/2010/wordprocessingDrawing" xmlns:wp="http://schemas.openxmlformats.org/drawingml/2006/wordprocessingDrawing" xmlns:w10="urn:schemas-microsoft-com:office:word" xmlns:w="http://schemas.openxmlformats.org/wordprocessingml/2006/main" xmlns:w14="http://schemas.microsoft.com/office/word/2010/wordml" xmlns:w15="http://schemas.microsoft.com/office/word/2012/wordml" xmlns:w16cex="http://schemas.microsoft.com/office/word/2018/wordml/cex" xmlns:w16cid="http://schemas.microsoft.com/office/word/2016/wordml/cid" xmlns:w16="http://schemas.microsoft.com/office/word/2018/wordml" xmlns:w16sdtdh="http://schemas.microsoft.com/office/word/2020/wordml/sdtdatahash" xmlns:w16se="http://schemas.microsoft.com/office/word/2015/wordml/symex" xmlns:wpg="http://schemas.microsoft.com/office/word/2010/wordprocessingGroup" xmlns:wpi="http://schemas.microsoft.com/office/word/2010/wordprocessingInk" xmlns:wne="http://schemas.microsoft.com/office/word/2006/wordml" xmlns:wps="http://schemas.microsoft.com/office/word/2010/wordprocessingShape" mc:Ignorable="w14 w15 w16se w16cid w16 w16cex w16sdtdh wp14">
   <w:footnote w:type="separator" w:id="-1">
     <w:p>
       <w:pPr>
@@ -2340,7 +2779,7 @@
 </file>
 
 <file path=word/header1.xml><?xml version="1.0" encoding="utf-8"?>
-<w:hdr xmlns:wpc="http://schemas.microsoft.com/office/word/2010/wordprocessingCanvas" xmlns:cx="http://schemas.microsoft.com/office/drawing/2014/chartex" xmlns:cx1="http://schemas.microsoft.com/office/drawing/2015/9/8/chartex" xmlns:cx2="http://schemas.microsoft.com/office/drawing/2015/10/21/chartex" xmlns:cx3="http://schemas.microsoft.com/office/drawing/2016/5/9/chartex" xmlns:cx4="http://schemas.microsoft.com/office/drawing/2016/5/10/chartex" xmlns:cx5="http://schemas.microsoft.com/office/drawing/2016/5/11/chartex" xmlns:cx6="http://schemas.microsoft.com/office/drawing/2016/5/12/chartex" xmlns:cx7="http://schemas.microsoft.com/office/drawing/2016/5/13/chartex" xmlns:cx8="http://schemas.microsoft.com/office/drawing/2016/5/14/chartex" xmlns:mc="http://schemas.openxmlformats.org/markup-compatibility/2006" xmlns:aink="http://schemas.microsoft.com/office/drawing/2016/ink" xmlns:am3d="http://schemas.microsoft.com/office/drawing/2017/model3d" xmlns:o="urn:schemas-microsoft-com:office:office" xmlns:r="http://schemas.openxmlformats.org/officeDocument/2006/relationships" xmlns:m="http://schemas.openxmlformats.org/officeDocument/2006/math" xmlns:v="urn:schemas-microsoft-com:vml" xmlns:wp14="http://schemas.microsoft.com/office/word/2010/wordprocessingDrawing" xmlns:wp="http://schemas.openxmlformats.org/drawingml/2006/wordprocessingDrawing" xmlns:w10="urn:schemas-microsoft-com:office:word" xmlns:w="http://schemas.openxmlformats.org/wordprocessingml/2006/main" xmlns:w14="http://schemas.microsoft.com/office/word/2010/wordml" xmlns:w15="http://schemas.microsoft.com/office/word/2012/wordml" xmlns:w16cex="http://schemas.microsoft.com/office/word/2018/wordml/cex" xmlns:w16cid="http://schemas.microsoft.com/office/word/2016/wordml/cid" xmlns:w16="http://schemas.microsoft.com/office/word/2018/wordml" xmlns:w16se="http://schemas.microsoft.com/office/word/2015/wordml/symex" xmlns:wpg="http://schemas.microsoft.com/office/word/2010/wordprocessingGroup" xmlns:wpi="http://schemas.microsoft.com/office/word/2010/wordprocessingInk" xmlns:wne="http://schemas.microsoft.com/office/word/2006/wordml" xmlns:wps="http://schemas.microsoft.com/office/word/2010/wordprocessingShape" mc:Ignorable="w14 w15 w16se w16cid w16 w16cex wp14">
+<w:hdr xmlns:wpc="http://schemas.microsoft.com/office/word/2010/wordprocessingCanvas" xmlns:cx="http://schemas.microsoft.com/office/drawing/2014/chartex" xmlns:cx1="http://schemas.microsoft.com/office/drawing/2015/9/8/chartex" xmlns:cx2="http://schemas.microsoft.com/office/drawing/2015/10/21/chartex" xmlns:cx3="http://schemas.microsoft.com/office/drawing/2016/5/9/chartex" xmlns:cx4="http://schemas.microsoft.com/office/drawing/2016/5/10/chartex" xmlns:cx5="http://schemas.microsoft.com/office/drawing/2016/5/11/chartex" xmlns:cx6="http://schemas.microsoft.com/office/drawing/2016/5/12/chartex" xmlns:cx7="http://schemas.microsoft.com/office/drawing/2016/5/13/chartex" xmlns:cx8="http://schemas.microsoft.com/office/drawing/2016/5/14/chartex" xmlns:mc="http://schemas.openxmlformats.org/markup-compatibility/2006" xmlns:aink="http://schemas.microsoft.com/office/drawing/2016/ink" xmlns:am3d="http://schemas.microsoft.com/office/drawing/2017/model3d" xmlns:o="urn:schemas-microsoft-com:office:office" xmlns:r="http://schemas.openxmlformats.org/officeDocument/2006/relationships" xmlns:m="http://schemas.openxmlformats.org/officeDocument/2006/math" xmlns:v="urn:schemas-microsoft-com:vml" xmlns:wp14="http://schemas.microsoft.com/office/word/2010/wordprocessingDrawing" xmlns:wp="http://schemas.openxmlformats.org/drawingml/2006/wordprocessingDrawing" xmlns:w10="urn:schemas-microsoft-com:office:word" xmlns:w="http://schemas.openxmlformats.org/wordprocessingml/2006/main" xmlns:w14="http://schemas.microsoft.com/office/word/2010/wordml" xmlns:w15="http://schemas.microsoft.com/office/word/2012/wordml" xmlns:w16cex="http://schemas.microsoft.com/office/word/2018/wordml/cex" xmlns:w16cid="http://schemas.microsoft.com/office/word/2016/wordml/cid" xmlns:w16="http://schemas.microsoft.com/office/word/2018/wordml" xmlns:w16sdtdh="http://schemas.microsoft.com/office/word/2020/wordml/sdtdatahash" xmlns:w16se="http://schemas.microsoft.com/office/word/2015/wordml/symex" xmlns:wpg="http://schemas.microsoft.com/office/word/2010/wordprocessingGroup" xmlns:wpi="http://schemas.microsoft.com/office/word/2010/wordprocessingInk" xmlns:wne="http://schemas.microsoft.com/office/word/2006/wordml" xmlns:wps="http://schemas.microsoft.com/office/word/2010/wordprocessingShape" mc:Ignorable="w14 w15 w16se w16cid w16 w16cex w16sdtdh wp14">
   <w:tbl>
     <w:tblPr>
       <w:tblW w:w="5000" w:type="pct"/>
@@ -2398,7 +2837,6 @@
               </w:rPr>
               <w:alias w:val="Title"/>
               <w:id w:val="77677295"/>
-              <w:showingPlcHdr/>
               <w:dataBinding w:prefixMappings="xmlns:ns0='http://schemas.openxmlformats.org/package/2006/metadata/core-properties' xmlns:ns1='http://purl.org/dc/elements/1.1/'" w:xpath="/ns0:coreProperties[1]/ns1:title[1]" w:storeItemID="{6C3C8BC8-F283-45AE-878A-BAB7291924A1}"/>
               <w:text/>
             </w:sdtPr>
@@ -2412,7 +2850,7 @@
                   <w:sz w:val="24"/>
                   <w:szCs w:val="24"/>
                 </w:rPr>
-                <w:t>Type the document title</w:t>
+                <w:t>Unsteadyland</w:t>
               </w:r>
             </w:sdtContent>
           </w:sdt>
@@ -2518,7 +2956,7 @@
 </file>
 
 <file path=word/header2.xml><?xml version="1.0" encoding="utf-8"?>
-<w:hdr xmlns:wpc="http://schemas.microsoft.com/office/word/2010/wordprocessingCanvas" xmlns:cx="http://schemas.microsoft.com/office/drawing/2014/chartex" xmlns:cx1="http://schemas.microsoft.com/office/drawing/2015/9/8/chartex" xmlns:cx2="http://schemas.microsoft.com/office/drawing/2015/10/21/chartex" xmlns:cx3="http://schemas.microsoft.com/office/drawing/2016/5/9/chartex" xmlns:cx4="http://schemas.microsoft.com/office/drawing/2016/5/10/chartex" xmlns:cx5="http://schemas.microsoft.com/office/drawing/2016/5/11/chartex" xmlns:cx6="http://schemas.microsoft.com/office/drawing/2016/5/12/chartex" xmlns:cx7="http://schemas.microsoft.com/office/drawing/2016/5/13/chartex" xmlns:cx8="http://schemas.microsoft.com/office/drawing/2016/5/14/chartex" xmlns:mc="http://schemas.openxmlformats.org/markup-compatibility/2006" xmlns:aink="http://schemas.microsoft.com/office/drawing/2016/ink" xmlns:am3d="http://schemas.microsoft.com/office/drawing/2017/model3d" xmlns:o="urn:schemas-microsoft-com:office:office" xmlns:r="http://schemas.openxmlformats.org/officeDocument/2006/relationships" xmlns:m="http://schemas.openxmlformats.org/officeDocument/2006/math" xmlns:v="urn:schemas-microsoft-com:vml" xmlns:wp14="http://schemas.microsoft.com/office/word/2010/wordprocessingDrawing" xmlns:wp="http://schemas.openxmlformats.org/drawingml/2006/wordprocessingDrawing" xmlns:w10="urn:schemas-microsoft-com:office:word" xmlns:w="http://schemas.openxmlformats.org/wordprocessingml/2006/main" xmlns:w14="http://schemas.microsoft.com/office/word/2010/wordml" xmlns:w15="http://schemas.microsoft.com/office/word/2012/wordml" xmlns:w16cex="http://schemas.microsoft.com/office/word/2018/wordml/cex" xmlns:w16cid="http://schemas.microsoft.com/office/word/2016/wordml/cid" xmlns:w16="http://schemas.microsoft.com/office/word/2018/wordml" xmlns:w16se="http://schemas.microsoft.com/office/word/2015/wordml/symex" xmlns:wpg="http://schemas.microsoft.com/office/word/2010/wordprocessingGroup" xmlns:wpi="http://schemas.microsoft.com/office/word/2010/wordprocessingInk" xmlns:wne="http://schemas.microsoft.com/office/word/2006/wordml" xmlns:wps="http://schemas.microsoft.com/office/word/2010/wordprocessingShape" mc:Ignorable="w14 w15 w16se w16cid w16 w16cex wp14">
+<w:hdr xmlns:wpc="http://schemas.microsoft.com/office/word/2010/wordprocessingCanvas" xmlns:cx="http://schemas.microsoft.com/office/drawing/2014/chartex" xmlns:cx1="http://schemas.microsoft.com/office/drawing/2015/9/8/chartex" xmlns:cx2="http://schemas.microsoft.com/office/drawing/2015/10/21/chartex" xmlns:cx3="http://schemas.microsoft.com/office/drawing/2016/5/9/chartex" xmlns:cx4="http://schemas.microsoft.com/office/drawing/2016/5/10/chartex" xmlns:cx5="http://schemas.microsoft.com/office/drawing/2016/5/11/chartex" xmlns:cx6="http://schemas.microsoft.com/office/drawing/2016/5/12/chartex" xmlns:cx7="http://schemas.microsoft.com/office/drawing/2016/5/13/chartex" xmlns:cx8="http://schemas.microsoft.com/office/drawing/2016/5/14/chartex" xmlns:mc="http://schemas.openxmlformats.org/markup-compatibility/2006" xmlns:aink="http://schemas.microsoft.com/office/drawing/2016/ink" xmlns:am3d="http://schemas.microsoft.com/office/drawing/2017/model3d" xmlns:o="urn:schemas-microsoft-com:office:office" xmlns:r="http://schemas.openxmlformats.org/officeDocument/2006/relationships" xmlns:m="http://schemas.openxmlformats.org/officeDocument/2006/math" xmlns:v="urn:schemas-microsoft-com:vml" xmlns:wp14="http://schemas.microsoft.com/office/word/2010/wordprocessingDrawing" xmlns:wp="http://schemas.openxmlformats.org/drawingml/2006/wordprocessingDrawing" xmlns:w10="urn:schemas-microsoft-com:office:word" xmlns:w="http://schemas.openxmlformats.org/wordprocessingml/2006/main" xmlns:w14="http://schemas.microsoft.com/office/word/2010/wordml" xmlns:w15="http://schemas.microsoft.com/office/word/2012/wordml" xmlns:w16cex="http://schemas.microsoft.com/office/word/2018/wordml/cex" xmlns:w16cid="http://schemas.microsoft.com/office/word/2016/wordml/cid" xmlns:w16="http://schemas.microsoft.com/office/word/2018/wordml" xmlns:w16sdtdh="http://schemas.microsoft.com/office/word/2020/wordml/sdtdatahash" xmlns:w16se="http://schemas.microsoft.com/office/word/2015/wordml/symex" xmlns:wpg="http://schemas.microsoft.com/office/word/2010/wordprocessingGroup" xmlns:wpi="http://schemas.microsoft.com/office/word/2010/wordprocessingInk" xmlns:wne="http://schemas.microsoft.com/office/word/2006/wordml" xmlns:wps="http://schemas.microsoft.com/office/word/2010/wordprocessingShape" mc:Ignorable="w14 w15 w16se w16cid w16 w16cex w16sdtdh wp14">
   <w:tbl>
     <w:tblPr>
       <w:tblW w:w="5000" w:type="pct"/>
@@ -2621,7 +3059,6 @@
               </w:rPr>
               <w:alias w:val="Title"/>
               <w:id w:val="77625180"/>
-              <w:showingPlcHdr/>
               <w:dataBinding w:prefixMappings="xmlns:ns0='http://schemas.openxmlformats.org/package/2006/metadata/core-properties' xmlns:ns1='http://purl.org/dc/elements/1.1/'" w:xpath="/ns0:coreProperties[1]/ns1:title[1]" w:storeItemID="{6C3C8BC8-F283-45AE-878A-BAB7291924A1}"/>
               <w:text/>
             </w:sdtPr>
@@ -2635,7 +3072,7 @@
                   <w:sz w:val="24"/>
                   <w:szCs w:val="24"/>
                 </w:rPr>
-                <w:t>Type the document title</w:t>
+                <w:t>Unsteadyland</w:t>
               </w:r>
             </w:sdtContent>
           </w:sdt>
@@ -2662,7 +3099,7 @@
 </file>
 
 <file path=word/numbering.xml><?xml version="1.0" encoding="utf-8"?>
-<w:numbering xmlns:wpc="http://schemas.microsoft.com/office/word/2010/wordprocessingCanvas" xmlns:cx="http://schemas.microsoft.com/office/drawing/2014/chartex" xmlns:cx1="http://schemas.microsoft.com/office/drawing/2015/9/8/chartex" xmlns:cx2="http://schemas.microsoft.com/office/drawing/2015/10/21/chartex" xmlns:cx3="http://schemas.microsoft.com/office/drawing/2016/5/9/chartex" xmlns:cx4="http://schemas.microsoft.com/office/drawing/2016/5/10/chartex" xmlns:cx5="http://schemas.microsoft.com/office/drawing/2016/5/11/chartex" xmlns:cx6="http://schemas.microsoft.com/office/drawing/2016/5/12/chartex" xmlns:cx7="http://schemas.microsoft.com/office/drawing/2016/5/13/chartex" xmlns:cx8="http://schemas.microsoft.com/office/drawing/2016/5/14/chartex" xmlns:mc="http://schemas.openxmlformats.org/markup-compatibility/2006" xmlns:aink="http://schemas.microsoft.com/office/drawing/2016/ink" xmlns:am3d="http://schemas.microsoft.com/office/drawing/2017/model3d" xmlns:o="urn:schemas-microsoft-com:office:office" xmlns:r="http://schemas.openxmlformats.org/officeDocument/2006/relationships" xmlns:m="http://schemas.openxmlformats.org/officeDocument/2006/math" xmlns:v="urn:schemas-microsoft-com:vml" xmlns:wp14="http://schemas.microsoft.com/office/word/2010/wordprocessingDrawing" xmlns:wp="http://schemas.openxmlformats.org/drawingml/2006/wordprocessingDrawing" xmlns:w10="urn:schemas-microsoft-com:office:word" xmlns:w="http://schemas.openxmlformats.org/wordprocessingml/2006/main" xmlns:w14="http://schemas.microsoft.com/office/word/2010/wordml" xmlns:w15="http://schemas.microsoft.com/office/word/2012/wordml" xmlns:w16cex="http://schemas.microsoft.com/office/word/2018/wordml/cex" xmlns:w16cid="http://schemas.microsoft.com/office/word/2016/wordml/cid" xmlns:w16="http://schemas.microsoft.com/office/word/2018/wordml" xmlns:w16se="http://schemas.microsoft.com/office/word/2015/wordml/symex" xmlns:wpg="http://schemas.microsoft.com/office/word/2010/wordprocessingGroup" xmlns:wpi="http://schemas.microsoft.com/office/word/2010/wordprocessingInk" xmlns:wne="http://schemas.microsoft.com/office/word/2006/wordml" xmlns:wps="http://schemas.microsoft.com/office/word/2010/wordprocessingShape" mc:Ignorable="w14 w15 w16se w16cid w16 w16cex wp14">
+<w:numbering xmlns:wpc="http://schemas.microsoft.com/office/word/2010/wordprocessingCanvas" xmlns:cx="http://schemas.microsoft.com/office/drawing/2014/chartex" xmlns:cx1="http://schemas.microsoft.com/office/drawing/2015/9/8/chartex" xmlns:cx2="http://schemas.microsoft.com/office/drawing/2015/10/21/chartex" xmlns:cx3="http://schemas.microsoft.com/office/drawing/2016/5/9/chartex" xmlns:cx4="http://schemas.microsoft.com/office/drawing/2016/5/10/chartex" xmlns:cx5="http://schemas.microsoft.com/office/drawing/2016/5/11/chartex" xmlns:cx6="http://schemas.microsoft.com/office/drawing/2016/5/12/chartex" xmlns:cx7="http://schemas.microsoft.com/office/drawing/2016/5/13/chartex" xmlns:cx8="http://schemas.microsoft.com/office/drawing/2016/5/14/chartex" xmlns:mc="http://schemas.openxmlformats.org/markup-compatibility/2006" xmlns:aink="http://schemas.microsoft.com/office/drawing/2016/ink" xmlns:am3d="http://schemas.microsoft.com/office/drawing/2017/model3d" xmlns:o="urn:schemas-microsoft-com:office:office" xmlns:r="http://schemas.openxmlformats.org/officeDocument/2006/relationships" xmlns:m="http://schemas.openxmlformats.org/officeDocument/2006/math" xmlns:v="urn:schemas-microsoft-com:vml" xmlns:wp14="http://schemas.microsoft.com/office/word/2010/wordprocessingDrawing" xmlns:wp="http://schemas.openxmlformats.org/drawingml/2006/wordprocessingDrawing" xmlns:w10="urn:schemas-microsoft-com:office:word" xmlns:w="http://schemas.openxmlformats.org/wordprocessingml/2006/main" xmlns:w14="http://schemas.microsoft.com/office/word/2010/wordml" xmlns:w15="http://schemas.microsoft.com/office/word/2012/wordml" xmlns:w16cex="http://schemas.microsoft.com/office/word/2018/wordml/cex" xmlns:w16cid="http://schemas.microsoft.com/office/word/2016/wordml/cid" xmlns:w16="http://schemas.microsoft.com/office/word/2018/wordml" xmlns:w16sdtdh="http://schemas.microsoft.com/office/word/2020/wordml/sdtdatahash" xmlns:w16se="http://schemas.microsoft.com/office/word/2015/wordml/symex" xmlns:wpg="http://schemas.microsoft.com/office/word/2010/wordprocessingGroup" xmlns:wpi="http://schemas.microsoft.com/office/word/2010/wordprocessingInk" xmlns:wne="http://schemas.microsoft.com/office/word/2006/wordml" xmlns:wps="http://schemas.microsoft.com/office/word/2010/wordprocessingShape" mc:Ignorable="w14 w15 w16se w16cid w16 w16cex w16sdtdh wp14">
   <w:abstractNum w:abstractNumId="0" w15:restartNumberingAfterBreak="0">
     <w:nsid w:val="0833490E"/>
     <w:multiLevelType w:val="hybridMultilevel"/>
@@ -2749,14 +3186,129 @@
       </w:pPr>
     </w:lvl>
   </w:abstractNum>
+  <w:abstractNum w:abstractNumId="1" w15:restartNumberingAfterBreak="0">
+    <w:nsid w:val="4AEC7981"/>
+    <w:multiLevelType w:val="hybridMultilevel"/>
+    <w:tmpl w:val="473AD7BE"/>
+    <w:lvl w:ilvl="0" w:tplc="C8166716">
+      <w:numFmt w:val="bullet"/>
+      <w:lvlText w:val=""/>
+      <w:lvlJc w:val="left"/>
+      <w:pPr>
+        <w:ind w:left="720" w:hanging="360"/>
+      </w:pPr>
+      <w:rPr>
+        <w:rFonts w:ascii="Symbol" w:eastAsiaTheme="minorEastAsia" w:hAnsi="Symbol" w:cstheme="minorBidi" w:hint="default"/>
+      </w:rPr>
+    </w:lvl>
+    <w:lvl w:ilvl="1" w:tplc="10090003" w:tentative="1">
+      <w:start w:val="1"/>
+      <w:numFmt w:val="bullet"/>
+      <w:lvlText w:val="o"/>
+      <w:lvlJc w:val="left"/>
+      <w:pPr>
+        <w:ind w:left="1440" w:hanging="360"/>
+      </w:pPr>
+      <w:rPr>
+        <w:rFonts w:ascii="Courier New" w:hAnsi="Courier New" w:cs="Courier New" w:hint="default"/>
+      </w:rPr>
+    </w:lvl>
+    <w:lvl w:ilvl="2" w:tplc="10090005" w:tentative="1">
+      <w:start w:val="1"/>
+      <w:numFmt w:val="bullet"/>
+      <w:lvlText w:val=""/>
+      <w:lvlJc w:val="left"/>
+      <w:pPr>
+        <w:ind w:left="2160" w:hanging="360"/>
+      </w:pPr>
+      <w:rPr>
+        <w:rFonts w:ascii="Wingdings" w:hAnsi="Wingdings" w:hint="default"/>
+      </w:rPr>
+    </w:lvl>
+    <w:lvl w:ilvl="3" w:tplc="10090001" w:tentative="1">
+      <w:start w:val="1"/>
+      <w:numFmt w:val="bullet"/>
+      <w:lvlText w:val=""/>
+      <w:lvlJc w:val="left"/>
+      <w:pPr>
+        <w:ind w:left="2880" w:hanging="360"/>
+      </w:pPr>
+      <w:rPr>
+        <w:rFonts w:ascii="Symbol" w:hAnsi="Symbol" w:hint="default"/>
+      </w:rPr>
+    </w:lvl>
+    <w:lvl w:ilvl="4" w:tplc="10090003" w:tentative="1">
+      <w:start w:val="1"/>
+      <w:numFmt w:val="bullet"/>
+      <w:lvlText w:val="o"/>
+      <w:lvlJc w:val="left"/>
+      <w:pPr>
+        <w:ind w:left="3600" w:hanging="360"/>
+      </w:pPr>
+      <w:rPr>
+        <w:rFonts w:ascii="Courier New" w:hAnsi="Courier New" w:cs="Courier New" w:hint="default"/>
+      </w:rPr>
+    </w:lvl>
+    <w:lvl w:ilvl="5" w:tplc="10090005" w:tentative="1">
+      <w:start w:val="1"/>
+      <w:numFmt w:val="bullet"/>
+      <w:lvlText w:val=""/>
+      <w:lvlJc w:val="left"/>
+      <w:pPr>
+        <w:ind w:left="4320" w:hanging="360"/>
+      </w:pPr>
+      <w:rPr>
+        <w:rFonts w:ascii="Wingdings" w:hAnsi="Wingdings" w:hint="default"/>
+      </w:rPr>
+    </w:lvl>
+    <w:lvl w:ilvl="6" w:tplc="10090001" w:tentative="1">
+      <w:start w:val="1"/>
+      <w:numFmt w:val="bullet"/>
+      <w:lvlText w:val=""/>
+      <w:lvlJc w:val="left"/>
+      <w:pPr>
+        <w:ind w:left="5040" w:hanging="360"/>
+      </w:pPr>
+      <w:rPr>
+        <w:rFonts w:ascii="Symbol" w:hAnsi="Symbol" w:hint="default"/>
+      </w:rPr>
+    </w:lvl>
+    <w:lvl w:ilvl="7" w:tplc="10090003" w:tentative="1">
+      <w:start w:val="1"/>
+      <w:numFmt w:val="bullet"/>
+      <w:lvlText w:val="o"/>
+      <w:lvlJc w:val="left"/>
+      <w:pPr>
+        <w:ind w:left="5760" w:hanging="360"/>
+      </w:pPr>
+      <w:rPr>
+        <w:rFonts w:ascii="Courier New" w:hAnsi="Courier New" w:cs="Courier New" w:hint="default"/>
+      </w:rPr>
+    </w:lvl>
+    <w:lvl w:ilvl="8" w:tplc="10090005" w:tentative="1">
+      <w:start w:val="1"/>
+      <w:numFmt w:val="bullet"/>
+      <w:lvlText w:val=""/>
+      <w:lvlJc w:val="left"/>
+      <w:pPr>
+        <w:ind w:left="6480" w:hanging="360"/>
+      </w:pPr>
+      <w:rPr>
+        <w:rFonts w:ascii="Wingdings" w:hAnsi="Wingdings" w:hint="default"/>
+      </w:rPr>
+    </w:lvl>
+  </w:abstractNum>
   <w:num w:numId="1">
     <w:abstractNumId w:val="0"/>
+  </w:num>
+  <w:num w:numId="2">
+    <w:abstractNumId w:val="1"/>
   </w:num>
 </w:numbering>
 </file>
 
 <file path=word/styles.xml><?xml version="1.0" encoding="utf-8"?>
-<w:styles xmlns:mc="http://schemas.openxmlformats.org/markup-compatibility/2006" xmlns:r="http://schemas.openxmlformats.org/officeDocument/2006/relationships" xmlns:w="http://schemas.openxmlformats.org/wordprocessingml/2006/main" xmlns:w14="http://schemas.microsoft.com/office/word/2010/wordml" xmlns:w15="http://schemas.microsoft.com/office/word/2012/wordml" xmlns:w16cex="http://schemas.microsoft.com/office/word/2018/wordml/cex" xmlns:w16cid="http://schemas.microsoft.com/office/word/2016/wordml/cid" xmlns:w16="http://schemas.microsoft.com/office/word/2018/wordml" xmlns:w16se="http://schemas.microsoft.com/office/word/2015/wordml/symex" mc:Ignorable="w14 w15 w16se w16cid w16 w16cex">
+<w:styles xmlns:mc="http://schemas.openxmlformats.org/markup-compatibility/2006" xmlns:r="http://schemas.openxmlformats.org/officeDocument/2006/relationships" xmlns:w="http://schemas.openxmlformats.org/wordprocessingml/2006/main" xmlns:w14="http://schemas.microsoft.com/office/word/2010/wordml" xmlns:w15="http://schemas.microsoft.com/office/word/2012/wordml" xmlns:w16cex="http://schemas.microsoft.com/office/word/2018/wordml/cex" xmlns:w16cid="http://schemas.microsoft.com/office/word/2016/wordml/cid" xmlns:w16="http://schemas.microsoft.com/office/word/2018/wordml" xmlns:w16sdtdh="http://schemas.microsoft.com/office/word/2020/wordml/sdtdatahash" xmlns:w16se="http://schemas.microsoft.com/office/word/2015/wordml/symex" mc:Ignorable="w14 w15 w16se w16cid w16 w16cex w16sdtdh">
   <w:docDefaults>
     <w:rPrDefault>
       <w:rPr>
@@ -3584,24 +4136,24 @@
 </file>
 
 <file path=customXml/item2.xml><?xml version="1.0" encoding="utf-8"?>
+<ct:contentTypeSchema xmlns:ct="http://schemas.microsoft.com/office/2006/metadata/contentType" xmlns:ma="http://schemas.microsoft.com/office/2006/metadata/properties/metaAttributes" ct:_="" ma:_="" ma:contentTypeName="TemplateFile" ma:contentTypeID="0x0101006EDDDB5EE6D98C44930B742096920B300400F5B6D36B3EF94B4E9A635CDF2A18F5B8" ma:contentTypeVersion="33" ma:contentTypeDescription="Create a new document." ma:contentTypeScope="" ma:versionID="37d3ec2b48d53e45b233ad8f52fe1b11"/>
+</file>
+
+<file path=customXml/item3.xml><?xml version="1.0" encoding="utf-8"?>
 <p:properties xmlns:p="http://schemas.microsoft.com/office/2006/metadata/properties" xmlns:xsi="http://www.w3.org/2001/XMLSchema-instance" xmlns:pc="http://schemas.microsoft.com/office/infopath/2007/PartnerControls"/>
 </file>
 
-<file path=customXml/item3.xml><?xml version="1.0" encoding="utf-8"?>
-<ct:contentTypeSchema xmlns:ct="http://schemas.microsoft.com/office/2006/metadata/contentType" xmlns:ma="http://schemas.microsoft.com/office/2006/metadata/properties/metaAttributes" ct:_="" ma:_="" ma:contentTypeName="TemplateFile" ma:contentTypeID="0x0101006EDDDB5EE6D98C44930B742096920B300400F5B6D36B3EF94B4E9A635CDF2A18F5B8" ma:contentTypeVersion="33" ma:contentTypeDescription="Create a new document." ma:contentTypeScope="" ma:versionID="37d3ec2b48d53e45b233ad8f52fe1b11"/>
-</file>
-
 <file path=customXml/item4.xml><?xml version="1.0" encoding="utf-8"?>
-<b:Sources xmlns:b="http://schemas.openxmlformats.org/officeDocument/2006/bibliography" xmlns="http://schemas.openxmlformats.org/officeDocument/2006/bibliography" SelectedStyle="\APA.XSL" StyleName="APA"/>
-</file>
-
-<file path=customXml/item5.xml><?xml version="1.0" encoding="utf-8"?>
 <?mso-contentType ?>
 <FormTemplates xmlns="http://schemas.microsoft.com/sharepoint/v3/contenttype/forms">
   <Display>DocumentLibraryForm</Display>
   <Edit>AssetEditForm</Edit>
   <New>DocumentLibraryForm</New>
 </FormTemplates>
+</file>
+
+<file path=customXml/item5.xml><?xml version="1.0" encoding="utf-8"?>
+<b:Sources xmlns:b="http://schemas.openxmlformats.org/officeDocument/2006/bibliography" xmlns="http://schemas.openxmlformats.org/officeDocument/2006/bibliography" SelectedStyle="\APA.XSL" StyleName="APA"/>
 </file>
 
 <file path=customXml/itemProps1.xml><?xml version="1.0" encoding="utf-8"?>
@@ -3613,6 +4165,15 @@
 </file>
 
 <file path=customXml/itemProps2.xml><?xml version="1.0" encoding="utf-8"?>
+<ds:datastoreItem xmlns:ds="http://schemas.openxmlformats.org/officeDocument/2006/customXml" ds:itemID="{F9F1F569-4C10-4968-8575-367736BE939A}">
+  <ds:schemaRefs>
+    <ds:schemaRef ds:uri="http://schemas.microsoft.com/office/2006/metadata/contentType"/>
+    <ds:schemaRef ds:uri="http://schemas.microsoft.com/office/2006/metadata/properties/metaAttributes"/>
+  </ds:schemaRefs>
+</ds:datastoreItem>
+</file>
+
+<file path=customXml/itemProps3.xml><?xml version="1.0" encoding="utf-8"?>
 <ds:datastoreItem xmlns:ds="http://schemas.openxmlformats.org/officeDocument/2006/customXml" ds:itemID="{6BD01D80-C71E-4C35-9EC9-AB4B2A68E7C1}">
   <ds:schemaRefs>
     <ds:schemaRef ds:uri="http://schemas.microsoft.com/office/2006/metadata/properties"/>
@@ -3621,27 +4182,18 @@
 </ds:datastoreItem>
 </file>
 
-<file path=customXml/itemProps3.xml><?xml version="1.0" encoding="utf-8"?>
-<ds:datastoreItem xmlns:ds="http://schemas.openxmlformats.org/officeDocument/2006/customXml" ds:itemID="{F9F1F569-4C10-4968-8575-367736BE939A}">
+<file path=customXml/itemProps4.xml><?xml version="1.0" encoding="utf-8"?>
+<ds:datastoreItem xmlns:ds="http://schemas.openxmlformats.org/officeDocument/2006/customXml" ds:itemID="{DF8A6096-AC3C-41A5-9CB9-998E1823050B}">
   <ds:schemaRefs>
-    <ds:schemaRef ds:uri="http://schemas.microsoft.com/office/2006/metadata/contentType"/>
-    <ds:schemaRef ds:uri="http://schemas.microsoft.com/office/2006/metadata/properties/metaAttributes"/>
+    <ds:schemaRef ds:uri="http://schemas.microsoft.com/sharepoint/v3/contenttype/forms"/>
   </ds:schemaRefs>
 </ds:datastoreItem>
 </file>
 
-<file path=customXml/itemProps4.xml><?xml version="1.0" encoding="utf-8"?>
+<file path=customXml/itemProps5.xml><?xml version="1.0" encoding="utf-8"?>
 <ds:datastoreItem xmlns:ds="http://schemas.openxmlformats.org/officeDocument/2006/customXml" ds:itemID="{08FF1E8F-6D6D-4061-9234-1809D01FE3F5}">
   <ds:schemaRefs>
     <ds:schemaRef ds:uri="http://schemas.openxmlformats.org/officeDocument/2006/bibliography"/>
   </ds:schemaRefs>
 </ds:datastoreItem>
-</file>
-
-<file path=customXml/itemProps5.xml><?xml version="1.0" encoding="utf-8"?>
-<ds:datastoreItem xmlns:ds="http://schemas.openxmlformats.org/officeDocument/2006/customXml" ds:itemID="{DF8A6096-AC3C-41A5-9CB9-998E1823050B}">
-  <ds:schemaRefs>
-    <ds:schemaRef ds:uri="http://schemas.microsoft.com/sharepoint/v3/contenttype/forms"/>
-  </ds:schemaRefs>
-</ds:datastoreItem>
 </file>
</xml_diff>

<commit_message>
minor changes to the scene for aesthetic purposes, changes to the gdd (not complete yet)
</commit_message>
<xml_diff>
--- a/UnsteadyLand - GDD.docx
+++ b/UnsteadyLand - GDD.docx
@@ -170,7 +170,7 @@
                   <mc:AlternateContent>
                     <mc:Choice Requires="wps">
                       <w:drawing>
-                        <wp:anchor distT="0" distB="0" distL="114300" distR="114300" simplePos="0" relativeHeight="251658240" behindDoc="0" locked="0" layoutInCell="1" allowOverlap="1" wp14:anchorId="08B8131E" wp14:editId="11CF40F0">
+                        <wp:anchor distT="0" distB="0" distL="114300" distR="114300" simplePos="0" relativeHeight="251659264" behindDoc="0" locked="0" layoutInCell="1" allowOverlap="1" wp14:anchorId="08B8131E" wp14:editId="11CF40F0">
                           <wp:simplePos x="0" y="0"/>
                           <wp:positionH relativeFrom="column">
                             <wp:posOffset>2316480</wp:posOffset>
@@ -317,7 +317,7 @@
                           <v:stroke joinstyle="miter"/>
                           <v:path gradientshapeok="t" o:connecttype="rect"/>
                         </v:shapetype>
-                        <v:shape id="Text Box 4" o:spid="_x0000_s1026" type="#_x0000_t202" style="position:absolute;left:0;text-align:left;margin-left:182.4pt;margin-top:-169pt;width:102.45pt;height:80.25pt;z-index:251658240;visibility:visible;mso-wrap-style:none;mso-width-percent:0;mso-height-percent:0;mso-wrap-distance-left:9pt;mso-wrap-distance-top:0;mso-wrap-distance-right:9pt;mso-wrap-distance-bottom:0;mso-position-horizontal:absolute;mso-position-horizontal-relative:text;mso-position-vertical:absolute;mso-position-vertical-relative:text;mso-width-percent:0;mso-height-percent:0;mso-width-relative:margin;mso-height-relative:margin;v-text-anchor:top" o:gfxdata="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" fillcolor="black [3213]">
+                        <v:shape id="Text Box 4" o:spid="_x0000_s1026" type="#_x0000_t202" style="position:absolute;left:0;text-align:left;margin-left:182.4pt;margin-top:-169pt;width:102.45pt;height:80.25pt;z-index:251659264;visibility:visible;mso-wrap-style:none;mso-width-percent:0;mso-height-percent:0;mso-wrap-distance-left:9pt;mso-wrap-distance-top:0;mso-wrap-distance-right:9pt;mso-wrap-distance-bottom:0;mso-position-horizontal:absolute;mso-position-horizontal-relative:text;mso-position-vertical:absolute;mso-position-vertical-relative:text;mso-width-percent:0;mso-height-percent:0;mso-width-relative:margin;mso-height-relative:margin;v-text-anchor:top" o:gfxdata="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" fillcolor="black [3213]">
                           <v:textbox style="mso-fit-shape-to-text:t">
                             <w:txbxContent>
                               <w:p>
@@ -1113,46 +1113,231 @@
     </w:p>
     <w:p>
       <w:pPr>
-        <w:jc w:val="right"/>
-        <w:rPr>
-          <w:sz w:val="24"/>
-          <w:szCs w:val="24"/>
-        </w:rPr>
-      </w:pPr>
-      <w:r>
-        <w:rPr>
-          <w:sz w:val="24"/>
-          <w:szCs w:val="24"/>
-        </w:rPr>
-        <w:t xml:space="preserve">[This is where you keep track of </w:t>
-      </w:r>
-      <w:r>
-        <w:rPr>
-          <w:sz w:val="24"/>
-          <w:szCs w:val="24"/>
-        </w:rPr>
-        <w:t xml:space="preserve">the </w:t>
-      </w:r>
-      <w:r>
-        <w:rPr>
-          <w:sz w:val="24"/>
-          <w:szCs w:val="24"/>
-        </w:rPr>
-        <w:t xml:space="preserve">detailed changes </w:t>
-      </w:r>
-      <w:r>
-        <w:rPr>
-          <w:sz w:val="24"/>
-          <w:szCs w:val="24"/>
-        </w:rPr>
-        <w:t xml:space="preserve">made to </w:t>
-      </w:r>
-      <w:r>
-        <w:rPr>
-          <w:sz w:val="24"/>
-          <w:szCs w:val="24"/>
-        </w:rPr>
-        <w:t xml:space="preserve">your document throughout the course of development.] </w:t>
+        <w:jc w:val="center"/>
+        <w:rPr>
+          <w:sz w:val="24"/>
+          <w:szCs w:val="24"/>
+        </w:rPr>
+      </w:pPr>
+      <w:r>
+        <w:rPr>
+          <w:sz w:val="24"/>
+          <w:szCs w:val="24"/>
+        </w:rPr>
+        <w:t>Version</w:t>
+      </w:r>
+      <w:r>
+        <w:rPr>
+          <w:sz w:val="24"/>
+          <w:szCs w:val="24"/>
+        </w:rPr>
+        <w:t xml:space="preserve"> 1.0.0 – Blank Project and GDD</w:t>
+      </w:r>
+    </w:p>
+    <w:p>
+      <w:pPr>
+        <w:jc w:val="center"/>
+        <w:rPr>
+          <w:sz w:val="24"/>
+          <w:szCs w:val="24"/>
+        </w:rPr>
+      </w:pPr>
+      <w:r>
+        <w:rPr>
+          <w:sz w:val="24"/>
+          <w:szCs w:val="24"/>
+        </w:rPr>
+        <w:t>Version 1.0.1</w:t>
+      </w:r>
+      <w:r>
+        <w:rPr>
+          <w:sz w:val="24"/>
+          <w:szCs w:val="24"/>
+        </w:rPr>
+        <w:t xml:space="preserve"> – Added Player</w:t>
+      </w:r>
+      <w:r>
+        <w:rPr>
+          <w:sz w:val="24"/>
+          <w:szCs w:val="24"/>
+        </w:rPr>
+        <w:t>, Enemies, Loots</w:t>
+      </w:r>
+      <w:r>
+        <w:rPr>
+          <w:sz w:val="24"/>
+          <w:szCs w:val="24"/>
+        </w:rPr>
+        <w:t xml:space="preserve"> Sprites</w:t>
+      </w:r>
+    </w:p>
+    <w:p>
+      <w:pPr>
+        <w:jc w:val="center"/>
+        <w:rPr>
+          <w:sz w:val="24"/>
+          <w:szCs w:val="24"/>
+        </w:rPr>
+      </w:pPr>
+      <w:r>
+        <w:rPr>
+          <w:sz w:val="24"/>
+          <w:szCs w:val="24"/>
+        </w:rPr>
+        <w:t>Version 1.0.2</w:t>
+      </w:r>
+      <w:r>
+        <w:rPr>
+          <w:sz w:val="24"/>
+          <w:szCs w:val="24"/>
+        </w:rPr>
+        <w:t xml:space="preserve"> – </w:t>
+      </w:r>
+      <w:r>
+        <w:rPr>
+          <w:sz w:val="24"/>
+          <w:szCs w:val="24"/>
+        </w:rPr>
+        <w:t>Added Fonts and populated UIs</w:t>
+      </w:r>
+    </w:p>
+    <w:p>
+      <w:pPr>
+        <w:jc w:val="center"/>
+        <w:rPr>
+          <w:sz w:val="24"/>
+          <w:szCs w:val="24"/>
+        </w:rPr>
+      </w:pPr>
+      <w:r>
+        <w:rPr>
+          <w:sz w:val="24"/>
+          <w:szCs w:val="24"/>
+        </w:rPr>
+        <w:t>Version 1.0.3</w:t>
+      </w:r>
+      <w:r>
+        <w:rPr>
+          <w:sz w:val="24"/>
+          <w:szCs w:val="24"/>
+        </w:rPr>
+        <w:t xml:space="preserve"> </w:t>
+      </w:r>
+      <w:r>
+        <w:rPr>
+          <w:sz w:val="24"/>
+          <w:szCs w:val="24"/>
+        </w:rPr>
+        <w:t>–</w:t>
+      </w:r>
+      <w:r>
+        <w:rPr>
+          <w:sz w:val="24"/>
+          <w:szCs w:val="24"/>
+        </w:rPr>
+        <w:t xml:space="preserve"> </w:t>
+      </w:r>
+      <w:r>
+        <w:rPr>
+          <w:sz w:val="24"/>
+          <w:szCs w:val="24"/>
+        </w:rPr>
+        <w:t xml:space="preserve">Added and </w:t>
+      </w:r>
+      <w:r>
+        <w:rPr>
+          <w:sz w:val="24"/>
+          <w:szCs w:val="24"/>
+        </w:rPr>
+        <w:t>implemented scene change functionalities</w:t>
+      </w:r>
+    </w:p>
+    <w:p>
+      <w:pPr>
+        <w:jc w:val="center"/>
+        <w:rPr>
+          <w:sz w:val="24"/>
+          <w:szCs w:val="24"/>
+        </w:rPr>
+      </w:pPr>
+      <w:r>
+        <w:rPr>
+          <w:sz w:val="24"/>
+          <w:szCs w:val="24"/>
+        </w:rPr>
+        <w:t>Version 1.0.4</w:t>
+      </w:r>
+      <w:r>
+        <w:rPr>
+          <w:sz w:val="24"/>
+          <w:szCs w:val="24"/>
+        </w:rPr>
+        <w:t xml:space="preserve"> – Added sound assets (</w:t>
+      </w:r>
+      <w:r>
+        <w:rPr>
+          <w:sz w:val="24"/>
+          <w:szCs w:val="24"/>
+        </w:rPr>
+        <w:t>SFX</w:t>
+      </w:r>
+      <w:r>
+        <w:rPr>
+          <w:sz w:val="24"/>
+          <w:szCs w:val="24"/>
+        </w:rPr>
+        <w:t xml:space="preserve"> and background </w:t>
+      </w:r>
+      <w:r>
+        <w:rPr>
+          <w:sz w:val="24"/>
+          <w:szCs w:val="24"/>
+        </w:rPr>
+        <w:t>music</w:t>
+      </w:r>
+      <w:r>
+        <w:rPr>
+          <w:sz w:val="24"/>
+          <w:szCs w:val="24"/>
+        </w:rPr>
+        <w:t>)</w:t>
+      </w:r>
+    </w:p>
+    <w:p>
+      <w:pPr>
+        <w:jc w:val="center"/>
+        <w:rPr>
+          <w:sz w:val="24"/>
+          <w:szCs w:val="24"/>
+        </w:rPr>
+      </w:pPr>
+      <w:r>
+        <w:rPr>
+          <w:sz w:val="24"/>
+          <w:szCs w:val="24"/>
+        </w:rPr>
+        <w:t xml:space="preserve">(Current) </w:t>
+      </w:r>
+      <w:r>
+        <w:rPr>
+          <w:sz w:val="24"/>
+          <w:szCs w:val="24"/>
+        </w:rPr>
+        <w:t>Version 1.0.5</w:t>
+      </w:r>
+      <w:r>
+        <w:rPr>
+          <w:sz w:val="24"/>
+          <w:szCs w:val="24"/>
+        </w:rPr>
+        <w:t xml:space="preserve"> – Fin</w:t>
+      </w:r>
+      <w:r>
+        <w:rPr>
+          <w:sz w:val="24"/>
+          <w:szCs w:val="24"/>
+        </w:rPr>
+        <w:t>alized scene layouts for draft #1</w:t>
       </w:r>
     </w:p>
     <w:p>
@@ -1264,7 +1449,23 @@
           <w:sz w:val="24"/>
           <w:szCs w:val="24"/>
         </w:rPr>
-        <w:t>(ensure you mention the goal of the game and how to win if applicable)</w:t>
+        <w:t xml:space="preserve">The astronaut must survive long enough (for the duration indicated by the timer displayed on the screen), during which he/she will need to defeat monsters and collect loots </w:t>
+      </w:r>
+      <w:r>
+        <w:rPr>
+          <w:i/>
+          <w:sz w:val="24"/>
+          <w:szCs w:val="24"/>
+        </w:rPr>
+        <w:t>to</w:t>
+      </w:r>
+      <w:r>
+        <w:rPr>
+          <w:i/>
+          <w:sz w:val="24"/>
+          <w:szCs w:val="24"/>
+        </w:rPr>
+        <w:t xml:space="preserve"> obtain ammo and score.</w:t>
       </w:r>
     </w:p>
     <w:p>
@@ -1313,7 +1514,127 @@
           <w:sz w:val="24"/>
           <w:szCs w:val="24"/>
         </w:rPr>
-        <w:t>(how does your game work?)</w:t>
+        <w:t>The player can defeat the monsters by performing close range attacks (with the sword) or by shooting them with a rifle. Each kill will award a specific amount to the score. The player will also be able to pick up random loots (to increase score), health potion</w:t>
+      </w:r>
+      <w:r>
+        <w:rPr>
+          <w:i/>
+          <w:sz w:val="24"/>
+          <w:szCs w:val="24"/>
+        </w:rPr>
+        <w:t>s</w:t>
+      </w:r>
+      <w:r>
+        <w:rPr>
+          <w:i/>
+          <w:sz w:val="24"/>
+          <w:szCs w:val="24"/>
+        </w:rPr>
+        <w:t xml:space="preserve"> (to increase live counts), and ammo chest</w:t>
+      </w:r>
+      <w:r>
+        <w:rPr>
+          <w:i/>
+          <w:sz w:val="24"/>
+          <w:szCs w:val="24"/>
+        </w:rPr>
+        <w:t>s</w:t>
+      </w:r>
+      <w:r>
+        <w:rPr>
+          <w:i/>
+          <w:sz w:val="24"/>
+          <w:szCs w:val="24"/>
+        </w:rPr>
+        <w:t xml:space="preserve"> (to replenish/add extra ammunitions). The player can be killed on contact with the enemies, as well as </w:t>
+      </w:r>
+      <w:r>
+        <w:rPr>
+          <w:i/>
+          <w:sz w:val="24"/>
+          <w:szCs w:val="24"/>
+        </w:rPr>
+        <w:t xml:space="preserve">by </w:t>
+      </w:r>
+      <w:r>
+        <w:rPr>
+          <w:i/>
+          <w:sz w:val="24"/>
+          <w:szCs w:val="24"/>
+        </w:rPr>
+        <w:t xml:space="preserve">falling into the abyss, </w:t>
+      </w:r>
+      <w:r>
+        <w:rPr>
+          <w:i/>
+          <w:sz w:val="24"/>
+          <w:szCs w:val="24"/>
+        </w:rPr>
+        <w:t>and</w:t>
+      </w:r>
+      <w:r>
+        <w:rPr>
+          <w:i/>
+          <w:sz w:val="24"/>
+          <w:szCs w:val="24"/>
+        </w:rPr>
+        <w:t xml:space="preserve"> </w:t>
+      </w:r>
+      <w:r>
+        <w:rPr>
+          <w:i/>
+          <w:sz w:val="24"/>
+          <w:szCs w:val="24"/>
+        </w:rPr>
+        <w:t xml:space="preserve">by </w:t>
+      </w:r>
+      <w:r>
+        <w:rPr>
+          <w:i/>
+          <w:sz w:val="24"/>
+          <w:szCs w:val="24"/>
+        </w:rPr>
+        <w:t>stepping on explosive platforms</w:t>
+      </w:r>
+      <w:r>
+        <w:rPr>
+          <w:i/>
+          <w:sz w:val="24"/>
+          <w:szCs w:val="24"/>
+        </w:rPr>
+        <w:t xml:space="preserve"> (red). Solid platforms are safe for the player to stand on, </w:t>
+      </w:r>
+      <w:r>
+        <w:rPr>
+          <w:i/>
+          <w:sz w:val="24"/>
+          <w:szCs w:val="24"/>
+        </w:rPr>
+        <w:t xml:space="preserve">and </w:t>
+      </w:r>
+      <w:r>
+        <w:rPr>
+          <w:i/>
+          <w:sz w:val="24"/>
+          <w:szCs w:val="24"/>
+        </w:rPr>
+        <w:t>slippery platforms (blue) ha</w:t>
+      </w:r>
+      <w:r>
+        <w:rPr>
+          <w:i/>
+          <w:sz w:val="24"/>
+          <w:szCs w:val="24"/>
+        </w:rPr>
+        <w:t>ve</w:t>
+      </w:r>
+      <w:r>
+        <w:rPr>
+          <w:i/>
+          <w:sz w:val="24"/>
+          <w:szCs w:val="24"/>
+        </w:rPr>
+        <w:t xml:space="preserve"> a decreased coefficient of friction using a physics material that makes movement a bit tricky.</w:t>
       </w:r>
     </w:p>
     <w:p>
@@ -1370,7 +1691,23 @@
           <w:sz w:val="24"/>
           <w:szCs w:val="24"/>
         </w:rPr>
-        <w:t>(Point of View)</w:t>
+        <w:t xml:space="preserve">2D orthographic view from the camera. The start scene also uses 2 cameras, one for UI and one for the game objects. This is done so that instruction menu can clearly show the appropriate icons (health, loots, weapons, </w:t>
+      </w:r>
+      <w:r>
+        <w:rPr>
+          <w:i/>
+          <w:sz w:val="24"/>
+          <w:szCs w:val="24"/>
+        </w:rPr>
+        <w:t>etc.</w:t>
+      </w:r>
+      <w:r>
+        <w:rPr>
+          <w:i/>
+          <w:sz w:val="24"/>
+          <w:szCs w:val="24"/>
+        </w:rPr>
+        <w:t>) in the correct position.</w:t>
       </w:r>
     </w:p>
     <w:p>
@@ -1419,11 +1756,30 @@
           <w:sz w:val="24"/>
           <w:szCs w:val="24"/>
         </w:rPr>
-        <w:t>(Which keys does your game use? Does it use the mouse or a joystick?)</w:t>
-      </w:r>
-    </w:p>
-    <w:p>
-      <w:pPr>
+        <w:t xml:space="preserve">The game uses a joystick to control the player’s movements. Pressing </w:t>
+      </w:r>
+      <w:proofErr w:type="gramStart"/>
+      <w:r>
+        <w:rPr>
+          <w:i/>
+          <w:sz w:val="24"/>
+          <w:szCs w:val="24"/>
+        </w:rPr>
+        <w:t>button</w:t>
+      </w:r>
+      <w:proofErr w:type="gramEnd"/>
+      <w:r>
+        <w:rPr>
+          <w:i/>
+          <w:sz w:val="24"/>
+          <w:szCs w:val="24"/>
+        </w:rPr>
+        <w:t xml:space="preserve"> A for attack, J for jump, and C for changing weapons (sword – short range, and rifle – long range).</w:t>
+      </w:r>
+    </w:p>
+    <w:p>
+      <w:pPr>
+        <w:pStyle w:val="ListParagraph"/>
         <w:rPr>
           <w:b/>
           <w:sz w:val="24"/>
@@ -1468,7 +1824,7 @@
           <w:sz w:val="24"/>
           <w:szCs w:val="24"/>
         </w:rPr>
-        <w:t>(Does your game include saving and loading? When? How?)</w:t>
+        <w:t>Currently, since there is only one level. The only saving present is by using a public static class to pass the player’s final score and state (win/lose) to the end scene.</w:t>
       </w:r>
     </w:p>
     <w:p>
@@ -1499,6 +1855,7 @@
           <w:sz w:val="24"/>
           <w:szCs w:val="24"/>
         </w:rPr>
+        <w:lastRenderedPageBreak/>
         <w:t>Interface</w:t>
       </w:r>
       <w:r>
@@ -1512,30 +1869,68 @@
     </w:p>
     <w:p>
       <w:pPr>
-        <w:pStyle w:val="ListParagraph"/>
-        <w:rPr>
-          <w:i/>
-          <w:sz w:val="24"/>
-          <w:szCs w:val="24"/>
-        </w:rPr>
-      </w:pPr>
-      <w:r>
-        <w:rPr>
-          <w:i/>
-          <w:sz w:val="24"/>
-          <w:szCs w:val="24"/>
-        </w:rPr>
-        <w:t>(What does the game interface look like? Provide a screen shot or sketch)</w:t>
-      </w:r>
-    </w:p>
-    <w:p>
-      <w:pPr>
-        <w:rPr>
-          <w:b/>
-          <w:sz w:val="24"/>
-          <w:szCs w:val="24"/>
-        </w:rPr>
-      </w:pPr>
+        <w:rPr>
+          <w:b/>
+          <w:sz w:val="24"/>
+          <w:szCs w:val="24"/>
+        </w:rPr>
+      </w:pPr>
+      <w:r>
+        <w:rPr>
+          <w:b/>
+          <w:noProof/>
+          <w:sz w:val="24"/>
+          <w:szCs w:val="24"/>
+        </w:rPr>
+        <w:drawing>
+          <wp:inline distT="0" distB="0" distL="0" distR="0" wp14:anchorId="0FE7CD11" wp14:editId="542EE327">
+            <wp:extent cx="5938520" cy="2853690"/>
+            <wp:effectExtent l="0" t="0" r="5080" b="3810"/>
+            <wp:docPr id="6" name="Picture 6"/>
+            <wp:cNvGraphicFramePr>
+              <a:graphicFrameLocks xmlns:a="http://schemas.openxmlformats.org/drawingml/2006/main" noChangeAspect="1"/>
+            </wp:cNvGraphicFramePr>
+            <a:graphic xmlns:a="http://schemas.openxmlformats.org/drawingml/2006/main">
+              <a:graphicData uri="http://schemas.openxmlformats.org/drawingml/2006/picture">
+                <pic:pic xmlns:pic="http://schemas.openxmlformats.org/drawingml/2006/picture">
+                  <pic:nvPicPr>
+                    <pic:cNvPr id="0" name="Picture 5"/>
+                    <pic:cNvPicPr>
+                      <a:picLocks noChangeAspect="1" noChangeArrowheads="1"/>
+                    </pic:cNvPicPr>
+                  </pic:nvPicPr>
+                  <pic:blipFill>
+                    <a:blip r:embed="rId14">
+                      <a:extLst>
+                        <a:ext uri="{28A0092B-C50C-407E-A947-70E740481C1C}">
+                          <a14:useLocalDpi xmlns:a14="http://schemas.microsoft.com/office/drawing/2010/main" val="0"/>
+                        </a:ext>
+                      </a:extLst>
+                    </a:blip>
+                    <a:srcRect/>
+                    <a:stretch>
+                      <a:fillRect/>
+                    </a:stretch>
+                  </pic:blipFill>
+                  <pic:spPr bwMode="auto">
+                    <a:xfrm>
+                      <a:off x="0" y="0"/>
+                      <a:ext cx="5938520" cy="2853690"/>
+                    </a:xfrm>
+                    <a:prstGeom prst="rect">
+                      <a:avLst/>
+                    </a:prstGeom>
+                    <a:noFill/>
+                    <a:ln>
+                      <a:noFill/>
+                    </a:ln>
+                  </pic:spPr>
+                </pic:pic>
+              </a:graphicData>
+            </a:graphic>
+          </wp:inline>
+        </w:drawing>
+      </w:r>
     </w:p>
     <w:p>
       <w:pPr>
@@ -1614,7 +2009,6 @@
           <w:sz w:val="24"/>
           <w:szCs w:val="24"/>
         </w:rPr>
-        <w:lastRenderedPageBreak/>
         <w:t>Game World</w:t>
       </w:r>
       <w:r>
@@ -2261,6 +2655,7 @@
           <w:sz w:val="24"/>
           <w:szCs w:val="24"/>
         </w:rPr>
+        <w:lastRenderedPageBreak/>
         <w:t>Cheat Codes</w:t>
       </w:r>
     </w:p>
@@ -2554,10 +2949,10 @@
       </w:r>
     </w:p>
     <w:sectPr>
-      <w:headerReference w:type="even" r:id="rId14"/>
-      <w:headerReference w:type="default" r:id="rId15"/>
-      <w:footerReference w:type="even" r:id="rId16"/>
-      <w:footerReference w:type="default" r:id="rId17"/>
+      <w:headerReference w:type="even" r:id="rId15"/>
+      <w:headerReference w:type="default" r:id="rId16"/>
+      <w:footerReference w:type="even" r:id="rId17"/>
+      <w:footerReference w:type="default" r:id="rId18"/>
       <w:pgSz w:w="12240" w:h="15840"/>
       <w:pgMar w:top="1440" w:right="1440" w:bottom="1440" w:left="1440" w:header="720" w:footer="720" w:gutter="0"/>
       <w:pgBorders w:offsetFrom="page">
@@ -2874,7 +3269,7 @@
           <w:alias w:val="Date"/>
           <w:id w:val="77677290"/>
           <w:dataBinding w:prefixMappings="xmlns:ns0='http://schemas.microsoft.com/office/2006/coverPageProps'" w:xpath="/ns0:CoverPageProperties[1]/ns0:PublishDate[1]" w:storeItemID="{55AF091B-3C7A-41E3-B477-F2FDAA23CFDA}"/>
-          <w:date w:fullDate="2021-01-11T00:00:00Z">
+          <w:date w:fullDate="2021-11-21T00:00:00Z">
             <w:dateFormat w:val="MMMM d, yyyy"/>
             <w:lid w:val="en-US"/>
             <w:storeMappedDataAs w:val="dateTime"/>
@@ -2904,42 +3299,7 @@
                   <w:color w:val="FFFFFF" w:themeColor="background1"/>
                   <w:lang w:val="en-US"/>
                 </w:rPr>
-                <w:t>January</w:t>
-              </w:r>
-              <w:r>
-                <w:rPr>
-                  <w:color w:val="FFFFFF" w:themeColor="background1"/>
-                  <w:lang w:val="en-US"/>
-                </w:rPr>
-                <w:t xml:space="preserve"> 1</w:t>
-              </w:r>
-              <w:r>
-                <w:rPr>
-                  <w:color w:val="FFFFFF" w:themeColor="background1"/>
-                  <w:lang w:val="en-US"/>
-                </w:rPr>
-                <w:t>1</w:t>
-              </w:r>
-              <w:r>
-                <w:rPr>
-                  <w:color w:val="FFFFFF" w:themeColor="background1"/>
-                  <w:lang w:val="en-US"/>
-                </w:rPr>
-                <w:t>, 20</w:t>
-              </w:r>
-              <w:r>
-                <w:rPr>
-                  <w:color w:val="FFFFFF" w:themeColor="background1"/>
-                  <w:lang w:val="en-US"/>
-                </w:rPr>
-                <w:t>2</w:t>
-              </w:r>
-              <w:r>
-                <w:rPr>
-                  <w:color w:val="FFFFFF" w:themeColor="background1"/>
-                  <w:lang w:val="en-US"/>
-                </w:rPr>
-                <w:t>1</w:t>
+                <w:t>November 21, 2021</w:t>
               </w:r>
             </w:p>
           </w:tc>
@@ -2981,7 +3341,7 @@
           <w:alias w:val="Date"/>
           <w:id w:val="77625188"/>
           <w:dataBinding w:prefixMappings="xmlns:ns0='http://schemas.microsoft.com/office/2006/coverPageProps'" w:xpath="/ns0:CoverPageProperties[1]/ns0:PublishDate[1]" w:storeItemID="{55AF091B-3C7A-41E3-B477-F2FDAA23CFDA}"/>
-          <w:date w:fullDate="2021-01-11T00:00:00Z">
+          <w:date w:fullDate="2021-11-21T00:00:00Z">
             <w:dateFormat w:val="MMMM d, yyyy"/>
             <w:lid w:val="en-US"/>
             <w:storeMappedDataAs w:val="dateTime"/>
@@ -3014,7 +3374,7 @@
                   <w:color w:val="FFFFFF" w:themeColor="background1"/>
                   <w:lang w:val="en-US"/>
                 </w:rPr>
-                <w:t>January 11, 2021</w:t>
+                <w:t>November 21, 2021</w:t>
               </w:r>
             </w:p>
           </w:tc>
@@ -4126,7 +4486,7 @@
 
 <file path=customXml/item1.xml><?xml version="1.0" encoding="utf-8"?>
 <CoverPageProperties xmlns="http://schemas.microsoft.com/office/2006/coverPageProps">
-  <PublishDate>2021-01-11T00:00:00</PublishDate>
+  <PublishDate>2021-11-21T00:00:00</PublishDate>
   <Abstract/>
   <CompanyAddress/>
   <CompanyPhone/>

</xml_diff>

<commit_message>
minor modification to the panel size and finished gdd draft 1
</commit_message>
<xml_diff>
--- a/UnsteadyLand - GDD.docx
+++ b/UnsteadyLand - GDD.docx
@@ -170,7 +170,7 @@
                   <mc:AlternateContent>
                     <mc:Choice Requires="wps">
                       <w:drawing>
-                        <wp:anchor distT="0" distB="0" distL="114300" distR="114300" simplePos="0" relativeHeight="251659264" behindDoc="0" locked="0" layoutInCell="1" allowOverlap="1" wp14:anchorId="08B8131E" wp14:editId="11CF40F0">
+                        <wp:anchor distT="0" distB="0" distL="114300" distR="114300" simplePos="0" relativeHeight="251658240" behindDoc="0" locked="0" layoutInCell="1" allowOverlap="1" wp14:anchorId="08B8131E" wp14:editId="11CF40F0">
                           <wp:simplePos x="0" y="0"/>
                           <wp:positionH relativeFrom="column">
                             <wp:posOffset>2316480</wp:posOffset>
@@ -317,7 +317,7 @@
                           <v:stroke joinstyle="miter"/>
                           <v:path gradientshapeok="t" o:connecttype="rect"/>
                         </v:shapetype>
-                        <v:shape id="Text Box 4" o:spid="_x0000_s1026" type="#_x0000_t202" style="position:absolute;left:0;text-align:left;margin-left:182.4pt;margin-top:-169pt;width:102.45pt;height:80.25pt;z-index:251659264;visibility:visible;mso-wrap-style:none;mso-width-percent:0;mso-height-percent:0;mso-wrap-distance-left:9pt;mso-wrap-distance-top:0;mso-wrap-distance-right:9pt;mso-wrap-distance-bottom:0;mso-position-horizontal:absolute;mso-position-horizontal-relative:text;mso-position-vertical:absolute;mso-position-vertical-relative:text;mso-width-percent:0;mso-height-percent:0;mso-width-relative:margin;mso-height-relative:margin;v-text-anchor:top" o:gfxdata="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" fillcolor="black [3213]">
+                        <v:shape id="Text Box 4" o:spid="_x0000_s1026" type="#_x0000_t202" style="position:absolute;left:0;text-align:left;margin-left:182.4pt;margin-top:-169pt;width:102.45pt;height:80.25pt;z-index:251658240;visibility:visible;mso-wrap-style:none;mso-width-percent:0;mso-height-percent:0;mso-wrap-distance-left:9pt;mso-wrap-distance-top:0;mso-wrap-distance-right:9pt;mso-wrap-distance-bottom:0;mso-position-horizontal:absolute;mso-position-horizontal-relative:text;mso-position-vertical:absolute;mso-position-vertical-relative:text;mso-width-percent:0;mso-height-percent:0;mso-width-relative:margin;mso-height-relative:margin;v-text-anchor:top" o:gfxdata="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" fillcolor="black [3213]">
                           <v:textbox style="mso-fit-shape-to-text:t">
                             <w:txbxContent>
                               <w:p>
@@ -818,6 +818,36 @@
         </w:rPr>
         <w:t>Version History</w:t>
       </w:r>
+      <w:r>
+        <w:rPr>
+          <w:sz w:val="24"/>
+          <w:szCs w:val="24"/>
+        </w:rPr>
+        <w:t xml:space="preserve"> ------------------------------------------------------------ </w:t>
+      </w:r>
+      <w:proofErr w:type="spellStart"/>
+      <w:r>
+        <w:rPr>
+          <w:sz w:val="24"/>
+          <w:szCs w:val="24"/>
+        </w:rPr>
+        <w:t>Pg</w:t>
+      </w:r>
+      <w:proofErr w:type="spellEnd"/>
+      <w:r>
+        <w:rPr>
+          <w:sz w:val="24"/>
+          <w:szCs w:val="24"/>
+        </w:rPr>
+        <w:t xml:space="preserve"> </w:t>
+      </w:r>
+      <w:r>
+        <w:rPr>
+          <w:sz w:val="24"/>
+          <w:szCs w:val="24"/>
+        </w:rPr>
+        <w:t>3</w:t>
+      </w:r>
     </w:p>
     <w:p>
       <w:pPr>
@@ -839,6 +869,43 @@
         </w:rPr>
         <w:t>Detailed Game Description</w:t>
       </w:r>
+      <w:r>
+        <w:rPr>
+          <w:sz w:val="24"/>
+          <w:szCs w:val="24"/>
+        </w:rPr>
+        <w:t xml:space="preserve"> -------------------</w:t>
+      </w:r>
+      <w:r>
+        <w:rPr>
+          <w:sz w:val="24"/>
+          <w:szCs w:val="24"/>
+        </w:rPr>
+        <w:t>----</w:t>
+      </w:r>
+      <w:r>
+        <w:rPr>
+          <w:sz w:val="24"/>
+          <w:szCs w:val="24"/>
+        </w:rPr>
+        <w:t xml:space="preserve">---------------------- </w:t>
+      </w:r>
+      <w:proofErr w:type="spellStart"/>
+      <w:r>
+        <w:rPr>
+          <w:sz w:val="24"/>
+          <w:szCs w:val="24"/>
+        </w:rPr>
+        <w:t>Pg</w:t>
+      </w:r>
+      <w:proofErr w:type="spellEnd"/>
+      <w:r>
+        <w:rPr>
+          <w:sz w:val="24"/>
+          <w:szCs w:val="24"/>
+        </w:rPr>
+        <w:t xml:space="preserve"> 4</w:t>
+      </w:r>
     </w:p>
     <w:p>
       <w:pPr>
@@ -860,6 +927,50 @@
         </w:rPr>
         <w:t>Controls</w:t>
       </w:r>
+      <w:r>
+        <w:rPr>
+          <w:sz w:val="24"/>
+          <w:szCs w:val="24"/>
+        </w:rPr>
+        <w:t xml:space="preserve"> </w:t>
+      </w:r>
+      <w:r>
+        <w:rPr>
+          <w:sz w:val="24"/>
+          <w:szCs w:val="24"/>
+        </w:rPr>
+        <w:t>--------</w:t>
+      </w:r>
+      <w:r>
+        <w:rPr>
+          <w:sz w:val="24"/>
+          <w:szCs w:val="24"/>
+        </w:rPr>
+        <w:t>--------------------------------------------------------</w:t>
+      </w:r>
+      <w:r>
+        <w:rPr>
+          <w:sz w:val="24"/>
+          <w:szCs w:val="24"/>
+        </w:rPr>
+        <w:t xml:space="preserve">------ </w:t>
+      </w:r>
+      <w:proofErr w:type="spellStart"/>
+      <w:r>
+        <w:rPr>
+          <w:sz w:val="24"/>
+          <w:szCs w:val="24"/>
+        </w:rPr>
+        <w:t>Pg</w:t>
+      </w:r>
+      <w:proofErr w:type="spellEnd"/>
+      <w:r>
+        <w:rPr>
+          <w:sz w:val="24"/>
+          <w:szCs w:val="24"/>
+        </w:rPr>
+        <w:t xml:space="preserve"> 4</w:t>
+      </w:r>
     </w:p>
     <w:p>
       <w:pPr>
@@ -881,6 +992,50 @@
         </w:rPr>
         <w:t>Interface Sketches</w:t>
       </w:r>
+      <w:r>
+        <w:rPr>
+          <w:sz w:val="24"/>
+          <w:szCs w:val="24"/>
+        </w:rPr>
+        <w:t xml:space="preserve"> </w:t>
+      </w:r>
+      <w:r>
+        <w:rPr>
+          <w:sz w:val="24"/>
+          <w:szCs w:val="24"/>
+        </w:rPr>
+        <w:t>----</w:t>
+      </w:r>
+      <w:r>
+        <w:rPr>
+          <w:sz w:val="24"/>
+          <w:szCs w:val="24"/>
+        </w:rPr>
+        <w:t>-------------------------------------------</w:t>
+      </w:r>
+      <w:r>
+        <w:rPr>
+          <w:sz w:val="24"/>
+          <w:szCs w:val="24"/>
+        </w:rPr>
+        <w:t xml:space="preserve">---------- </w:t>
+      </w:r>
+      <w:proofErr w:type="spellStart"/>
+      <w:r>
+        <w:rPr>
+          <w:sz w:val="24"/>
+          <w:szCs w:val="24"/>
+        </w:rPr>
+        <w:t>Pg</w:t>
+      </w:r>
+      <w:proofErr w:type="spellEnd"/>
+      <w:r>
+        <w:rPr>
+          <w:sz w:val="24"/>
+          <w:szCs w:val="24"/>
+        </w:rPr>
+        <w:t xml:space="preserve"> 5</w:t>
+      </w:r>
     </w:p>
     <w:p>
       <w:pPr>
@@ -902,6 +1057,50 @@
         </w:rPr>
         <w:t>Screen Description</w:t>
       </w:r>
+      <w:r>
+        <w:rPr>
+          <w:sz w:val="24"/>
+          <w:szCs w:val="24"/>
+        </w:rPr>
+        <w:t xml:space="preserve"> </w:t>
+      </w:r>
+      <w:r>
+        <w:rPr>
+          <w:sz w:val="24"/>
+          <w:szCs w:val="24"/>
+        </w:rPr>
+        <w:t>----</w:t>
+      </w:r>
+      <w:r>
+        <w:rPr>
+          <w:sz w:val="24"/>
+          <w:szCs w:val="24"/>
+        </w:rPr>
+        <w:t>------------------------------------------</w:t>
+      </w:r>
+      <w:r>
+        <w:rPr>
+          <w:sz w:val="24"/>
+          <w:szCs w:val="24"/>
+        </w:rPr>
+        <w:t xml:space="preserve">---------- </w:t>
+      </w:r>
+      <w:proofErr w:type="spellStart"/>
+      <w:r>
+        <w:rPr>
+          <w:sz w:val="24"/>
+          <w:szCs w:val="24"/>
+        </w:rPr>
+        <w:t>Pg</w:t>
+      </w:r>
+      <w:proofErr w:type="spellEnd"/>
+      <w:r>
+        <w:rPr>
+          <w:sz w:val="24"/>
+          <w:szCs w:val="24"/>
+        </w:rPr>
+        <w:t xml:space="preserve"> 5</w:t>
+      </w:r>
     </w:p>
     <w:p>
       <w:pPr>
@@ -923,6 +1122,50 @@
         </w:rPr>
         <w:t>Game World</w:t>
       </w:r>
+      <w:r>
+        <w:rPr>
+          <w:sz w:val="24"/>
+          <w:szCs w:val="24"/>
+        </w:rPr>
+        <w:t xml:space="preserve"> </w:t>
+      </w:r>
+      <w:r>
+        <w:rPr>
+          <w:sz w:val="24"/>
+          <w:szCs w:val="24"/>
+        </w:rPr>
+        <w:t>------</w:t>
+      </w:r>
+      <w:r>
+        <w:rPr>
+          <w:sz w:val="24"/>
+          <w:szCs w:val="24"/>
+        </w:rPr>
+        <w:t>--------------------------------------------------</w:t>
+      </w:r>
+      <w:r>
+        <w:rPr>
+          <w:sz w:val="24"/>
+          <w:szCs w:val="24"/>
+        </w:rPr>
+        <w:t xml:space="preserve">-------- </w:t>
+      </w:r>
+      <w:proofErr w:type="spellStart"/>
+      <w:r>
+        <w:rPr>
+          <w:sz w:val="24"/>
+          <w:szCs w:val="24"/>
+        </w:rPr>
+        <w:t>Pg</w:t>
+      </w:r>
+      <w:proofErr w:type="spellEnd"/>
+      <w:r>
+        <w:rPr>
+          <w:sz w:val="24"/>
+          <w:szCs w:val="24"/>
+        </w:rPr>
+        <w:t xml:space="preserve"> 9</w:t>
+      </w:r>
     </w:p>
     <w:p>
       <w:pPr>
@@ -944,6 +1187,50 @@
         </w:rPr>
         <w:t>Levels</w:t>
       </w:r>
+      <w:r>
+        <w:rPr>
+          <w:sz w:val="24"/>
+          <w:szCs w:val="24"/>
+        </w:rPr>
+        <w:t xml:space="preserve"> </w:t>
+      </w:r>
+      <w:r>
+        <w:rPr>
+          <w:sz w:val="24"/>
+          <w:szCs w:val="24"/>
+        </w:rPr>
+        <w:t>--------</w:t>
+      </w:r>
+      <w:r>
+        <w:rPr>
+          <w:sz w:val="24"/>
+          <w:szCs w:val="24"/>
+        </w:rPr>
+        <w:t>-----------------------------------------------------------</w:t>
+      </w:r>
+      <w:r>
+        <w:rPr>
+          <w:sz w:val="24"/>
+          <w:szCs w:val="24"/>
+        </w:rPr>
+        <w:t xml:space="preserve">------ </w:t>
+      </w:r>
+      <w:proofErr w:type="spellStart"/>
+      <w:r>
+        <w:rPr>
+          <w:sz w:val="24"/>
+          <w:szCs w:val="24"/>
+        </w:rPr>
+        <w:t>Pg</w:t>
+      </w:r>
+      <w:proofErr w:type="spellEnd"/>
+      <w:r>
+        <w:rPr>
+          <w:sz w:val="24"/>
+          <w:szCs w:val="24"/>
+        </w:rPr>
+        <w:t xml:space="preserve"> 9</w:t>
+      </w:r>
     </w:p>
     <w:p>
       <w:pPr>
@@ -965,6 +1252,64 @@
         </w:rPr>
         <w:t>Characters / Vehicles</w:t>
       </w:r>
+      <w:r>
+        <w:rPr>
+          <w:sz w:val="24"/>
+          <w:szCs w:val="24"/>
+        </w:rPr>
+        <w:t xml:space="preserve"> </w:t>
+      </w:r>
+      <w:r>
+        <w:rPr>
+          <w:sz w:val="24"/>
+          <w:szCs w:val="24"/>
+        </w:rPr>
+        <w:t>---</w:t>
+      </w:r>
+      <w:r>
+        <w:rPr>
+          <w:sz w:val="24"/>
+          <w:szCs w:val="24"/>
+        </w:rPr>
+        <w:t>---------------------------------------</w:t>
+      </w:r>
+      <w:r>
+        <w:rPr>
+          <w:sz w:val="24"/>
+          <w:szCs w:val="24"/>
+        </w:rPr>
+        <w:t>--------</w:t>
+      </w:r>
+      <w:r>
+        <w:rPr>
+          <w:sz w:val="24"/>
+          <w:szCs w:val="24"/>
+        </w:rPr>
+        <w:t>--</w:t>
+      </w:r>
+      <w:r>
+        <w:rPr>
+          <w:sz w:val="24"/>
+          <w:szCs w:val="24"/>
+        </w:rPr>
+        <w:t xml:space="preserve"> </w:t>
+      </w:r>
+      <w:proofErr w:type="spellStart"/>
+      <w:r>
+        <w:rPr>
+          <w:sz w:val="24"/>
+          <w:szCs w:val="24"/>
+        </w:rPr>
+        <w:t>Pg</w:t>
+      </w:r>
+      <w:proofErr w:type="spellEnd"/>
+      <w:r>
+        <w:rPr>
+          <w:sz w:val="24"/>
+          <w:szCs w:val="24"/>
+        </w:rPr>
+        <w:t xml:space="preserve"> 10</w:t>
+      </w:r>
     </w:p>
     <w:p>
       <w:pPr>
@@ -986,6 +1331,50 @@
         </w:rPr>
         <w:t>Enemies (AI)</w:t>
       </w:r>
+      <w:r>
+        <w:rPr>
+          <w:sz w:val="24"/>
+          <w:szCs w:val="24"/>
+        </w:rPr>
+        <w:t xml:space="preserve"> </w:t>
+      </w:r>
+      <w:r>
+        <w:rPr>
+          <w:sz w:val="24"/>
+          <w:szCs w:val="24"/>
+        </w:rPr>
+        <w:t>--------</w:t>
+      </w:r>
+      <w:r>
+        <w:rPr>
+          <w:sz w:val="24"/>
+          <w:szCs w:val="24"/>
+        </w:rPr>
+        <w:t>-------------------------------------------------</w:t>
+      </w:r>
+      <w:r>
+        <w:rPr>
+          <w:sz w:val="24"/>
+          <w:szCs w:val="24"/>
+        </w:rPr>
+        <w:t xml:space="preserve">------ </w:t>
+      </w:r>
+      <w:proofErr w:type="spellStart"/>
+      <w:r>
+        <w:rPr>
+          <w:sz w:val="24"/>
+          <w:szCs w:val="24"/>
+        </w:rPr>
+        <w:t>Pg</w:t>
+      </w:r>
+      <w:proofErr w:type="spellEnd"/>
+      <w:r>
+        <w:rPr>
+          <w:sz w:val="24"/>
+          <w:szCs w:val="24"/>
+        </w:rPr>
+        <w:t xml:space="preserve"> 10</w:t>
+      </w:r>
     </w:p>
     <w:p>
       <w:pPr>
@@ -1007,6 +1396,50 @@
         </w:rPr>
         <w:t>Weapons</w:t>
       </w:r>
+      <w:r>
+        <w:rPr>
+          <w:sz w:val="24"/>
+          <w:szCs w:val="24"/>
+        </w:rPr>
+        <w:t xml:space="preserve"> </w:t>
+      </w:r>
+      <w:r>
+        <w:rPr>
+          <w:sz w:val="24"/>
+          <w:szCs w:val="24"/>
+        </w:rPr>
+        <w:t>-----</w:t>
+      </w:r>
+      <w:r>
+        <w:rPr>
+          <w:sz w:val="24"/>
+          <w:szCs w:val="24"/>
+        </w:rPr>
+        <w:t>-----------------------------------------------------</w:t>
+      </w:r>
+      <w:r>
+        <w:rPr>
+          <w:sz w:val="24"/>
+          <w:szCs w:val="24"/>
+        </w:rPr>
+        <w:t xml:space="preserve">--------- </w:t>
+      </w:r>
+      <w:proofErr w:type="spellStart"/>
+      <w:r>
+        <w:rPr>
+          <w:sz w:val="24"/>
+          <w:szCs w:val="24"/>
+        </w:rPr>
+        <w:t>Pg</w:t>
+      </w:r>
+      <w:proofErr w:type="spellEnd"/>
+      <w:r>
+        <w:rPr>
+          <w:sz w:val="24"/>
+          <w:szCs w:val="24"/>
+        </w:rPr>
+        <w:t xml:space="preserve"> 10</w:t>
+      </w:r>
     </w:p>
     <w:p>
       <w:pPr>
@@ -1028,6 +1461,50 @@
         </w:rPr>
         <w:t>Scoring</w:t>
       </w:r>
+      <w:r>
+        <w:rPr>
+          <w:sz w:val="24"/>
+          <w:szCs w:val="24"/>
+        </w:rPr>
+        <w:t xml:space="preserve"> </w:t>
+      </w:r>
+      <w:r>
+        <w:rPr>
+          <w:sz w:val="24"/>
+          <w:szCs w:val="24"/>
+        </w:rPr>
+        <w:t>---</w:t>
+      </w:r>
+      <w:r>
+        <w:rPr>
+          <w:sz w:val="24"/>
+          <w:szCs w:val="24"/>
+        </w:rPr>
+        <w:t>---------------------------------------------------------</w:t>
+      </w:r>
+      <w:r>
+        <w:rPr>
+          <w:sz w:val="24"/>
+          <w:szCs w:val="24"/>
+        </w:rPr>
+        <w:t xml:space="preserve">----------- </w:t>
+      </w:r>
+      <w:proofErr w:type="spellStart"/>
+      <w:r>
+        <w:rPr>
+          <w:sz w:val="24"/>
+          <w:szCs w:val="24"/>
+        </w:rPr>
+        <w:t>Pg</w:t>
+      </w:r>
+      <w:proofErr w:type="spellEnd"/>
+      <w:r>
+        <w:rPr>
+          <w:sz w:val="24"/>
+          <w:szCs w:val="24"/>
+        </w:rPr>
+        <w:t xml:space="preserve"> 11</w:t>
+      </w:r>
     </w:p>
     <w:p>
       <w:pPr>
@@ -1049,6 +1526,50 @@
         </w:rPr>
         <w:t>Sound Index</w:t>
       </w:r>
+      <w:r>
+        <w:rPr>
+          <w:sz w:val="24"/>
+          <w:szCs w:val="24"/>
+        </w:rPr>
+        <w:t xml:space="preserve"> </w:t>
+      </w:r>
+      <w:r>
+        <w:rPr>
+          <w:sz w:val="24"/>
+          <w:szCs w:val="24"/>
+        </w:rPr>
+        <w:t>--------</w:t>
+      </w:r>
+      <w:r>
+        <w:rPr>
+          <w:sz w:val="24"/>
+          <w:szCs w:val="24"/>
+        </w:rPr>
+        <w:t>--------------------------------------------------</w:t>
+      </w:r>
+      <w:r>
+        <w:rPr>
+          <w:sz w:val="24"/>
+          <w:szCs w:val="24"/>
+        </w:rPr>
+        <w:t xml:space="preserve">------ </w:t>
+      </w:r>
+      <w:proofErr w:type="spellStart"/>
+      <w:r>
+        <w:rPr>
+          <w:sz w:val="24"/>
+          <w:szCs w:val="24"/>
+        </w:rPr>
+        <w:t>Pg</w:t>
+      </w:r>
+      <w:proofErr w:type="spellEnd"/>
+      <w:r>
+        <w:rPr>
+          <w:sz w:val="24"/>
+          <w:szCs w:val="24"/>
+        </w:rPr>
+        <w:t xml:space="preserve"> 11</w:t>
+      </w:r>
     </w:p>
     <w:p>
       <w:pPr>
@@ -1070,6 +1591,50 @@
         </w:rPr>
         <w:t>Art / Multimedia</w:t>
       </w:r>
+      <w:r>
+        <w:rPr>
+          <w:sz w:val="24"/>
+          <w:szCs w:val="24"/>
+        </w:rPr>
+        <w:t xml:space="preserve"> </w:t>
+      </w:r>
+      <w:r>
+        <w:rPr>
+          <w:sz w:val="24"/>
+          <w:szCs w:val="24"/>
+        </w:rPr>
+        <w:t>-</w:t>
+      </w:r>
+      <w:r>
+        <w:rPr>
+          <w:sz w:val="24"/>
+          <w:szCs w:val="24"/>
+        </w:rPr>
+        <w:t>--------------------------------------------</w:t>
+      </w:r>
+      <w:r>
+        <w:rPr>
+          <w:sz w:val="24"/>
+          <w:szCs w:val="24"/>
+        </w:rPr>
+        <w:t xml:space="preserve">------------- </w:t>
+      </w:r>
+      <w:proofErr w:type="spellStart"/>
+      <w:r>
+        <w:rPr>
+          <w:sz w:val="24"/>
+          <w:szCs w:val="24"/>
+        </w:rPr>
+        <w:t>Pg</w:t>
+      </w:r>
+      <w:proofErr w:type="spellEnd"/>
+      <w:r>
+        <w:rPr>
+          <w:sz w:val="24"/>
+          <w:szCs w:val="24"/>
+        </w:rPr>
+        <w:t xml:space="preserve"> 11</w:t>
+      </w:r>
     </w:p>
     <w:p>
       <w:pPr>
@@ -1354,55 +1919,6 @@
         </w:rPr>
         <w:br w:type="page"/>
       </w:r>
-    </w:p>
-    <w:p>
-      <w:pPr>
-        <w:jc w:val="right"/>
-        <w:rPr>
-          <w:sz w:val="24"/>
-          <w:szCs w:val="24"/>
-        </w:rPr>
-      </w:pPr>
-      <w:r>
-        <w:rPr>
-          <w:sz w:val="24"/>
-          <w:szCs w:val="24"/>
-        </w:rPr>
-        <w:lastRenderedPageBreak/>
-        <w:t>[This is the body of your video game design document.  You should add and delete sections as they pertain to your game</w:t>
-      </w:r>
-      <w:r>
-        <w:rPr>
-          <w:sz w:val="24"/>
-          <w:szCs w:val="24"/>
-        </w:rPr>
-        <w:t>’s design</w:t>
-      </w:r>
-      <w:r>
-        <w:rPr>
-          <w:sz w:val="24"/>
-          <w:szCs w:val="24"/>
-        </w:rPr>
-        <w:t>.]</w:t>
-      </w:r>
-    </w:p>
-    <w:p>
-      <w:pPr>
-        <w:jc w:val="right"/>
-        <w:rPr>
-          <w:sz w:val="24"/>
-          <w:szCs w:val="24"/>
-        </w:rPr>
-      </w:pPr>
-    </w:p>
-    <w:p>
-      <w:pPr>
-        <w:jc w:val="right"/>
-        <w:rPr>
-          <w:sz w:val="24"/>
-          <w:szCs w:val="24"/>
-        </w:rPr>
-      </w:pPr>
     </w:p>
     <w:p>
       <w:pPr>
@@ -1423,6 +1939,7 @@
           <w:sz w:val="24"/>
           <w:szCs w:val="24"/>
         </w:rPr>
+        <w:lastRenderedPageBreak/>
         <w:t>Game Overview</w:t>
       </w:r>
       <w:r>
@@ -1449,7 +1966,23 @@
           <w:sz w:val="24"/>
           <w:szCs w:val="24"/>
         </w:rPr>
-        <w:t xml:space="preserve">The astronaut must survive long enough (for the duration indicated by the timer displayed on the screen), during which he/she will need to defeat monsters and collect loots </w:t>
+        <w:t xml:space="preserve">The astronaut must survive long enough (for the duration indicated by the timer displayed on the screen), during which </w:t>
+      </w:r>
+      <w:r>
+        <w:rPr>
+          <w:i/>
+          <w:sz w:val="24"/>
+          <w:szCs w:val="24"/>
+        </w:rPr>
+        <w:t>it</w:t>
+      </w:r>
+      <w:r>
+        <w:rPr>
+          <w:i/>
+          <w:sz w:val="24"/>
+          <w:szCs w:val="24"/>
+        </w:rPr>
+        <w:t xml:space="preserve"> will need to defeat monsters and collect loots </w:t>
       </w:r>
       <w:r>
         <w:rPr>
@@ -1465,7 +1998,23 @@
           <w:sz w:val="24"/>
           <w:szCs w:val="24"/>
         </w:rPr>
-        <w:t xml:space="preserve"> obtain ammo and score.</w:t>
+        <w:t xml:space="preserve"> obtain ammo and </w:t>
+      </w:r>
+      <w:r>
+        <w:rPr>
+          <w:i/>
+          <w:sz w:val="24"/>
+          <w:szCs w:val="24"/>
+        </w:rPr>
+        <w:t xml:space="preserve">increase </w:t>
+      </w:r>
+      <w:r>
+        <w:rPr>
+          <w:i/>
+          <w:sz w:val="24"/>
+          <w:szCs w:val="24"/>
+        </w:rPr>
+        <w:t>score.</w:t>
       </w:r>
     </w:p>
     <w:p>
@@ -1514,7 +2063,39 @@
           <w:sz w:val="24"/>
           <w:szCs w:val="24"/>
         </w:rPr>
-        <w:t>The player can defeat the monsters by performing close range attacks (with the sword) or by shooting them with a rifle. Each kill will award a specific amount to the score. The player will also be able to pick up random loots (to increase score), health potion</w:t>
+        <w:t xml:space="preserve">The player can defeat the monsters by performing close range attacks (with the sword) or by shooting them with a rifle. Each kill will </w:t>
+      </w:r>
+      <w:r>
+        <w:rPr>
+          <w:i/>
+          <w:sz w:val="24"/>
+          <w:szCs w:val="24"/>
+        </w:rPr>
+        <w:t>increase the score by a specific amount</w:t>
+      </w:r>
+      <w:r>
+        <w:rPr>
+          <w:i/>
+          <w:sz w:val="24"/>
+          <w:szCs w:val="24"/>
+        </w:rPr>
+        <w:t>. The player will also be able to pick up random loots (to increase</w:t>
+      </w:r>
+      <w:r>
+        <w:rPr>
+          <w:i/>
+          <w:sz w:val="24"/>
+          <w:szCs w:val="24"/>
+        </w:rPr>
+        <w:t xml:space="preserve"> the</w:t>
+      </w:r>
+      <w:r>
+        <w:rPr>
+          <w:i/>
+          <w:sz w:val="24"/>
+          <w:szCs w:val="24"/>
+        </w:rPr>
+        <w:t xml:space="preserve"> score), health potion</w:t>
       </w:r>
       <w:r>
         <w:rPr>
@@ -1530,7 +2111,23 @@
           <w:sz w:val="24"/>
           <w:szCs w:val="24"/>
         </w:rPr>
-        <w:t xml:space="preserve"> (to increase live counts), and ammo chest</w:t>
+        <w:t xml:space="preserve"> (to increase</w:t>
+      </w:r>
+      <w:r>
+        <w:rPr>
+          <w:i/>
+          <w:sz w:val="24"/>
+          <w:szCs w:val="24"/>
+        </w:rPr>
+        <w:t xml:space="preserve"> the</w:t>
+      </w:r>
+      <w:r>
+        <w:rPr>
+          <w:i/>
+          <w:sz w:val="24"/>
+          <w:szCs w:val="24"/>
+        </w:rPr>
+        <w:t xml:space="preserve"> live counts), and ammo chest</w:t>
       </w:r>
       <w:r>
         <w:rPr>
@@ -1634,7 +2231,23 @@
           <w:sz w:val="24"/>
           <w:szCs w:val="24"/>
         </w:rPr>
-        <w:t xml:space="preserve"> a decreased coefficient of friction using a physics material that makes movement a bit tricky.</w:t>
+        <w:t xml:space="preserve"> a decreased coefficient of friction using a physics material that make movement</w:t>
+      </w:r>
+      <w:r>
+        <w:rPr>
+          <w:i/>
+          <w:sz w:val="24"/>
+          <w:szCs w:val="24"/>
+        </w:rPr>
+        <w:t>s</w:t>
+      </w:r>
+      <w:r>
+        <w:rPr>
+          <w:i/>
+          <w:sz w:val="24"/>
+          <w:szCs w:val="24"/>
+        </w:rPr>
+        <w:t xml:space="preserve"> a bit tricky.</w:t>
       </w:r>
     </w:p>
     <w:p>
@@ -1691,7 +2304,89 @@
           <w:sz w:val="24"/>
           <w:szCs w:val="24"/>
         </w:rPr>
-        <w:t xml:space="preserve">2D orthographic view from the camera. The start scene also uses 2 cameras, one for UI and one for the game objects. This is done so that instruction menu can clearly show the appropriate icons (health, loots, weapons, </w:t>
+        <w:t xml:space="preserve">2D orthographic view from the camera. The start </w:t>
+      </w:r>
+      <w:proofErr w:type="gramStart"/>
+      <w:r>
+        <w:rPr>
+          <w:i/>
+          <w:sz w:val="24"/>
+          <w:szCs w:val="24"/>
+        </w:rPr>
+        <w:t>scene</w:t>
+      </w:r>
+      <w:proofErr w:type="gramEnd"/>
+      <w:r>
+        <w:rPr>
+          <w:i/>
+          <w:sz w:val="24"/>
+          <w:szCs w:val="24"/>
+        </w:rPr>
+        <w:t xml:space="preserve"> </w:t>
+      </w:r>
+      <w:r>
+        <w:rPr>
+          <w:i/>
+          <w:sz w:val="24"/>
+          <w:szCs w:val="24"/>
+        </w:rPr>
+        <w:t>however, will</w:t>
+      </w:r>
+      <w:r>
+        <w:rPr>
+          <w:i/>
+          <w:sz w:val="24"/>
+          <w:szCs w:val="24"/>
+        </w:rPr>
+        <w:t xml:space="preserve"> use 2 cameras, one for</w:t>
+      </w:r>
+      <w:r>
+        <w:rPr>
+          <w:i/>
+          <w:sz w:val="24"/>
+          <w:szCs w:val="24"/>
+        </w:rPr>
+        <w:t xml:space="preserve"> the</w:t>
+      </w:r>
+      <w:r>
+        <w:rPr>
+          <w:i/>
+          <w:sz w:val="24"/>
+          <w:szCs w:val="24"/>
+        </w:rPr>
+        <w:t xml:space="preserve"> UI and one for the game objects. This is done so that </w:t>
+      </w:r>
+      <w:r>
+        <w:rPr>
+          <w:i/>
+          <w:sz w:val="24"/>
+          <w:szCs w:val="24"/>
+        </w:rPr>
+        <w:t xml:space="preserve">the </w:t>
+      </w:r>
+      <w:r>
+        <w:rPr>
+          <w:i/>
+          <w:sz w:val="24"/>
+          <w:szCs w:val="24"/>
+        </w:rPr>
+        <w:t>instruction menu</w:t>
+      </w:r>
+      <w:r>
+        <w:rPr>
+          <w:i/>
+          <w:sz w:val="24"/>
+          <w:szCs w:val="24"/>
+        </w:rPr>
+        <w:t>s</w:t>
+      </w:r>
+      <w:r>
+        <w:rPr>
+          <w:i/>
+          <w:sz w:val="24"/>
+          <w:szCs w:val="24"/>
+        </w:rPr>
+        <w:t xml:space="preserve"> can clearly show the appropriate icons (health, loots, weapons, </w:t>
       </w:r>
       <w:r>
         <w:rPr>
@@ -1707,7 +2402,39 @@
           <w:sz w:val="24"/>
           <w:szCs w:val="24"/>
         </w:rPr>
-        <w:t>) in the correct position.</w:t>
+        <w:t>) in the</w:t>
+      </w:r>
+      <w:r>
+        <w:rPr>
+          <w:i/>
+          <w:sz w:val="24"/>
+          <w:szCs w:val="24"/>
+        </w:rPr>
+        <w:t>ir</w:t>
+      </w:r>
+      <w:r>
+        <w:rPr>
+          <w:i/>
+          <w:sz w:val="24"/>
+          <w:szCs w:val="24"/>
+        </w:rPr>
+        <w:t xml:space="preserve"> correct position</w:t>
+      </w:r>
+      <w:r>
+        <w:rPr>
+          <w:i/>
+          <w:sz w:val="24"/>
+          <w:szCs w:val="24"/>
+        </w:rPr>
+        <w:t>s</w:t>
+      </w:r>
+      <w:r>
+        <w:rPr>
+          <w:i/>
+          <w:sz w:val="24"/>
+          <w:szCs w:val="24"/>
+        </w:rPr>
+        <w:t>.</w:t>
       </w:r>
     </w:p>
     <w:p>
@@ -1756,26 +2483,74 @@
           <w:sz w:val="24"/>
           <w:szCs w:val="24"/>
         </w:rPr>
-        <w:t xml:space="preserve">The game uses a joystick to control the player’s movements. Pressing </w:t>
-      </w:r>
-      <w:proofErr w:type="gramStart"/>
-      <w:r>
-        <w:rPr>
-          <w:i/>
-          <w:sz w:val="24"/>
-          <w:szCs w:val="24"/>
-        </w:rPr>
-        <w:t>button</w:t>
-      </w:r>
-      <w:proofErr w:type="gramEnd"/>
-      <w:r>
-        <w:rPr>
-          <w:i/>
-          <w:sz w:val="24"/>
-          <w:szCs w:val="24"/>
-        </w:rPr>
-        <w:t xml:space="preserve"> A for attack, J for jump, and C for changing weapons (sword – short range, and rifle – long range).</w:t>
-      </w:r>
+        <w:t xml:space="preserve">The game uses a joystick to control the player’s movements. </w:t>
+      </w:r>
+      <w:r>
+        <w:rPr>
+          <w:i/>
+          <w:sz w:val="24"/>
+          <w:szCs w:val="24"/>
+        </w:rPr>
+        <w:t>B</w:t>
+      </w:r>
+      <w:r>
+        <w:rPr>
+          <w:i/>
+          <w:sz w:val="24"/>
+          <w:szCs w:val="24"/>
+        </w:rPr>
+        <w:t>utton A for attack, J for jump, and C for changing weapons (</w:t>
+      </w:r>
+      <w:r>
+        <w:rPr>
+          <w:i/>
+          <w:sz w:val="24"/>
+          <w:szCs w:val="24"/>
+        </w:rPr>
+        <w:t xml:space="preserve">between </w:t>
+      </w:r>
+      <w:r>
+        <w:rPr>
+          <w:i/>
+          <w:sz w:val="24"/>
+          <w:szCs w:val="24"/>
+        </w:rPr>
+        <w:t xml:space="preserve">the </w:t>
+      </w:r>
+      <w:r>
+        <w:rPr>
+          <w:i/>
+          <w:sz w:val="24"/>
+          <w:szCs w:val="24"/>
+        </w:rPr>
+        <w:t xml:space="preserve">sword – short range, and </w:t>
+      </w:r>
+      <w:r>
+        <w:rPr>
+          <w:i/>
+          <w:sz w:val="24"/>
+          <w:szCs w:val="24"/>
+        </w:rPr>
+        <w:t xml:space="preserve">the </w:t>
+      </w:r>
+      <w:r>
+        <w:rPr>
+          <w:i/>
+          <w:sz w:val="24"/>
+          <w:szCs w:val="24"/>
+        </w:rPr>
+        <w:t>rifle – long range).</w:t>
+      </w:r>
+    </w:p>
+    <w:p>
+      <w:pPr>
+        <w:pStyle w:val="ListParagraph"/>
+        <w:rPr>
+          <w:b/>
+          <w:sz w:val="24"/>
+          <w:szCs w:val="24"/>
+        </w:rPr>
+      </w:pPr>
     </w:p>
     <w:p>
       <w:pPr>
@@ -1824,8 +2599,42 @@
           <w:sz w:val="24"/>
           <w:szCs w:val="24"/>
         </w:rPr>
-        <w:t>Currently, since there is only one level. The only saving present is by using a public static class to pass the player’s final score and state (win/lose) to the end scene.</w:t>
-      </w:r>
+        <w:t xml:space="preserve">Currently, since there is only one level. The only saving </w:t>
+      </w:r>
+      <w:r>
+        <w:rPr>
+          <w:i/>
+          <w:sz w:val="24"/>
+          <w:szCs w:val="24"/>
+        </w:rPr>
+        <w:t xml:space="preserve">functionality </w:t>
+      </w:r>
+      <w:r>
+        <w:rPr>
+          <w:i/>
+          <w:sz w:val="24"/>
+          <w:szCs w:val="24"/>
+        </w:rPr>
+        <w:t>present is by using a public static class to pass the player’s final score and state (win/lose) to the end scene.</w:t>
+      </w:r>
+    </w:p>
+    <w:p>
+      <w:pPr>
+        <w:rPr>
+          <w:b/>
+          <w:sz w:val="24"/>
+          <w:szCs w:val="24"/>
+        </w:rPr>
+      </w:pPr>
+    </w:p>
+    <w:p>
+      <w:pPr>
+        <w:rPr>
+          <w:b/>
+          <w:sz w:val="24"/>
+          <w:szCs w:val="24"/>
+        </w:rPr>
+      </w:pPr>
     </w:p>
     <w:p>
       <w:pPr>
@@ -1934,6 +2743,24 @@
     </w:p>
     <w:p>
       <w:pPr>
+        <w:rPr>
+          <w:b/>
+          <w:sz w:val="24"/>
+          <w:szCs w:val="24"/>
+        </w:rPr>
+      </w:pPr>
+    </w:p>
+    <w:p>
+      <w:pPr>
+        <w:rPr>
+          <w:b/>
+          <w:sz w:val="24"/>
+          <w:szCs w:val="24"/>
+        </w:rPr>
+      </w:pPr>
+    </w:p>
+    <w:p>
+      <w:pPr>
         <w:pStyle w:val="ListParagraph"/>
         <w:numPr>
           <w:ilvl w:val="0"/>
@@ -1966,20 +2793,930 @@
       <w:r>
         <w:rPr>
           <w:i/>
-          <w:sz w:val="24"/>
-          <w:szCs w:val="24"/>
-        </w:rPr>
-        <w:t>(Include additional screen shots and accompanying descriptions for any menus and additional screen)</w:t>
-      </w:r>
-    </w:p>
-    <w:p>
-      <w:pPr>
-        <w:rPr>
-          <w:b/>
-          <w:sz w:val="24"/>
-          <w:szCs w:val="24"/>
-        </w:rPr>
-      </w:pPr>
+          <w:noProof/>
+          <w:sz w:val="24"/>
+          <w:szCs w:val="24"/>
+        </w:rPr>
+        <w:drawing>
+          <wp:inline distT="0" distB="0" distL="0" distR="0" wp14:anchorId="5D728909" wp14:editId="5084F081">
+            <wp:extent cx="5938520" cy="2863850"/>
+            <wp:effectExtent l="0" t="0" r="5080" b="0"/>
+            <wp:docPr id="7" name="Picture 7"/>
+            <wp:cNvGraphicFramePr>
+              <a:graphicFrameLocks xmlns:a="http://schemas.openxmlformats.org/drawingml/2006/main" noChangeAspect="1"/>
+            </wp:cNvGraphicFramePr>
+            <a:graphic xmlns:a="http://schemas.openxmlformats.org/drawingml/2006/main">
+              <a:graphicData uri="http://schemas.openxmlformats.org/drawingml/2006/picture">
+                <pic:pic xmlns:pic="http://schemas.openxmlformats.org/drawingml/2006/picture">
+                  <pic:nvPicPr>
+                    <pic:cNvPr id="0" name="Picture 6"/>
+                    <pic:cNvPicPr>
+                      <a:picLocks noChangeAspect="1" noChangeArrowheads="1"/>
+                    </pic:cNvPicPr>
+                  </pic:nvPicPr>
+                  <pic:blipFill>
+                    <a:blip r:embed="rId15" cstate="print">
+                      <a:extLst>
+                        <a:ext uri="{28A0092B-C50C-407E-A947-70E740481C1C}">
+                          <a14:useLocalDpi xmlns:a14="http://schemas.microsoft.com/office/drawing/2010/main" val="0"/>
+                        </a:ext>
+                      </a:extLst>
+                    </a:blip>
+                    <a:srcRect/>
+                    <a:stretch>
+                      <a:fillRect/>
+                    </a:stretch>
+                  </pic:blipFill>
+                  <pic:spPr bwMode="auto">
+                    <a:xfrm>
+                      <a:off x="0" y="0"/>
+                      <a:ext cx="5938520" cy="2863850"/>
+                    </a:xfrm>
+                    <a:prstGeom prst="rect">
+                      <a:avLst/>
+                    </a:prstGeom>
+                    <a:noFill/>
+                    <a:ln>
+                      <a:noFill/>
+                    </a:ln>
+                  </pic:spPr>
+                </pic:pic>
+              </a:graphicData>
+            </a:graphic>
+          </wp:inline>
+        </w:drawing>
+      </w:r>
+    </w:p>
+    <w:p>
+      <w:pPr>
+        <w:pStyle w:val="ListParagraph"/>
+        <w:rPr>
+          <w:i/>
+          <w:sz w:val="24"/>
+          <w:szCs w:val="24"/>
+        </w:rPr>
+      </w:pPr>
+      <w:r>
+        <w:rPr>
+          <w:i/>
+          <w:sz w:val="24"/>
+          <w:szCs w:val="24"/>
+        </w:rPr>
+        <w:t xml:space="preserve">Start Screen – </w:t>
+      </w:r>
+      <w:r>
+        <w:rPr>
+          <w:i/>
+          <w:sz w:val="24"/>
+          <w:szCs w:val="24"/>
+        </w:rPr>
+        <w:t>The i</w:t>
+      </w:r>
+      <w:r>
+        <w:rPr>
+          <w:i/>
+          <w:sz w:val="24"/>
+          <w:szCs w:val="24"/>
+        </w:rPr>
+        <w:t>nitial scene when game is loaded</w:t>
+      </w:r>
+      <w:r>
+        <w:rPr>
+          <w:i/>
+          <w:sz w:val="24"/>
+          <w:szCs w:val="24"/>
+        </w:rPr>
+        <w:t xml:space="preserve">. Player can start the game, go to the instruction </w:t>
+      </w:r>
+      <w:r>
+        <w:rPr>
+          <w:i/>
+          <w:sz w:val="24"/>
+          <w:szCs w:val="24"/>
+        </w:rPr>
+        <w:t>screens,</w:t>
+      </w:r>
+      <w:r>
+        <w:rPr>
+          <w:i/>
+          <w:sz w:val="24"/>
+          <w:szCs w:val="24"/>
+        </w:rPr>
+        <w:t xml:space="preserve"> or quit.</w:t>
+      </w:r>
+    </w:p>
+    <w:p>
+      <w:pPr>
+        <w:rPr>
+          <w:b/>
+          <w:sz w:val="24"/>
+          <w:szCs w:val="24"/>
+        </w:rPr>
+      </w:pPr>
+      <w:r>
+        <w:rPr>
+          <w:b/>
+          <w:noProof/>
+          <w:sz w:val="24"/>
+          <w:szCs w:val="24"/>
+        </w:rPr>
+        <w:lastRenderedPageBreak/>
+        <w:drawing>
+          <wp:inline distT="0" distB="0" distL="0" distR="0" wp14:anchorId="3CFF7356" wp14:editId="0C2E06FC">
+            <wp:extent cx="5938520" cy="2863850"/>
+            <wp:effectExtent l="0" t="0" r="5080" b="0"/>
+            <wp:docPr id="9" name="Picture 9"/>
+            <wp:cNvGraphicFramePr>
+              <a:graphicFrameLocks xmlns:a="http://schemas.openxmlformats.org/drawingml/2006/main" noChangeAspect="1"/>
+            </wp:cNvGraphicFramePr>
+            <a:graphic xmlns:a="http://schemas.openxmlformats.org/drawingml/2006/main">
+              <a:graphicData uri="http://schemas.openxmlformats.org/drawingml/2006/picture">
+                <pic:pic xmlns:pic="http://schemas.openxmlformats.org/drawingml/2006/picture">
+                  <pic:nvPicPr>
+                    <pic:cNvPr id="0" name="Picture 8"/>
+                    <pic:cNvPicPr>
+                      <a:picLocks noChangeAspect="1" noChangeArrowheads="1"/>
+                    </pic:cNvPicPr>
+                  </pic:nvPicPr>
+                  <pic:blipFill>
+                    <a:blip r:embed="rId16" cstate="print">
+                      <a:extLst>
+                        <a:ext uri="{28A0092B-C50C-407E-A947-70E740481C1C}">
+                          <a14:useLocalDpi xmlns:a14="http://schemas.microsoft.com/office/drawing/2010/main" val="0"/>
+                        </a:ext>
+                      </a:extLst>
+                    </a:blip>
+                    <a:srcRect/>
+                    <a:stretch>
+                      <a:fillRect/>
+                    </a:stretch>
+                  </pic:blipFill>
+                  <pic:spPr bwMode="auto">
+                    <a:xfrm>
+                      <a:off x="0" y="0"/>
+                      <a:ext cx="5938520" cy="2863850"/>
+                    </a:xfrm>
+                    <a:prstGeom prst="rect">
+                      <a:avLst/>
+                    </a:prstGeom>
+                    <a:noFill/>
+                    <a:ln>
+                      <a:noFill/>
+                    </a:ln>
+                  </pic:spPr>
+                </pic:pic>
+              </a:graphicData>
+            </a:graphic>
+          </wp:inline>
+        </w:drawing>
+      </w:r>
+    </w:p>
+    <w:p>
+      <w:pPr>
+        <w:rPr>
+          <w:i/>
+          <w:sz w:val="24"/>
+          <w:szCs w:val="24"/>
+        </w:rPr>
+      </w:pPr>
+      <w:r>
+        <w:rPr>
+          <w:i/>
+          <w:sz w:val="24"/>
+          <w:szCs w:val="24"/>
+        </w:rPr>
+        <w:t>Instruction</w:t>
+      </w:r>
+      <w:r>
+        <w:rPr>
+          <w:i/>
+          <w:sz w:val="24"/>
+          <w:szCs w:val="24"/>
+        </w:rPr>
+        <w:t xml:space="preserve"> Screen </w:t>
+      </w:r>
+      <w:r>
+        <w:rPr>
+          <w:i/>
+          <w:sz w:val="24"/>
+          <w:szCs w:val="24"/>
+        </w:rPr>
+        <w:t xml:space="preserve">1 </w:t>
+      </w:r>
+      <w:r>
+        <w:rPr>
+          <w:i/>
+          <w:sz w:val="24"/>
+          <w:szCs w:val="24"/>
+        </w:rPr>
+        <w:t xml:space="preserve">– </w:t>
+      </w:r>
+      <w:r>
+        <w:rPr>
+          <w:i/>
+          <w:sz w:val="24"/>
+          <w:szCs w:val="24"/>
+        </w:rPr>
+        <w:t>Shows the c</w:t>
+      </w:r>
+      <w:r>
+        <w:rPr>
+          <w:i/>
+          <w:sz w:val="24"/>
+          <w:szCs w:val="24"/>
+        </w:rPr>
+        <w:t>ontrols for h</w:t>
+      </w:r>
+      <w:r>
+        <w:rPr>
+          <w:i/>
+          <w:sz w:val="24"/>
+          <w:szCs w:val="24"/>
+        </w:rPr>
+        <w:t>ow to play the game</w:t>
+      </w:r>
+    </w:p>
+    <w:p>
+      <w:pPr>
+        <w:rPr>
+          <w:b/>
+          <w:sz w:val="24"/>
+          <w:szCs w:val="24"/>
+        </w:rPr>
+      </w:pPr>
+    </w:p>
+    <w:p>
+      <w:pPr>
+        <w:rPr>
+          <w:b/>
+          <w:sz w:val="24"/>
+          <w:szCs w:val="24"/>
+        </w:rPr>
+      </w:pPr>
+      <w:r>
+        <w:rPr>
+          <w:b/>
+          <w:noProof/>
+          <w:sz w:val="24"/>
+          <w:szCs w:val="24"/>
+        </w:rPr>
+        <w:drawing>
+          <wp:inline distT="0" distB="0" distL="0" distR="0" wp14:anchorId="244A4DB6" wp14:editId="7260428A">
+            <wp:extent cx="5938520" cy="2863850"/>
+            <wp:effectExtent l="0" t="0" r="5080" b="0"/>
+            <wp:docPr id="10" name="Picture 10"/>
+            <wp:cNvGraphicFramePr>
+              <a:graphicFrameLocks xmlns:a="http://schemas.openxmlformats.org/drawingml/2006/main" noChangeAspect="1"/>
+            </wp:cNvGraphicFramePr>
+            <a:graphic xmlns:a="http://schemas.openxmlformats.org/drawingml/2006/main">
+              <a:graphicData uri="http://schemas.openxmlformats.org/drawingml/2006/picture">
+                <pic:pic xmlns:pic="http://schemas.openxmlformats.org/drawingml/2006/picture">
+                  <pic:nvPicPr>
+                    <pic:cNvPr id="0" name="Picture 9"/>
+                    <pic:cNvPicPr>
+                      <a:picLocks noChangeAspect="1" noChangeArrowheads="1"/>
+                    </pic:cNvPicPr>
+                  </pic:nvPicPr>
+                  <pic:blipFill>
+                    <a:blip r:embed="rId17" cstate="print">
+                      <a:extLst>
+                        <a:ext uri="{28A0092B-C50C-407E-A947-70E740481C1C}">
+                          <a14:useLocalDpi xmlns:a14="http://schemas.microsoft.com/office/drawing/2010/main" val="0"/>
+                        </a:ext>
+                      </a:extLst>
+                    </a:blip>
+                    <a:srcRect/>
+                    <a:stretch>
+                      <a:fillRect/>
+                    </a:stretch>
+                  </pic:blipFill>
+                  <pic:spPr bwMode="auto">
+                    <a:xfrm>
+                      <a:off x="0" y="0"/>
+                      <a:ext cx="5938520" cy="2863850"/>
+                    </a:xfrm>
+                    <a:prstGeom prst="rect">
+                      <a:avLst/>
+                    </a:prstGeom>
+                    <a:noFill/>
+                    <a:ln>
+                      <a:noFill/>
+                    </a:ln>
+                  </pic:spPr>
+                </pic:pic>
+              </a:graphicData>
+            </a:graphic>
+          </wp:inline>
+        </w:drawing>
+      </w:r>
+    </w:p>
+    <w:p>
+      <w:pPr>
+        <w:rPr>
+          <w:b/>
+          <w:sz w:val="24"/>
+          <w:szCs w:val="24"/>
+        </w:rPr>
+      </w:pPr>
+      <w:r>
+        <w:rPr>
+          <w:i/>
+          <w:sz w:val="24"/>
+          <w:szCs w:val="24"/>
+        </w:rPr>
+        <w:t xml:space="preserve">Instruction Screen </w:t>
+      </w:r>
+      <w:r>
+        <w:rPr>
+          <w:i/>
+          <w:sz w:val="24"/>
+          <w:szCs w:val="24"/>
+        </w:rPr>
+        <w:t>2</w:t>
+      </w:r>
+      <w:r>
+        <w:rPr>
+          <w:i/>
+          <w:sz w:val="24"/>
+          <w:szCs w:val="24"/>
+        </w:rPr>
+        <w:t xml:space="preserve">– </w:t>
+      </w:r>
+      <w:r>
+        <w:rPr>
+          <w:i/>
+          <w:sz w:val="24"/>
+          <w:szCs w:val="24"/>
+        </w:rPr>
+        <w:t>Types of abnormal platforms</w:t>
+      </w:r>
+      <w:r>
+        <w:rPr>
+          <w:i/>
+          <w:sz w:val="24"/>
+          <w:szCs w:val="24"/>
+        </w:rPr>
+        <w:t xml:space="preserve"> in the game</w:t>
+      </w:r>
+      <w:r>
+        <w:rPr>
+          <w:i/>
+          <w:sz w:val="24"/>
+          <w:szCs w:val="24"/>
+        </w:rPr>
+        <w:t xml:space="preserve"> (does not include</w:t>
+      </w:r>
+      <w:r>
+        <w:rPr>
+          <w:i/>
+          <w:sz w:val="24"/>
+          <w:szCs w:val="24"/>
+        </w:rPr>
+        <w:t xml:space="preserve"> </w:t>
+      </w:r>
+      <w:r>
+        <w:rPr>
+          <w:i/>
+          <w:sz w:val="24"/>
+          <w:szCs w:val="24"/>
+        </w:rPr>
+        <w:t xml:space="preserve">the </w:t>
+      </w:r>
+      <w:r>
+        <w:rPr>
+          <w:i/>
+          <w:sz w:val="24"/>
+          <w:szCs w:val="24"/>
+        </w:rPr>
+        <w:t>regular</w:t>
+      </w:r>
+      <w:r>
+        <w:rPr>
+          <w:i/>
+          <w:sz w:val="24"/>
+          <w:szCs w:val="24"/>
+        </w:rPr>
+        <w:t xml:space="preserve"> solid platforms like the one the player is currently standing on)</w:t>
+      </w:r>
+    </w:p>
+    <w:p>
+      <w:pPr>
+        <w:rPr>
+          <w:b/>
+          <w:sz w:val="24"/>
+          <w:szCs w:val="24"/>
+        </w:rPr>
+      </w:pPr>
+      <w:r>
+        <w:rPr>
+          <w:b/>
+          <w:noProof/>
+          <w:sz w:val="24"/>
+          <w:szCs w:val="24"/>
+        </w:rPr>
+        <w:lastRenderedPageBreak/>
+        <w:drawing>
+          <wp:inline distT="0" distB="0" distL="0" distR="0" wp14:anchorId="194DAB21" wp14:editId="3ED2F755">
+            <wp:extent cx="5938520" cy="2863850"/>
+            <wp:effectExtent l="0" t="0" r="5080" b="0"/>
+            <wp:docPr id="11" name="Picture 11"/>
+            <wp:cNvGraphicFramePr>
+              <a:graphicFrameLocks xmlns:a="http://schemas.openxmlformats.org/drawingml/2006/main" noChangeAspect="1"/>
+            </wp:cNvGraphicFramePr>
+            <a:graphic xmlns:a="http://schemas.openxmlformats.org/drawingml/2006/main">
+              <a:graphicData uri="http://schemas.openxmlformats.org/drawingml/2006/picture">
+                <pic:pic xmlns:pic="http://schemas.openxmlformats.org/drawingml/2006/picture">
+                  <pic:nvPicPr>
+                    <pic:cNvPr id="0" name="Picture 10"/>
+                    <pic:cNvPicPr>
+                      <a:picLocks noChangeAspect="1" noChangeArrowheads="1"/>
+                    </pic:cNvPicPr>
+                  </pic:nvPicPr>
+                  <pic:blipFill>
+                    <a:blip r:embed="rId18" cstate="print">
+                      <a:extLst>
+                        <a:ext uri="{28A0092B-C50C-407E-A947-70E740481C1C}">
+                          <a14:useLocalDpi xmlns:a14="http://schemas.microsoft.com/office/drawing/2010/main" val="0"/>
+                        </a:ext>
+                      </a:extLst>
+                    </a:blip>
+                    <a:srcRect/>
+                    <a:stretch>
+                      <a:fillRect/>
+                    </a:stretch>
+                  </pic:blipFill>
+                  <pic:spPr bwMode="auto">
+                    <a:xfrm>
+                      <a:off x="0" y="0"/>
+                      <a:ext cx="5938520" cy="2863850"/>
+                    </a:xfrm>
+                    <a:prstGeom prst="rect">
+                      <a:avLst/>
+                    </a:prstGeom>
+                    <a:noFill/>
+                    <a:ln>
+                      <a:noFill/>
+                    </a:ln>
+                  </pic:spPr>
+                </pic:pic>
+              </a:graphicData>
+            </a:graphic>
+          </wp:inline>
+        </w:drawing>
+      </w:r>
+    </w:p>
+    <w:p>
+      <w:pPr>
+        <w:rPr>
+          <w:i/>
+          <w:sz w:val="24"/>
+          <w:szCs w:val="24"/>
+        </w:rPr>
+      </w:pPr>
+      <w:r>
+        <w:rPr>
+          <w:i/>
+          <w:sz w:val="24"/>
+          <w:szCs w:val="24"/>
+        </w:rPr>
+        <w:t xml:space="preserve">Instruction Screen </w:t>
+      </w:r>
+      <w:r>
+        <w:rPr>
+          <w:i/>
+          <w:sz w:val="24"/>
+          <w:szCs w:val="24"/>
+        </w:rPr>
+        <w:t xml:space="preserve">3 – Types of enemies/monsters the player </w:t>
+      </w:r>
+      <w:r>
+        <w:rPr>
+          <w:i/>
+          <w:sz w:val="24"/>
+          <w:szCs w:val="24"/>
+        </w:rPr>
+        <w:t>will</w:t>
+      </w:r>
+      <w:r>
+        <w:rPr>
+          <w:i/>
+          <w:sz w:val="24"/>
+          <w:szCs w:val="24"/>
+        </w:rPr>
+        <w:t xml:space="preserve"> encounter</w:t>
+      </w:r>
+    </w:p>
+    <w:p>
+      <w:pPr>
+        <w:rPr>
+          <w:b/>
+          <w:sz w:val="24"/>
+          <w:szCs w:val="24"/>
+        </w:rPr>
+      </w:pPr>
+    </w:p>
+    <w:p>
+      <w:pPr>
+        <w:rPr>
+          <w:b/>
+          <w:sz w:val="24"/>
+          <w:szCs w:val="24"/>
+        </w:rPr>
+      </w:pPr>
+      <w:r>
+        <w:rPr>
+          <w:b/>
+          <w:noProof/>
+          <w:sz w:val="24"/>
+          <w:szCs w:val="24"/>
+        </w:rPr>
+        <w:drawing>
+          <wp:inline distT="0" distB="0" distL="0" distR="0" wp14:anchorId="5F8675B9" wp14:editId="38269967">
+            <wp:extent cx="5938520" cy="2863850"/>
+            <wp:effectExtent l="0" t="0" r="5080" b="0"/>
+            <wp:docPr id="12" name="Picture 12"/>
+            <wp:cNvGraphicFramePr>
+              <a:graphicFrameLocks xmlns:a="http://schemas.openxmlformats.org/drawingml/2006/main" noChangeAspect="1"/>
+            </wp:cNvGraphicFramePr>
+            <a:graphic xmlns:a="http://schemas.openxmlformats.org/drawingml/2006/main">
+              <a:graphicData uri="http://schemas.openxmlformats.org/drawingml/2006/picture">
+                <pic:pic xmlns:pic="http://schemas.openxmlformats.org/drawingml/2006/picture">
+                  <pic:nvPicPr>
+                    <pic:cNvPr id="0" name="Picture 11"/>
+                    <pic:cNvPicPr>
+                      <a:picLocks noChangeAspect="1" noChangeArrowheads="1"/>
+                    </pic:cNvPicPr>
+                  </pic:nvPicPr>
+                  <pic:blipFill>
+                    <a:blip r:embed="rId19" cstate="print">
+                      <a:extLst>
+                        <a:ext uri="{28A0092B-C50C-407E-A947-70E740481C1C}">
+                          <a14:useLocalDpi xmlns:a14="http://schemas.microsoft.com/office/drawing/2010/main" val="0"/>
+                        </a:ext>
+                      </a:extLst>
+                    </a:blip>
+                    <a:srcRect/>
+                    <a:stretch>
+                      <a:fillRect/>
+                    </a:stretch>
+                  </pic:blipFill>
+                  <pic:spPr bwMode="auto">
+                    <a:xfrm>
+                      <a:off x="0" y="0"/>
+                      <a:ext cx="5938520" cy="2863850"/>
+                    </a:xfrm>
+                    <a:prstGeom prst="rect">
+                      <a:avLst/>
+                    </a:prstGeom>
+                    <a:noFill/>
+                    <a:ln>
+                      <a:noFill/>
+                    </a:ln>
+                  </pic:spPr>
+                </pic:pic>
+              </a:graphicData>
+            </a:graphic>
+          </wp:inline>
+        </w:drawing>
+      </w:r>
+    </w:p>
+    <w:p>
+      <w:pPr>
+        <w:rPr>
+          <w:b/>
+          <w:sz w:val="24"/>
+          <w:szCs w:val="24"/>
+        </w:rPr>
+      </w:pPr>
+      <w:r>
+        <w:rPr>
+          <w:i/>
+          <w:sz w:val="24"/>
+          <w:szCs w:val="24"/>
+        </w:rPr>
+        <w:t xml:space="preserve">Instruction Screen </w:t>
+      </w:r>
+      <w:r>
+        <w:rPr>
+          <w:i/>
+          <w:sz w:val="24"/>
+          <w:szCs w:val="24"/>
+        </w:rPr>
+        <w:t>4 – Types of attacks the player can use (sword – short range, rifle – long range)</w:t>
+      </w:r>
+    </w:p>
+    <w:p>
+      <w:pPr>
+        <w:rPr>
+          <w:b/>
+          <w:sz w:val="24"/>
+          <w:szCs w:val="24"/>
+        </w:rPr>
+      </w:pPr>
+      <w:r>
+        <w:rPr>
+          <w:b/>
+          <w:noProof/>
+          <w:sz w:val="24"/>
+          <w:szCs w:val="24"/>
+        </w:rPr>
+        <w:lastRenderedPageBreak/>
+        <w:drawing>
+          <wp:inline distT="0" distB="0" distL="0" distR="0" wp14:anchorId="42E770FD" wp14:editId="56AEC379">
+            <wp:extent cx="5938520" cy="2863850"/>
+            <wp:effectExtent l="0" t="0" r="5080" b="0"/>
+            <wp:docPr id="13" name="Picture 13"/>
+            <wp:cNvGraphicFramePr>
+              <a:graphicFrameLocks xmlns:a="http://schemas.openxmlformats.org/drawingml/2006/main" noChangeAspect="1"/>
+            </wp:cNvGraphicFramePr>
+            <a:graphic xmlns:a="http://schemas.openxmlformats.org/drawingml/2006/main">
+              <a:graphicData uri="http://schemas.openxmlformats.org/drawingml/2006/picture">
+                <pic:pic xmlns:pic="http://schemas.openxmlformats.org/drawingml/2006/picture">
+                  <pic:nvPicPr>
+                    <pic:cNvPr id="0" name="Picture 12"/>
+                    <pic:cNvPicPr>
+                      <a:picLocks noChangeAspect="1" noChangeArrowheads="1"/>
+                    </pic:cNvPicPr>
+                  </pic:nvPicPr>
+                  <pic:blipFill>
+                    <a:blip r:embed="rId20" cstate="print">
+                      <a:extLst>
+                        <a:ext uri="{28A0092B-C50C-407E-A947-70E740481C1C}">
+                          <a14:useLocalDpi xmlns:a14="http://schemas.microsoft.com/office/drawing/2010/main" val="0"/>
+                        </a:ext>
+                      </a:extLst>
+                    </a:blip>
+                    <a:srcRect/>
+                    <a:stretch>
+                      <a:fillRect/>
+                    </a:stretch>
+                  </pic:blipFill>
+                  <pic:spPr bwMode="auto">
+                    <a:xfrm>
+                      <a:off x="0" y="0"/>
+                      <a:ext cx="5938520" cy="2863850"/>
+                    </a:xfrm>
+                    <a:prstGeom prst="rect">
+                      <a:avLst/>
+                    </a:prstGeom>
+                    <a:noFill/>
+                    <a:ln>
+                      <a:noFill/>
+                    </a:ln>
+                  </pic:spPr>
+                </pic:pic>
+              </a:graphicData>
+            </a:graphic>
+          </wp:inline>
+        </w:drawing>
+      </w:r>
+    </w:p>
+    <w:p>
+      <w:pPr>
+        <w:rPr>
+          <w:i/>
+          <w:sz w:val="24"/>
+          <w:szCs w:val="24"/>
+        </w:rPr>
+      </w:pPr>
+      <w:r>
+        <w:rPr>
+          <w:i/>
+          <w:sz w:val="24"/>
+          <w:szCs w:val="24"/>
+        </w:rPr>
+        <w:t xml:space="preserve">Instruction Screen </w:t>
+      </w:r>
+      <w:r>
+        <w:rPr>
+          <w:i/>
+          <w:sz w:val="24"/>
+          <w:szCs w:val="24"/>
+        </w:rPr>
+        <w:t xml:space="preserve">5 – Types of loots </w:t>
+      </w:r>
+      <w:r>
+        <w:rPr>
+          <w:i/>
+          <w:sz w:val="24"/>
+          <w:szCs w:val="24"/>
+        </w:rPr>
+        <w:t xml:space="preserve">randomly </w:t>
+      </w:r>
+      <w:r>
+        <w:rPr>
+          <w:i/>
+          <w:sz w:val="24"/>
+          <w:szCs w:val="24"/>
+        </w:rPr>
+        <w:t>spawned in the game that the player can collect (health, ammo chest, small loot, large loot)</w:t>
+      </w:r>
+    </w:p>
+    <w:p>
+      <w:pPr>
+        <w:rPr>
+          <w:b/>
+          <w:sz w:val="24"/>
+          <w:szCs w:val="24"/>
+        </w:rPr>
+      </w:pPr>
+    </w:p>
+    <w:p>
+      <w:pPr>
+        <w:rPr>
+          <w:b/>
+          <w:sz w:val="24"/>
+          <w:szCs w:val="24"/>
+        </w:rPr>
+      </w:pPr>
+      <w:r>
+        <w:rPr>
+          <w:b/>
+          <w:noProof/>
+          <w:sz w:val="24"/>
+          <w:szCs w:val="24"/>
+        </w:rPr>
+        <w:drawing>
+          <wp:inline distT="0" distB="0" distL="0" distR="0" wp14:anchorId="33EACD3F" wp14:editId="068868A9">
+            <wp:extent cx="5938520" cy="2863850"/>
+            <wp:effectExtent l="0" t="0" r="5080" b="0"/>
+            <wp:docPr id="14" name="Picture 14"/>
+            <wp:cNvGraphicFramePr>
+              <a:graphicFrameLocks xmlns:a="http://schemas.openxmlformats.org/drawingml/2006/main" noChangeAspect="1"/>
+            </wp:cNvGraphicFramePr>
+            <a:graphic xmlns:a="http://schemas.openxmlformats.org/drawingml/2006/main">
+              <a:graphicData uri="http://schemas.openxmlformats.org/drawingml/2006/picture">
+                <pic:pic xmlns:pic="http://schemas.openxmlformats.org/drawingml/2006/picture">
+                  <pic:nvPicPr>
+                    <pic:cNvPr id="0" name="Picture 13"/>
+                    <pic:cNvPicPr>
+                      <a:picLocks noChangeAspect="1" noChangeArrowheads="1"/>
+                    </pic:cNvPicPr>
+                  </pic:nvPicPr>
+                  <pic:blipFill>
+                    <a:blip r:embed="rId21" cstate="print">
+                      <a:extLst>
+                        <a:ext uri="{28A0092B-C50C-407E-A947-70E740481C1C}">
+                          <a14:useLocalDpi xmlns:a14="http://schemas.microsoft.com/office/drawing/2010/main" val="0"/>
+                        </a:ext>
+                      </a:extLst>
+                    </a:blip>
+                    <a:srcRect/>
+                    <a:stretch>
+                      <a:fillRect/>
+                    </a:stretch>
+                  </pic:blipFill>
+                  <pic:spPr bwMode="auto">
+                    <a:xfrm>
+                      <a:off x="0" y="0"/>
+                      <a:ext cx="5938520" cy="2863850"/>
+                    </a:xfrm>
+                    <a:prstGeom prst="rect">
+                      <a:avLst/>
+                    </a:prstGeom>
+                    <a:noFill/>
+                    <a:ln>
+                      <a:noFill/>
+                    </a:ln>
+                  </pic:spPr>
+                </pic:pic>
+              </a:graphicData>
+            </a:graphic>
+          </wp:inline>
+        </w:drawing>
+      </w:r>
+    </w:p>
+    <w:p>
+      <w:pPr>
+        <w:rPr>
+          <w:b/>
+          <w:sz w:val="24"/>
+          <w:szCs w:val="24"/>
+        </w:rPr>
+      </w:pPr>
+      <w:r>
+        <w:rPr>
+          <w:i/>
+          <w:sz w:val="24"/>
+          <w:szCs w:val="24"/>
+        </w:rPr>
+        <w:t>Game Screen – Where the actual gameplay will occur. Contains the controls, UIs, player, platforms, and enemies.</w:t>
+      </w:r>
+    </w:p>
+    <w:p>
+      <w:pPr>
+        <w:rPr>
+          <w:b/>
+          <w:sz w:val="24"/>
+          <w:szCs w:val="24"/>
+        </w:rPr>
+      </w:pPr>
+      <w:r>
+        <w:rPr>
+          <w:b/>
+          <w:noProof/>
+          <w:sz w:val="24"/>
+          <w:szCs w:val="24"/>
+        </w:rPr>
+        <w:lastRenderedPageBreak/>
+        <w:drawing>
+          <wp:inline distT="0" distB="0" distL="0" distR="0" wp14:anchorId="6824884B" wp14:editId="5FF8AB9F">
+            <wp:extent cx="5938520" cy="2858770"/>
+            <wp:effectExtent l="0" t="0" r="5080" b="0"/>
+            <wp:docPr id="16" name="Picture 16"/>
+            <wp:cNvGraphicFramePr>
+              <a:graphicFrameLocks xmlns:a="http://schemas.openxmlformats.org/drawingml/2006/main" noChangeAspect="1"/>
+            </wp:cNvGraphicFramePr>
+            <a:graphic xmlns:a="http://schemas.openxmlformats.org/drawingml/2006/main">
+              <a:graphicData uri="http://schemas.openxmlformats.org/drawingml/2006/picture">
+                <pic:pic xmlns:pic="http://schemas.openxmlformats.org/drawingml/2006/picture">
+                  <pic:nvPicPr>
+                    <pic:cNvPr id="0" name="Picture 15"/>
+                    <pic:cNvPicPr>
+                      <a:picLocks noChangeAspect="1" noChangeArrowheads="1"/>
+                    </pic:cNvPicPr>
+                  </pic:nvPicPr>
+                  <pic:blipFill>
+                    <a:blip r:embed="rId22" cstate="print">
+                      <a:extLst>
+                        <a:ext uri="{28A0092B-C50C-407E-A947-70E740481C1C}">
+                          <a14:useLocalDpi xmlns:a14="http://schemas.microsoft.com/office/drawing/2010/main" val="0"/>
+                        </a:ext>
+                      </a:extLst>
+                    </a:blip>
+                    <a:srcRect/>
+                    <a:stretch>
+                      <a:fillRect/>
+                    </a:stretch>
+                  </pic:blipFill>
+                  <pic:spPr bwMode="auto">
+                    <a:xfrm>
+                      <a:off x="0" y="0"/>
+                      <a:ext cx="5938520" cy="2858770"/>
+                    </a:xfrm>
+                    <a:prstGeom prst="rect">
+                      <a:avLst/>
+                    </a:prstGeom>
+                    <a:noFill/>
+                    <a:ln>
+                      <a:noFill/>
+                    </a:ln>
+                  </pic:spPr>
+                </pic:pic>
+              </a:graphicData>
+            </a:graphic>
+          </wp:inline>
+        </w:drawing>
+      </w:r>
+    </w:p>
+    <w:p>
+      <w:pPr>
+        <w:rPr>
+          <w:i/>
+          <w:sz w:val="24"/>
+          <w:szCs w:val="24"/>
+        </w:rPr>
+      </w:pPr>
+      <w:r>
+        <w:rPr>
+          <w:i/>
+          <w:sz w:val="24"/>
+          <w:szCs w:val="24"/>
+        </w:rPr>
+        <w:t>End Screen – Displayed when the game is over, along with the player’s score and</w:t>
+      </w:r>
+      <w:r>
+        <w:rPr>
+          <w:i/>
+          <w:sz w:val="24"/>
+          <w:szCs w:val="24"/>
+        </w:rPr>
+        <w:t xml:space="preserve"> the</w:t>
+      </w:r>
+      <w:r>
+        <w:rPr>
+          <w:i/>
+          <w:sz w:val="24"/>
+          <w:szCs w:val="24"/>
+        </w:rPr>
+        <w:t xml:space="preserve"> state (win/lose). Gives the player the option to play </w:t>
+      </w:r>
+      <w:r>
+        <w:rPr>
+          <w:i/>
+          <w:sz w:val="24"/>
+          <w:szCs w:val="24"/>
+        </w:rPr>
+        <w:t>again or</w:t>
+      </w:r>
+      <w:r>
+        <w:rPr>
+          <w:i/>
+          <w:sz w:val="24"/>
+          <w:szCs w:val="24"/>
+        </w:rPr>
+        <w:t xml:space="preserve"> go back to the main screen.</w:t>
+      </w:r>
     </w:p>
     <w:p>
       <w:pPr>
@@ -2035,42 +3772,74 @@
           <w:sz w:val="24"/>
           <w:szCs w:val="24"/>
         </w:rPr>
-        <w:t>(</w:t>
-      </w:r>
-      <w:r>
-        <w:rPr>
-          <w:i/>
-          <w:sz w:val="24"/>
-          <w:szCs w:val="24"/>
-        </w:rPr>
-        <w:t xml:space="preserve">Describe </w:t>
-      </w:r>
-      <w:r>
-        <w:rPr>
-          <w:i/>
-          <w:sz w:val="24"/>
-          <w:szCs w:val="24"/>
-        </w:rPr>
-        <w:t xml:space="preserve">Your Game </w:t>
-      </w:r>
-      <w:r>
-        <w:rPr>
-          <w:i/>
-          <w:sz w:val="24"/>
-          <w:szCs w:val="24"/>
-        </w:rPr>
-        <w:t>Environment)</w:t>
-      </w:r>
-    </w:p>
-    <w:p>
-      <w:pPr>
-        <w:pStyle w:val="ListParagraph"/>
-        <w:rPr>
-          <w:b/>
-          <w:sz w:val="24"/>
-          <w:szCs w:val="24"/>
-        </w:rPr>
-      </w:pPr>
+        <w:t>A happy looking environment but filled with enemies and abnormal platforms. The moving platforms (grass) will be translating up/down, left/</w:t>
+      </w:r>
+      <w:proofErr w:type="gramStart"/>
+      <w:r>
+        <w:rPr>
+          <w:i/>
+          <w:sz w:val="24"/>
+          <w:szCs w:val="24"/>
+        </w:rPr>
+        <w:t>right</w:t>
+      </w:r>
+      <w:proofErr w:type="gramEnd"/>
+      <w:r>
+        <w:rPr>
+          <w:i/>
+          <w:sz w:val="24"/>
+          <w:szCs w:val="24"/>
+        </w:rPr>
+        <w:t xml:space="preserve"> or diagonally. The fall-able sandy (yellow) platform will fall within a second the player lands on it. The slippery platform (blue) will have a decreased surface friction that will cause the player to slide around and harder to stop. The explosive (red) platform will</w:t>
+      </w:r>
+      <w:r>
+        <w:rPr>
+          <w:i/>
+          <w:sz w:val="24"/>
+          <w:szCs w:val="24"/>
+        </w:rPr>
+        <w:t xml:space="preserve"> flash before</w:t>
+      </w:r>
+      <w:r>
+        <w:rPr>
+          <w:i/>
+          <w:sz w:val="24"/>
+          <w:szCs w:val="24"/>
+        </w:rPr>
+        <w:t xml:space="preserve"> blow</w:t>
+      </w:r>
+      <w:r>
+        <w:rPr>
+          <w:i/>
+          <w:sz w:val="24"/>
+          <w:szCs w:val="24"/>
+        </w:rPr>
+        <w:t>ing</w:t>
+      </w:r>
+      <w:r>
+        <w:rPr>
+          <w:i/>
+          <w:sz w:val="24"/>
+          <w:szCs w:val="24"/>
+        </w:rPr>
+        <w:t xml:space="preserve"> up</w:t>
+      </w:r>
+      <w:r>
+        <w:rPr>
+          <w:i/>
+          <w:sz w:val="24"/>
+          <w:szCs w:val="24"/>
+        </w:rPr>
+        <w:t>,</w:t>
+      </w:r>
+      <w:r>
+        <w:rPr>
+          <w:i/>
+          <w:sz w:val="24"/>
+          <w:szCs w:val="24"/>
+        </w:rPr>
+        <w:t xml:space="preserve"> within a second the player lands on it.</w:t>
+      </w:r>
     </w:p>
     <w:p>
       <w:pPr>
@@ -2118,7 +3887,105 @@
           <w:sz w:val="24"/>
           <w:szCs w:val="24"/>
         </w:rPr>
-        <w:t>(Describe Each of your game levels)</w:t>
+        <w:t>Currently there is only one level in the game. However potential future levels include</w:t>
+      </w:r>
+      <w:r>
+        <w:rPr>
+          <w:i/>
+          <w:sz w:val="24"/>
+          <w:szCs w:val="24"/>
+        </w:rPr>
+        <w:t xml:space="preserve"> a</w:t>
+      </w:r>
+      <w:r>
+        <w:rPr>
+          <w:i/>
+          <w:sz w:val="24"/>
+          <w:szCs w:val="24"/>
+        </w:rPr>
+        <w:t xml:space="preserve"> longer timer (so the player is required to survive longer before it can win), </w:t>
+      </w:r>
+      <w:r>
+        <w:rPr>
+          <w:i/>
+          <w:sz w:val="24"/>
+          <w:szCs w:val="24"/>
+        </w:rPr>
+        <w:t>less pickups/collectibles</w:t>
+      </w:r>
+      <w:r>
+        <w:rPr>
+          <w:i/>
+          <w:sz w:val="24"/>
+          <w:szCs w:val="24"/>
+        </w:rPr>
+        <w:t xml:space="preserve">, </w:t>
+      </w:r>
+      <w:r>
+        <w:rPr>
+          <w:i/>
+          <w:sz w:val="24"/>
+          <w:szCs w:val="24"/>
+        </w:rPr>
+        <w:t>more</w:t>
+      </w:r>
+      <w:r>
+        <w:rPr>
+          <w:i/>
+          <w:sz w:val="24"/>
+          <w:szCs w:val="24"/>
+        </w:rPr>
+        <w:t>,</w:t>
+      </w:r>
+      <w:r>
+        <w:rPr>
+          <w:i/>
+          <w:sz w:val="24"/>
+          <w:szCs w:val="24"/>
+        </w:rPr>
+        <w:t xml:space="preserve"> </w:t>
+      </w:r>
+      <w:proofErr w:type="gramStart"/>
+      <w:r>
+        <w:rPr>
+          <w:i/>
+          <w:sz w:val="24"/>
+          <w:szCs w:val="24"/>
+        </w:rPr>
+        <w:t>toughe</w:t>
+      </w:r>
+      <w:r>
+        <w:rPr>
+          <w:i/>
+          <w:sz w:val="24"/>
+          <w:szCs w:val="24"/>
+        </w:rPr>
+        <w:t>r</w:t>
+      </w:r>
+      <w:proofErr w:type="gramEnd"/>
+      <w:r>
+        <w:rPr>
+          <w:i/>
+          <w:sz w:val="24"/>
+          <w:szCs w:val="24"/>
+        </w:rPr>
+        <w:t xml:space="preserve"> </w:t>
+      </w:r>
+      <w:r>
+        <w:rPr>
+          <w:i/>
+          <w:sz w:val="24"/>
+          <w:szCs w:val="24"/>
+        </w:rPr>
+        <w:t>and faster moving enemies</w:t>
+      </w:r>
+      <w:r>
+        <w:rPr>
+          <w:i/>
+          <w:sz w:val="24"/>
+          <w:szCs w:val="24"/>
+        </w:rPr>
+        <w:t>.</w:t>
       </w:r>
     </w:p>
     <w:p>
@@ -2154,6 +4021,24 @@
     </w:p>
     <w:p>
       <w:pPr>
+        <w:pStyle w:val="ListParagraph"/>
+        <w:rPr>
+          <w:b/>
+          <w:sz w:val="24"/>
+          <w:szCs w:val="24"/>
+        </w:rPr>
+      </w:pPr>
+      <w:r>
+        <w:rPr>
+          <w:i/>
+          <w:sz w:val="24"/>
+          <w:szCs w:val="24"/>
+        </w:rPr>
+        <w:t>The player progresses through the game by surviving until the timer ends. Timer will only start/run if the player is not standing on top of a solid regular platform.</w:t>
+      </w:r>
+    </w:p>
+    <w:p>
+      <w:pPr>
         <w:rPr>
           <w:b/>
           <w:sz w:val="24"/>
@@ -2180,6 +4065,7 @@
           <w:sz w:val="24"/>
           <w:szCs w:val="24"/>
         </w:rPr>
+        <w:lastRenderedPageBreak/>
         <w:t>Characters</w:t>
       </w:r>
     </w:p>
@@ -2198,15 +4084,39 @@
           <w:sz w:val="24"/>
           <w:szCs w:val="24"/>
         </w:rPr>
-        <w:t>(</w:t>
-      </w:r>
-      <w:r>
-        <w:rPr>
-          <w:i/>
-          <w:sz w:val="24"/>
-          <w:szCs w:val="24"/>
-        </w:rPr>
-        <w:t>Describe Your game avatar if applicable)</w:t>
+        <w:t xml:space="preserve">The player’s character is an astronaut that came from another planet, who encounters an anomaly on it’s target planet during an exploration. It can move </w:t>
+      </w:r>
+      <w:r>
+        <w:rPr>
+          <w:i/>
+          <w:sz w:val="24"/>
+          <w:szCs w:val="24"/>
+        </w:rPr>
+        <w:t>around and</w:t>
+      </w:r>
+      <w:r>
+        <w:rPr>
+          <w:i/>
+          <w:sz w:val="24"/>
+          <w:szCs w:val="24"/>
+        </w:rPr>
+        <w:t xml:space="preserve"> protect itself by swinging</w:t>
+      </w:r>
+      <w:r>
+        <w:rPr>
+          <w:i/>
+          <w:sz w:val="24"/>
+          <w:szCs w:val="24"/>
+        </w:rPr>
+        <w:t xml:space="preserve"> a</w:t>
+      </w:r>
+      <w:r>
+        <w:rPr>
+          <w:i/>
+          <w:sz w:val="24"/>
+          <w:szCs w:val="24"/>
+        </w:rPr>
+        <w:t xml:space="preserve"> sword and shooting its rifle at the enemies.</w:t>
       </w:r>
     </w:p>
     <w:p>
@@ -2253,36 +4163,17 @@
           <w:sz w:val="24"/>
           <w:szCs w:val="24"/>
         </w:rPr>
-        <w:t>(</w:t>
-      </w:r>
-      <w:r>
-        <w:rPr>
-          <w:sz w:val="24"/>
-          <w:szCs w:val="24"/>
-        </w:rPr>
-        <w:t xml:space="preserve">Describe </w:t>
-      </w:r>
-      <w:r>
-        <w:rPr>
-          <w:sz w:val="24"/>
-          <w:szCs w:val="24"/>
-        </w:rPr>
-        <w:t>Any Computer controlled Allies</w:t>
-      </w:r>
-      <w:r>
-        <w:rPr>
-          <w:sz w:val="24"/>
-          <w:szCs w:val="24"/>
-        </w:rPr>
-        <w:t xml:space="preserve"> and how they work</w:t>
-      </w:r>
-      <w:r>
-        <w:rPr>
-          <w:sz w:val="24"/>
-          <w:szCs w:val="24"/>
-        </w:rPr>
-        <w:t>)</w:t>
-      </w:r>
+        <w:t xml:space="preserve">The non-player characters are all enemies </w:t>
+      </w:r>
+      <w:proofErr w:type="gramStart"/>
+      <w:r>
+        <w:rPr>
+          <w:sz w:val="24"/>
+          <w:szCs w:val="24"/>
+        </w:rPr>
+        <w:t>at the moment</w:t>
+      </w:r>
+      <w:proofErr w:type="gramEnd"/>
     </w:p>
     <w:p>
       <w:pPr>
@@ -2330,7 +4221,255 @@
           <w:sz w:val="24"/>
           <w:szCs w:val="24"/>
         </w:rPr>
-        <w:t>(Describe computer-generated enemies and boss monsters)</w:t>
+        <w:t>There are 4</w:t>
+      </w:r>
+      <w:r>
+        <w:rPr>
+          <w:i/>
+          <w:sz w:val="24"/>
+          <w:szCs w:val="24"/>
+        </w:rPr>
+        <w:t xml:space="preserve"> types of</w:t>
+      </w:r>
+      <w:r>
+        <w:rPr>
+          <w:i/>
+          <w:sz w:val="24"/>
+          <w:szCs w:val="24"/>
+        </w:rPr>
+        <w:t xml:space="preserve"> enemies in the current game version. The ants (close combat) – which </w:t>
+      </w:r>
+      <w:r>
+        <w:rPr>
+          <w:i/>
+          <w:sz w:val="24"/>
+          <w:szCs w:val="24"/>
+        </w:rPr>
+        <w:t xml:space="preserve">will </w:t>
+      </w:r>
+      <w:r>
+        <w:rPr>
+          <w:i/>
+          <w:sz w:val="24"/>
+          <w:szCs w:val="24"/>
+        </w:rPr>
+        <w:t xml:space="preserve">crawl on the floor and will be the easiest and </w:t>
+      </w:r>
+      <w:r>
+        <w:rPr>
+          <w:i/>
+          <w:sz w:val="24"/>
+          <w:szCs w:val="24"/>
+        </w:rPr>
+        <w:t xml:space="preserve">the </w:t>
+      </w:r>
+      <w:r>
+        <w:rPr>
+          <w:i/>
+          <w:sz w:val="24"/>
+          <w:szCs w:val="24"/>
+        </w:rPr>
+        <w:t xml:space="preserve">most abundant type of enemies for the player to defeat. The frog (close combat) – </w:t>
+      </w:r>
+      <w:r>
+        <w:rPr>
+          <w:i/>
+          <w:sz w:val="24"/>
+          <w:szCs w:val="24"/>
+        </w:rPr>
+        <w:t xml:space="preserve">the </w:t>
+      </w:r>
+      <w:r>
+        <w:rPr>
+          <w:i/>
+          <w:sz w:val="24"/>
+          <w:szCs w:val="24"/>
+        </w:rPr>
+        <w:t>second easiest</w:t>
+      </w:r>
+      <w:r>
+        <w:rPr>
+          <w:i/>
+          <w:sz w:val="24"/>
+          <w:szCs w:val="24"/>
+        </w:rPr>
+        <w:t xml:space="preserve"> type of enemies</w:t>
+      </w:r>
+      <w:r>
+        <w:rPr>
+          <w:i/>
+          <w:sz w:val="24"/>
+          <w:szCs w:val="24"/>
+        </w:rPr>
+        <w:t xml:space="preserve"> and less abundant than the ants, will leap to harm the player. The alligator (close combat) – will fly around and towards the player</w:t>
+      </w:r>
+      <w:r>
+        <w:rPr>
+          <w:i/>
+          <w:sz w:val="24"/>
+          <w:szCs w:val="24"/>
+        </w:rPr>
+        <w:t>.</w:t>
+      </w:r>
+      <w:r>
+        <w:rPr>
+          <w:i/>
+          <w:sz w:val="24"/>
+          <w:szCs w:val="24"/>
+        </w:rPr>
+        <w:t xml:space="preserve"> </w:t>
+      </w:r>
+      <w:r>
+        <w:rPr>
+          <w:i/>
+          <w:sz w:val="24"/>
+          <w:szCs w:val="24"/>
+        </w:rPr>
+        <w:t>I</w:t>
+      </w:r>
+      <w:r>
+        <w:rPr>
+          <w:i/>
+          <w:sz w:val="24"/>
+          <w:szCs w:val="24"/>
+        </w:rPr>
+        <w:t xml:space="preserve">t will be quite difficult to defeat </w:t>
+      </w:r>
+      <w:r>
+        <w:rPr>
+          <w:i/>
+          <w:sz w:val="24"/>
+          <w:szCs w:val="24"/>
+        </w:rPr>
+        <w:t xml:space="preserve">this type of enemies, </w:t>
+      </w:r>
+      <w:r>
+        <w:rPr>
+          <w:i/>
+          <w:sz w:val="24"/>
+          <w:szCs w:val="24"/>
+        </w:rPr>
+        <w:t xml:space="preserve">as the player will </w:t>
+      </w:r>
+      <w:r>
+        <w:rPr>
+          <w:i/>
+          <w:sz w:val="24"/>
+          <w:szCs w:val="24"/>
+        </w:rPr>
+        <w:t xml:space="preserve">either need to be at the same height to shoot </w:t>
+      </w:r>
+      <w:r>
+        <w:rPr>
+          <w:i/>
+          <w:sz w:val="24"/>
+          <w:szCs w:val="24"/>
+        </w:rPr>
+        <w:t xml:space="preserve">at </w:t>
+      </w:r>
+      <w:r>
+        <w:rPr>
+          <w:i/>
+          <w:sz w:val="24"/>
+          <w:szCs w:val="24"/>
+        </w:rPr>
+        <w:t xml:space="preserve">or </w:t>
+      </w:r>
+      <w:r>
+        <w:rPr>
+          <w:i/>
+          <w:sz w:val="24"/>
+          <w:szCs w:val="24"/>
+        </w:rPr>
+        <w:t xml:space="preserve">be </w:t>
+      </w:r>
+      <w:r>
+        <w:rPr>
+          <w:i/>
+          <w:sz w:val="24"/>
+          <w:szCs w:val="24"/>
+        </w:rPr>
+        <w:t>close enough to swing the sword</w:t>
+      </w:r>
+      <w:r>
+        <w:rPr>
+          <w:i/>
+          <w:sz w:val="24"/>
+          <w:szCs w:val="24"/>
+        </w:rPr>
+        <w:t xml:space="preserve"> at them</w:t>
+      </w:r>
+      <w:r>
+        <w:rPr>
+          <w:i/>
+          <w:sz w:val="24"/>
+          <w:szCs w:val="24"/>
+        </w:rPr>
+        <w:t xml:space="preserve"> to kill </w:t>
+      </w:r>
+      <w:r>
+        <w:rPr>
+          <w:i/>
+          <w:sz w:val="24"/>
+          <w:szCs w:val="24"/>
+        </w:rPr>
+        <w:t>them</w:t>
+      </w:r>
+      <w:r>
+        <w:rPr>
+          <w:i/>
+          <w:sz w:val="24"/>
+          <w:szCs w:val="24"/>
+        </w:rPr>
+        <w:t xml:space="preserve">. The eagle (long range combat) – the toughest </w:t>
+      </w:r>
+      <w:r>
+        <w:rPr>
+          <w:i/>
+          <w:sz w:val="24"/>
+          <w:szCs w:val="24"/>
+        </w:rPr>
+        <w:t xml:space="preserve">type of </w:t>
+      </w:r>
+      <w:r>
+        <w:rPr>
+          <w:i/>
+          <w:sz w:val="24"/>
+          <w:szCs w:val="24"/>
+        </w:rPr>
+        <w:t>enem</w:t>
+      </w:r>
+      <w:r>
+        <w:rPr>
+          <w:i/>
+          <w:sz w:val="24"/>
+          <w:szCs w:val="24"/>
+        </w:rPr>
+        <w:t>ies</w:t>
+      </w:r>
+      <w:r>
+        <w:rPr>
+          <w:i/>
+          <w:sz w:val="24"/>
+          <w:szCs w:val="24"/>
+        </w:rPr>
+        <w:t xml:space="preserve"> that will poop on top of the player</w:t>
+      </w:r>
+      <w:r>
+        <w:rPr>
+          <w:i/>
+          <w:sz w:val="24"/>
+          <w:szCs w:val="24"/>
+        </w:rPr>
+        <w:t xml:space="preserve">, the player might never be able to defeat this type of enemy unless it’s on the same height as the enemy so the bullets can shoot horizontally towards </w:t>
+      </w:r>
+      <w:r>
+        <w:rPr>
+          <w:i/>
+          <w:sz w:val="24"/>
+          <w:szCs w:val="24"/>
+        </w:rPr>
+        <w:t>the eagle(s).</w:t>
       </w:r>
     </w:p>
     <w:p>
@@ -2379,7 +4518,119 @@
           <w:sz w:val="24"/>
           <w:szCs w:val="24"/>
         </w:rPr>
-        <w:t>(Describe any weapons available to the user)</w:t>
+        <w:t>Sword – close range</w:t>
+      </w:r>
+      <w:r>
+        <w:rPr>
+          <w:i/>
+          <w:sz w:val="24"/>
+          <w:szCs w:val="24"/>
+        </w:rPr>
+        <w:t xml:space="preserve"> and</w:t>
+      </w:r>
+      <w:r>
+        <w:rPr>
+          <w:i/>
+          <w:sz w:val="24"/>
+          <w:szCs w:val="24"/>
+        </w:rPr>
+        <w:t xml:space="preserve"> massive damage that will also push back </w:t>
+      </w:r>
+      <w:r>
+        <w:rPr>
+          <w:i/>
+          <w:sz w:val="24"/>
+          <w:szCs w:val="24"/>
+        </w:rPr>
+        <w:t xml:space="preserve">the </w:t>
+      </w:r>
+      <w:r>
+        <w:rPr>
+          <w:i/>
+          <w:sz w:val="24"/>
+          <w:szCs w:val="24"/>
+        </w:rPr>
+        <w:t>enemies</w:t>
+      </w:r>
+      <w:r>
+        <w:rPr>
+          <w:i/>
+          <w:sz w:val="24"/>
+          <w:szCs w:val="24"/>
+        </w:rPr>
+        <w:t xml:space="preserve">, ideal for dealing with ants, frogs and alligators that have reached </w:t>
+      </w:r>
+      <w:r>
+        <w:rPr>
+          <w:i/>
+          <w:sz w:val="24"/>
+          <w:szCs w:val="24"/>
+        </w:rPr>
+        <w:t xml:space="preserve">the </w:t>
+      </w:r>
+      <w:r>
+        <w:rPr>
+          <w:i/>
+          <w:sz w:val="24"/>
+          <w:szCs w:val="24"/>
+        </w:rPr>
+        <w:t xml:space="preserve">ground or close to </w:t>
+      </w:r>
+      <w:r>
+        <w:rPr>
+          <w:i/>
+          <w:sz w:val="24"/>
+          <w:szCs w:val="24"/>
+        </w:rPr>
+        <w:t xml:space="preserve">the </w:t>
+      </w:r>
+      <w:r>
+        <w:rPr>
+          <w:i/>
+          <w:sz w:val="24"/>
+          <w:szCs w:val="24"/>
+        </w:rPr>
+        <w:t>ground level</w:t>
+      </w:r>
+      <w:r>
+        <w:rPr>
+          <w:i/>
+          <w:sz w:val="24"/>
+          <w:szCs w:val="24"/>
+        </w:rPr>
+        <w:t xml:space="preserve">. Rifle – long range, less damage but can harm </w:t>
+      </w:r>
+      <w:r>
+        <w:rPr>
+          <w:i/>
+          <w:sz w:val="24"/>
+          <w:szCs w:val="24"/>
+        </w:rPr>
+        <w:t xml:space="preserve">the </w:t>
+      </w:r>
+      <w:r>
+        <w:rPr>
+          <w:i/>
+          <w:sz w:val="24"/>
+          <w:szCs w:val="24"/>
+        </w:rPr>
+        <w:t>enemies such as the alligators and eagles</w:t>
+      </w:r>
+      <w:r>
+        <w:rPr>
+          <w:i/>
+          <w:sz w:val="24"/>
+          <w:szCs w:val="24"/>
+        </w:rPr>
+        <w:t xml:space="preserve"> in the air</w:t>
+      </w:r>
+      <w:r>
+        <w:rPr>
+          <w:i/>
+          <w:sz w:val="24"/>
+          <w:szCs w:val="24"/>
+        </w:rPr>
+        <w:t>.</w:t>
       </w:r>
     </w:p>
     <w:p>
@@ -2428,8 +4679,35 @@
           <w:sz w:val="24"/>
           <w:szCs w:val="24"/>
         </w:rPr>
-        <w:t>(Describe any in-game items that can help or hinder the user)</w:t>
-      </w:r>
+        <w:t xml:space="preserve">Health Potion – will give the player an extra life per potion. Ammo chest – will give the player a pre-set (or random) amount of extra ammo. Small loot – will award the player with an amount of score. Large loot – will award the player with an amount of score larger than that of the small </w:t>
+      </w:r>
+      <w:proofErr w:type="gramStart"/>
+      <w:r>
+        <w:rPr>
+          <w:i/>
+          <w:sz w:val="24"/>
+          <w:szCs w:val="24"/>
+        </w:rPr>
+        <w:t>loot’s</w:t>
+      </w:r>
+      <w:proofErr w:type="gramEnd"/>
+      <w:r>
+        <w:rPr>
+          <w:i/>
+          <w:sz w:val="24"/>
+          <w:szCs w:val="24"/>
+        </w:rPr>
+        <w:t>.</w:t>
+      </w:r>
+    </w:p>
+    <w:p>
+      <w:pPr>
+        <w:rPr>
+          <w:b/>
+          <w:sz w:val="24"/>
+          <w:szCs w:val="24"/>
+        </w:rPr>
+      </w:pPr>
     </w:p>
     <w:p>
       <w:pPr>
@@ -2459,7 +4737,65 @@
           <w:sz w:val="24"/>
           <w:szCs w:val="24"/>
         </w:rPr>
-        <w:t>Abilities</w:t>
+        <w:t>Script</w:t>
+      </w:r>
+    </w:p>
+    <w:p>
+      <w:pPr>
+        <w:pStyle w:val="ListParagraph"/>
+        <w:rPr>
+          <w:b/>
+          <w:sz w:val="24"/>
+          <w:szCs w:val="24"/>
+        </w:rPr>
+      </w:pPr>
+      <w:r>
+        <w:rPr>
+          <w:i/>
+          <w:sz w:val="24"/>
+          <w:szCs w:val="24"/>
+        </w:rPr>
+        <w:t>Currently there is only 1 functional script, which is for the scene change.</w:t>
+      </w:r>
+      <w:r>
+        <w:rPr>
+          <w:i/>
+          <w:sz w:val="24"/>
+          <w:szCs w:val="24"/>
+        </w:rPr>
+        <w:t xml:space="preserve"> During the next milestone, more will be added to expand</w:t>
+      </w:r>
+      <w:r>
+        <w:rPr>
+          <w:i/>
+          <w:sz w:val="24"/>
+          <w:szCs w:val="24"/>
+        </w:rPr>
+        <w:t xml:space="preserve"> and implement</w:t>
+      </w:r>
+      <w:r>
+        <w:rPr>
+          <w:i/>
+          <w:sz w:val="24"/>
+          <w:szCs w:val="24"/>
+        </w:rPr>
+        <w:t xml:space="preserve"> the</w:t>
+      </w:r>
+      <w:r>
+        <w:rPr>
+          <w:i/>
+          <w:sz w:val="24"/>
+          <w:szCs w:val="24"/>
+        </w:rPr>
+        <w:t xml:space="preserve"> gameplay’s</w:t>
+      </w:r>
+      <w:r>
+        <w:rPr>
+          <w:i/>
+          <w:sz w:val="24"/>
+          <w:szCs w:val="24"/>
+        </w:rPr>
+        <w:t xml:space="preserve"> functionalities.</w:t>
       </w:r>
     </w:p>
     <w:p>
@@ -2490,7 +4826,7 @@
           <w:sz w:val="24"/>
           <w:szCs w:val="24"/>
         </w:rPr>
-        <w:t>Vehicles</w:t>
+        <w:t>Scoring</w:t>
       </w:r>
     </w:p>
     <w:p>
@@ -2502,161 +4838,29 @@
           <w:szCs w:val="24"/>
         </w:rPr>
       </w:pPr>
-    </w:p>
-    <w:p>
-      <w:pPr>
-        <w:rPr>
-          <w:b/>
-          <w:sz w:val="24"/>
-          <w:szCs w:val="24"/>
-        </w:rPr>
-      </w:pPr>
-    </w:p>
-    <w:p>
-      <w:pPr>
-        <w:pStyle w:val="ListParagraph"/>
-        <w:numPr>
-          <w:ilvl w:val="0"/>
-          <w:numId w:val="1"/>
-        </w:numPr>
-        <w:rPr>
-          <w:b/>
-          <w:sz w:val="24"/>
-          <w:szCs w:val="24"/>
-        </w:rPr>
-      </w:pPr>
-      <w:r>
-        <w:rPr>
-          <w:b/>
-          <w:sz w:val="24"/>
-          <w:szCs w:val="24"/>
-        </w:rPr>
-        <w:t>Script</w:t>
-      </w:r>
-    </w:p>
-    <w:p>
-      <w:pPr>
-        <w:rPr>
-          <w:b/>
-          <w:sz w:val="24"/>
-          <w:szCs w:val="24"/>
-        </w:rPr>
-      </w:pPr>
-    </w:p>
-    <w:p>
-      <w:pPr>
-        <w:pStyle w:val="ListParagraph"/>
-        <w:numPr>
-          <w:ilvl w:val="0"/>
-          <w:numId w:val="1"/>
-        </w:numPr>
-        <w:rPr>
-          <w:b/>
-          <w:sz w:val="24"/>
-          <w:szCs w:val="24"/>
-        </w:rPr>
-      </w:pPr>
-      <w:r>
-        <w:rPr>
-          <w:b/>
-          <w:sz w:val="24"/>
-          <w:szCs w:val="24"/>
-        </w:rPr>
-        <w:t>Scoring</w:t>
-      </w:r>
-    </w:p>
-    <w:p>
-      <w:pPr>
-        <w:rPr>
-          <w:b/>
-          <w:sz w:val="24"/>
-          <w:szCs w:val="24"/>
-        </w:rPr>
-      </w:pPr>
-    </w:p>
-    <w:p>
-      <w:pPr>
-        <w:pStyle w:val="ListParagraph"/>
-        <w:numPr>
-          <w:ilvl w:val="0"/>
-          <w:numId w:val="1"/>
-        </w:numPr>
-        <w:rPr>
-          <w:b/>
-          <w:sz w:val="24"/>
-          <w:szCs w:val="24"/>
-        </w:rPr>
-      </w:pPr>
-      <w:r>
-        <w:rPr>
-          <w:b/>
-          <w:sz w:val="24"/>
-          <w:szCs w:val="24"/>
-        </w:rPr>
-        <w:t>Puzzles/Mini-games</w:t>
-      </w:r>
-    </w:p>
-    <w:p>
-      <w:pPr>
-        <w:rPr>
-          <w:b/>
-          <w:sz w:val="24"/>
-          <w:szCs w:val="24"/>
-        </w:rPr>
-      </w:pPr>
-    </w:p>
-    <w:p>
-      <w:pPr>
-        <w:pStyle w:val="ListParagraph"/>
-        <w:numPr>
-          <w:ilvl w:val="0"/>
-          <w:numId w:val="1"/>
-        </w:numPr>
-        <w:rPr>
-          <w:b/>
-          <w:sz w:val="24"/>
-          <w:szCs w:val="24"/>
-        </w:rPr>
-      </w:pPr>
-      <w:r>
-        <w:rPr>
-          <w:b/>
-          <w:sz w:val="24"/>
-          <w:szCs w:val="24"/>
-        </w:rPr>
-        <w:t>Bonuses</w:t>
-      </w:r>
-    </w:p>
-    <w:p>
-      <w:pPr>
-        <w:rPr>
-          <w:b/>
-          <w:sz w:val="24"/>
-          <w:szCs w:val="24"/>
-        </w:rPr>
-      </w:pPr>
-    </w:p>
-    <w:p>
-      <w:pPr>
-        <w:pStyle w:val="ListParagraph"/>
-        <w:numPr>
-          <w:ilvl w:val="0"/>
-          <w:numId w:val="1"/>
-        </w:numPr>
-        <w:rPr>
-          <w:b/>
-          <w:sz w:val="24"/>
-          <w:szCs w:val="24"/>
-        </w:rPr>
-      </w:pPr>
-      <w:r>
-        <w:rPr>
-          <w:b/>
-          <w:sz w:val="24"/>
-          <w:szCs w:val="24"/>
-        </w:rPr>
-        <w:lastRenderedPageBreak/>
-        <w:t>Cheat Codes</w:t>
+      <w:r>
+        <w:rPr>
+          <w:i/>
+          <w:sz w:val="24"/>
+          <w:szCs w:val="24"/>
+        </w:rPr>
+        <w:t xml:space="preserve">When the player kills an enemy, depending on the toughness of the enemy type, an amount of score will be added. The player will be able to collect loots that will be specifically spawned to increase </w:t>
+      </w:r>
+      <w:r>
+        <w:rPr>
+          <w:i/>
+          <w:sz w:val="24"/>
+          <w:szCs w:val="24"/>
+        </w:rPr>
+        <w:t xml:space="preserve">the </w:t>
+      </w:r>
+      <w:r>
+        <w:rPr>
+          <w:i/>
+          <w:sz w:val="24"/>
+          <w:szCs w:val="24"/>
+        </w:rPr>
+        <w:t>score. In the end, if the player survives (or dies) there will be a time bonus awarded to the player’s score.</w:t>
       </w:r>
     </w:p>
     <w:p>
@@ -2704,19 +4908,65 @@
         <w:pStyle w:val="ListParagraph"/>
         <w:spacing w:after="0"/>
         <w:rPr>
-          <w:b/>
-          <w:sz w:val="24"/>
-          <w:szCs w:val="24"/>
-        </w:rPr>
-      </w:pPr>
-      <w:r>
-        <w:rPr>
-          <w:i/>
-          <w:sz w:val="24"/>
-          <w:szCs w:val="24"/>
-        </w:rPr>
-        <w:t>(Include an index of all your sound clips)</w:t>
-      </w:r>
+          <w:i/>
+          <w:sz w:val="24"/>
+          <w:szCs w:val="24"/>
+        </w:rPr>
+      </w:pPr>
+      <w:r>
+        <w:rPr>
+          <w:i/>
+          <w:sz w:val="24"/>
+          <w:szCs w:val="24"/>
+        </w:rPr>
+        <w:t>Music: Start Scene Background, Game Scene Background, End Scene Background, Instruction background (possibly will be deleted later as it might be too extra with the instruction panel being within the start scene).</w:t>
+      </w:r>
+    </w:p>
+    <w:p>
+      <w:pPr>
+        <w:pStyle w:val="ListParagraph"/>
+        <w:spacing w:after="0"/>
+        <w:rPr>
+          <w:b/>
+          <w:sz w:val="24"/>
+          <w:szCs w:val="24"/>
+        </w:rPr>
+      </w:pPr>
+      <w:r>
+        <w:rPr>
+          <w:i/>
+          <w:sz w:val="24"/>
+          <w:szCs w:val="24"/>
+        </w:rPr>
+        <w:t xml:space="preserve">SFX: Ammo collect, Health </w:t>
+      </w:r>
+      <w:proofErr w:type="gramStart"/>
+      <w:r>
+        <w:rPr>
+          <w:i/>
+          <w:sz w:val="24"/>
+          <w:szCs w:val="24"/>
+        </w:rPr>
+        <w:t>collect</w:t>
+      </w:r>
+      <w:proofErr w:type="gramEnd"/>
+      <w:r>
+        <w:rPr>
+          <w:i/>
+          <w:sz w:val="24"/>
+          <w:szCs w:val="24"/>
+        </w:rPr>
+        <w:t>, coin collect (for loots), explosion, sword swing, laser (rifle shooting).</w:t>
+      </w:r>
+    </w:p>
+    <w:p>
+      <w:pPr>
+        <w:rPr>
+          <w:b/>
+          <w:sz w:val="24"/>
+          <w:szCs w:val="24"/>
+        </w:rPr>
+      </w:pPr>
     </w:p>
     <w:p>
       <w:pPr>
@@ -2746,7 +4996,15 @@
           <w:sz w:val="24"/>
           <w:szCs w:val="24"/>
         </w:rPr>
-        <w:t xml:space="preserve">Story </w:t>
+        <w:t xml:space="preserve">Art </w:t>
+      </w:r>
+      <w:r>
+        <w:rPr>
+          <w:b/>
+          <w:sz w:val="24"/>
+          <w:szCs w:val="24"/>
+        </w:rPr>
+        <w:t xml:space="preserve">/ Multimedia </w:t>
       </w:r>
       <w:r>
         <w:rPr>
@@ -2772,8 +5030,658 @@
           <w:sz w:val="24"/>
           <w:szCs w:val="24"/>
         </w:rPr>
-        <w:t>(Outline your game story here)</w:t>
-      </w:r>
+        <w:t>All art assets are listed below</w:t>
+      </w:r>
+    </w:p>
+    <w:p>
+      <w:pPr>
+        <w:pStyle w:val="ListParagraph"/>
+        <w:rPr>
+          <w:b/>
+          <w:sz w:val="24"/>
+          <w:szCs w:val="24"/>
+        </w:rPr>
+      </w:pPr>
+      <w:r>
+        <w:rPr>
+          <w:b/>
+          <w:noProof/>
+          <w:sz w:val="24"/>
+          <w:szCs w:val="24"/>
+        </w:rPr>
+        <w:drawing>
+          <wp:inline distT="0" distB="0" distL="0" distR="0" wp14:anchorId="236D9976" wp14:editId="22847E01">
+            <wp:extent cx="2469313" cy="1894114"/>
+            <wp:effectExtent l="0" t="0" r="7620" b="0"/>
+            <wp:docPr id="17" name="Picture 17"/>
+            <wp:cNvGraphicFramePr>
+              <a:graphicFrameLocks xmlns:a="http://schemas.openxmlformats.org/drawingml/2006/main" noChangeAspect="1"/>
+            </wp:cNvGraphicFramePr>
+            <a:graphic xmlns:a="http://schemas.openxmlformats.org/drawingml/2006/main">
+              <a:graphicData uri="http://schemas.openxmlformats.org/drawingml/2006/picture">
+                <pic:pic xmlns:pic="http://schemas.openxmlformats.org/drawingml/2006/picture">
+                  <pic:nvPicPr>
+                    <pic:cNvPr id="0" name="Picture 16"/>
+                    <pic:cNvPicPr>
+                      <a:picLocks noChangeAspect="1" noChangeArrowheads="1"/>
+                    </pic:cNvPicPr>
+                  </pic:nvPicPr>
+                  <pic:blipFill>
+                    <a:blip r:embed="rId23">
+                      <a:extLst>
+                        <a:ext uri="{28A0092B-C50C-407E-A947-70E740481C1C}">
+                          <a14:useLocalDpi xmlns:a14="http://schemas.microsoft.com/office/drawing/2010/main" val="0"/>
+                        </a:ext>
+                      </a:extLst>
+                    </a:blip>
+                    <a:srcRect/>
+                    <a:stretch>
+                      <a:fillRect/>
+                    </a:stretch>
+                  </pic:blipFill>
+                  <pic:spPr bwMode="auto">
+                    <a:xfrm>
+                      <a:off x="0" y="0"/>
+                      <a:ext cx="2494240" cy="1913234"/>
+                    </a:xfrm>
+                    <a:prstGeom prst="rect">
+                      <a:avLst/>
+                    </a:prstGeom>
+                    <a:noFill/>
+                    <a:ln>
+                      <a:noFill/>
+                    </a:ln>
+                  </pic:spPr>
+                </pic:pic>
+              </a:graphicData>
+            </a:graphic>
+          </wp:inline>
+        </w:drawing>
+      </w:r>
+      <w:r>
+        <w:rPr>
+          <w:i/>
+          <w:sz w:val="24"/>
+          <w:szCs w:val="24"/>
+        </w:rPr>
+        <w:t>For</w:t>
+      </w:r>
+      <w:r>
+        <w:rPr>
+          <w:i/>
+          <w:sz w:val="24"/>
+          <w:szCs w:val="24"/>
+        </w:rPr>
+        <w:t xml:space="preserve"> the potion, ammo chest, and loot (coin)</w:t>
+      </w:r>
+    </w:p>
+    <w:p>
+      <w:pPr>
+        <w:pStyle w:val="ListParagraph"/>
+        <w:rPr>
+          <w:b/>
+          <w:sz w:val="24"/>
+          <w:szCs w:val="24"/>
+        </w:rPr>
+      </w:pPr>
+      <w:r>
+        <w:rPr>
+          <w:b/>
+          <w:noProof/>
+          <w:sz w:val="24"/>
+          <w:szCs w:val="24"/>
+        </w:rPr>
+        <w:lastRenderedPageBreak/>
+        <w:drawing>
+          <wp:inline distT="0" distB="0" distL="0" distR="0" wp14:anchorId="737E9082" wp14:editId="5FB376ED">
+            <wp:extent cx="2386476" cy="1818968"/>
+            <wp:effectExtent l="0" t="0" r="0" b="0"/>
+            <wp:docPr id="18" name="Picture 18"/>
+            <wp:cNvGraphicFramePr>
+              <a:graphicFrameLocks xmlns:a="http://schemas.openxmlformats.org/drawingml/2006/main" noChangeAspect="1"/>
+            </wp:cNvGraphicFramePr>
+            <a:graphic xmlns:a="http://schemas.openxmlformats.org/drawingml/2006/main">
+              <a:graphicData uri="http://schemas.openxmlformats.org/drawingml/2006/picture">
+                <pic:pic xmlns:pic="http://schemas.openxmlformats.org/drawingml/2006/picture">
+                  <pic:nvPicPr>
+                    <pic:cNvPr id="0" name="Picture 17"/>
+                    <pic:cNvPicPr>
+                      <a:picLocks noChangeAspect="1" noChangeArrowheads="1"/>
+                    </pic:cNvPicPr>
+                  </pic:nvPicPr>
+                  <pic:blipFill>
+                    <a:blip r:embed="rId24">
+                      <a:extLst>
+                        <a:ext uri="{28A0092B-C50C-407E-A947-70E740481C1C}">
+                          <a14:useLocalDpi xmlns:a14="http://schemas.microsoft.com/office/drawing/2010/main" val="0"/>
+                        </a:ext>
+                      </a:extLst>
+                    </a:blip>
+                    <a:srcRect/>
+                    <a:stretch>
+                      <a:fillRect/>
+                    </a:stretch>
+                  </pic:blipFill>
+                  <pic:spPr bwMode="auto">
+                    <a:xfrm>
+                      <a:off x="0" y="0"/>
+                      <a:ext cx="2409637" cy="1836621"/>
+                    </a:xfrm>
+                    <a:prstGeom prst="rect">
+                      <a:avLst/>
+                    </a:prstGeom>
+                    <a:noFill/>
+                    <a:ln>
+                      <a:noFill/>
+                    </a:ln>
+                  </pic:spPr>
+                </pic:pic>
+              </a:graphicData>
+            </a:graphic>
+          </wp:inline>
+        </w:drawing>
+      </w:r>
+      <w:r>
+        <w:rPr>
+          <w:i/>
+          <w:sz w:val="24"/>
+          <w:szCs w:val="24"/>
+        </w:rPr>
+        <w:t xml:space="preserve"> </w:t>
+      </w:r>
+      <w:r>
+        <w:rPr>
+          <w:i/>
+          <w:sz w:val="24"/>
+          <w:szCs w:val="24"/>
+        </w:rPr>
+        <w:t>For the player</w:t>
+      </w:r>
+      <w:r>
+        <w:rPr>
+          <w:i/>
+          <w:sz w:val="24"/>
+          <w:szCs w:val="24"/>
+        </w:rPr>
+        <w:t>’s movement</w:t>
+      </w:r>
+      <w:r>
+        <w:rPr>
+          <w:i/>
+          <w:sz w:val="24"/>
+          <w:szCs w:val="24"/>
+        </w:rPr>
+        <w:t xml:space="preserve"> </w:t>
+      </w:r>
+      <w:r>
+        <w:rPr>
+          <w:i/>
+          <w:sz w:val="24"/>
+          <w:szCs w:val="24"/>
+        </w:rPr>
+        <w:t>joystick</w:t>
+      </w:r>
+      <w:r>
+        <w:rPr>
+          <w:i/>
+          <w:sz w:val="24"/>
+          <w:szCs w:val="24"/>
+        </w:rPr>
+        <w:t xml:space="preserve"> controller</w:t>
+      </w:r>
+    </w:p>
+    <w:p>
+      <w:pPr>
+        <w:pStyle w:val="ListParagraph"/>
+        <w:rPr>
+          <w:b/>
+          <w:sz w:val="24"/>
+          <w:szCs w:val="24"/>
+        </w:rPr>
+      </w:pPr>
+      <w:r>
+        <w:rPr>
+          <w:b/>
+          <w:noProof/>
+          <w:sz w:val="24"/>
+          <w:szCs w:val="24"/>
+        </w:rPr>
+        <w:drawing>
+          <wp:inline distT="0" distB="0" distL="0" distR="0" wp14:anchorId="3AA9CF98" wp14:editId="1098D402">
+            <wp:extent cx="2379630" cy="1677691"/>
+            <wp:effectExtent l="0" t="0" r="1905" b="0"/>
+            <wp:docPr id="20" name="Picture 20"/>
+            <wp:cNvGraphicFramePr>
+              <a:graphicFrameLocks xmlns:a="http://schemas.openxmlformats.org/drawingml/2006/main" noChangeAspect="1"/>
+            </wp:cNvGraphicFramePr>
+            <a:graphic xmlns:a="http://schemas.openxmlformats.org/drawingml/2006/main">
+              <a:graphicData uri="http://schemas.openxmlformats.org/drawingml/2006/picture">
+                <pic:pic xmlns:pic="http://schemas.openxmlformats.org/drawingml/2006/picture">
+                  <pic:nvPicPr>
+                    <pic:cNvPr id="0" name="Picture 19"/>
+                    <pic:cNvPicPr>
+                      <a:picLocks noChangeAspect="1" noChangeArrowheads="1"/>
+                    </pic:cNvPicPr>
+                  </pic:nvPicPr>
+                  <pic:blipFill>
+                    <a:blip r:embed="rId25" cstate="print">
+                      <a:extLst>
+                        <a:ext uri="{28A0092B-C50C-407E-A947-70E740481C1C}">
+                          <a14:useLocalDpi xmlns:a14="http://schemas.microsoft.com/office/drawing/2010/main" val="0"/>
+                        </a:ext>
+                      </a:extLst>
+                    </a:blip>
+                    <a:srcRect/>
+                    <a:stretch>
+                      <a:fillRect/>
+                    </a:stretch>
+                  </pic:blipFill>
+                  <pic:spPr bwMode="auto">
+                    <a:xfrm>
+                      <a:off x="0" y="0"/>
+                      <a:ext cx="2405870" cy="1696191"/>
+                    </a:xfrm>
+                    <a:prstGeom prst="rect">
+                      <a:avLst/>
+                    </a:prstGeom>
+                    <a:noFill/>
+                    <a:ln>
+                      <a:noFill/>
+                    </a:ln>
+                  </pic:spPr>
+                </pic:pic>
+              </a:graphicData>
+            </a:graphic>
+          </wp:inline>
+        </w:drawing>
+      </w:r>
+      <w:r>
+        <w:rPr>
+          <w:b/>
+          <w:sz w:val="24"/>
+          <w:szCs w:val="24"/>
+        </w:rPr>
+        <w:t xml:space="preserve"> </w:t>
+      </w:r>
+      <w:r>
+        <w:rPr>
+          <w:i/>
+          <w:sz w:val="24"/>
+          <w:szCs w:val="24"/>
+        </w:rPr>
+        <w:t>For the grass</w:t>
+      </w:r>
+      <w:r>
+        <w:rPr>
+          <w:i/>
+          <w:sz w:val="24"/>
+          <w:szCs w:val="24"/>
+        </w:rPr>
+        <w:t xml:space="preserve"> blocks</w:t>
+      </w:r>
+      <w:r>
+        <w:rPr>
+          <w:i/>
+          <w:sz w:val="24"/>
+          <w:szCs w:val="24"/>
+        </w:rPr>
+        <w:t xml:space="preserve"> (movable platforms)</w:t>
+      </w:r>
+      <w:r>
+        <w:rPr>
+          <w:b/>
+          <w:noProof/>
+          <w:sz w:val="24"/>
+          <w:szCs w:val="24"/>
+        </w:rPr>
+        <w:drawing>
+          <wp:inline distT="0" distB="0" distL="0" distR="0" wp14:anchorId="08E34991" wp14:editId="35D9F5F9">
+            <wp:extent cx="2394032" cy="1622474"/>
+            <wp:effectExtent l="0" t="0" r="6350" b="0"/>
+            <wp:docPr id="19" name="Picture 19"/>
+            <wp:cNvGraphicFramePr>
+              <a:graphicFrameLocks xmlns:a="http://schemas.openxmlformats.org/drawingml/2006/main" noChangeAspect="1"/>
+            </wp:cNvGraphicFramePr>
+            <a:graphic xmlns:a="http://schemas.openxmlformats.org/drawingml/2006/main">
+              <a:graphicData uri="http://schemas.openxmlformats.org/drawingml/2006/picture">
+                <pic:pic xmlns:pic="http://schemas.openxmlformats.org/drawingml/2006/picture">
+                  <pic:nvPicPr>
+                    <pic:cNvPr id="0" name="Picture 18"/>
+                    <pic:cNvPicPr>
+                      <a:picLocks noChangeAspect="1" noChangeArrowheads="1"/>
+                    </pic:cNvPicPr>
+                  </pic:nvPicPr>
+                  <pic:blipFill>
+                    <a:blip r:embed="rId26" cstate="print">
+                      <a:extLst>
+                        <a:ext uri="{28A0092B-C50C-407E-A947-70E740481C1C}">
+                          <a14:useLocalDpi xmlns:a14="http://schemas.microsoft.com/office/drawing/2010/main" val="0"/>
+                        </a:ext>
+                      </a:extLst>
+                    </a:blip>
+                    <a:srcRect/>
+                    <a:stretch>
+                      <a:fillRect/>
+                    </a:stretch>
+                  </pic:blipFill>
+                  <pic:spPr bwMode="auto">
+                    <a:xfrm>
+                      <a:off x="0" y="0"/>
+                      <a:ext cx="2428098" cy="1645561"/>
+                    </a:xfrm>
+                    <a:prstGeom prst="rect">
+                      <a:avLst/>
+                    </a:prstGeom>
+                    <a:noFill/>
+                    <a:ln>
+                      <a:noFill/>
+                    </a:ln>
+                  </pic:spPr>
+                </pic:pic>
+              </a:graphicData>
+            </a:graphic>
+          </wp:inline>
+        </w:drawing>
+      </w:r>
+      <w:r>
+        <w:rPr>
+          <w:i/>
+          <w:sz w:val="24"/>
+          <w:szCs w:val="24"/>
+        </w:rPr>
+        <w:t xml:space="preserve"> </w:t>
+      </w:r>
+      <w:r>
+        <w:rPr>
+          <w:i/>
+          <w:sz w:val="24"/>
+          <w:szCs w:val="24"/>
+        </w:rPr>
+        <w:t>For the player sprites</w:t>
+      </w:r>
+      <w:r>
+        <w:rPr>
+          <w:b/>
+          <w:noProof/>
+          <w:sz w:val="24"/>
+          <w:szCs w:val="24"/>
+        </w:rPr>
+        <w:lastRenderedPageBreak/>
+        <w:drawing>
+          <wp:inline distT="0" distB="0" distL="0" distR="0" wp14:anchorId="09263341" wp14:editId="0F9F5A0B">
+            <wp:extent cx="2448165" cy="1763150"/>
+            <wp:effectExtent l="0" t="0" r="0" b="8890"/>
+            <wp:docPr id="21" name="Picture 21"/>
+            <wp:cNvGraphicFramePr>
+              <a:graphicFrameLocks xmlns:a="http://schemas.openxmlformats.org/drawingml/2006/main" noChangeAspect="1"/>
+            </wp:cNvGraphicFramePr>
+            <a:graphic xmlns:a="http://schemas.openxmlformats.org/drawingml/2006/main">
+              <a:graphicData uri="http://schemas.openxmlformats.org/drawingml/2006/picture">
+                <pic:pic xmlns:pic="http://schemas.openxmlformats.org/drawingml/2006/picture">
+                  <pic:nvPicPr>
+                    <pic:cNvPr id="0" name="Picture 20"/>
+                    <pic:cNvPicPr>
+                      <a:picLocks noChangeAspect="1" noChangeArrowheads="1"/>
+                    </pic:cNvPicPr>
+                  </pic:nvPicPr>
+                  <pic:blipFill>
+                    <a:blip r:embed="rId27" cstate="print">
+                      <a:extLst>
+                        <a:ext uri="{28A0092B-C50C-407E-A947-70E740481C1C}">
+                          <a14:useLocalDpi xmlns:a14="http://schemas.microsoft.com/office/drawing/2010/main" val="0"/>
+                        </a:ext>
+                      </a:extLst>
+                    </a:blip>
+                    <a:srcRect/>
+                    <a:stretch>
+                      <a:fillRect/>
+                    </a:stretch>
+                  </pic:blipFill>
+                  <pic:spPr bwMode="auto">
+                    <a:xfrm>
+                      <a:off x="0" y="0"/>
+                      <a:ext cx="2476636" cy="1783655"/>
+                    </a:xfrm>
+                    <a:prstGeom prst="rect">
+                      <a:avLst/>
+                    </a:prstGeom>
+                    <a:noFill/>
+                    <a:ln>
+                      <a:noFill/>
+                    </a:ln>
+                  </pic:spPr>
+                </pic:pic>
+              </a:graphicData>
+            </a:graphic>
+          </wp:inline>
+        </w:drawing>
+      </w:r>
+      <w:r>
+        <w:rPr>
+          <w:i/>
+          <w:sz w:val="24"/>
+          <w:szCs w:val="24"/>
+        </w:rPr>
+        <w:t xml:space="preserve">For the ants, alligators, </w:t>
+      </w:r>
+      <w:proofErr w:type="gramStart"/>
+      <w:r>
+        <w:rPr>
+          <w:i/>
+          <w:sz w:val="24"/>
+          <w:szCs w:val="24"/>
+        </w:rPr>
+        <w:t>eagles</w:t>
+      </w:r>
+      <w:proofErr w:type="gramEnd"/>
+      <w:r>
+        <w:rPr>
+          <w:i/>
+          <w:sz w:val="24"/>
+          <w:szCs w:val="24"/>
+        </w:rPr>
+        <w:t xml:space="preserve"> and frogs</w:t>
+      </w:r>
+      <w:r>
+        <w:rPr>
+          <w:b/>
+          <w:noProof/>
+          <w:sz w:val="24"/>
+          <w:szCs w:val="24"/>
+        </w:rPr>
+        <w:drawing>
+          <wp:inline distT="0" distB="0" distL="0" distR="0" wp14:anchorId="6933BC54" wp14:editId="266EE694">
+            <wp:extent cx="2456725" cy="1361286"/>
+            <wp:effectExtent l="0" t="0" r="1270" b="0"/>
+            <wp:docPr id="23" name="Picture 23"/>
+            <wp:cNvGraphicFramePr>
+              <a:graphicFrameLocks xmlns:a="http://schemas.openxmlformats.org/drawingml/2006/main" noChangeAspect="1"/>
+            </wp:cNvGraphicFramePr>
+            <a:graphic xmlns:a="http://schemas.openxmlformats.org/drawingml/2006/main">
+              <a:graphicData uri="http://schemas.openxmlformats.org/drawingml/2006/picture">
+                <pic:pic xmlns:pic="http://schemas.openxmlformats.org/drawingml/2006/picture">
+                  <pic:nvPicPr>
+                    <pic:cNvPr id="0" name="Picture 22"/>
+                    <pic:cNvPicPr>
+                      <a:picLocks noChangeAspect="1" noChangeArrowheads="1"/>
+                    </pic:cNvPicPr>
+                  </pic:nvPicPr>
+                  <pic:blipFill>
+                    <a:blip r:embed="rId28" cstate="print">
+                      <a:extLst>
+                        <a:ext uri="{28A0092B-C50C-407E-A947-70E740481C1C}">
+                          <a14:useLocalDpi xmlns:a14="http://schemas.microsoft.com/office/drawing/2010/main" val="0"/>
+                        </a:ext>
+                      </a:extLst>
+                    </a:blip>
+                    <a:srcRect/>
+                    <a:stretch>
+                      <a:fillRect/>
+                    </a:stretch>
+                  </pic:blipFill>
+                  <pic:spPr bwMode="auto">
+                    <a:xfrm>
+                      <a:off x="0" y="0"/>
+                      <a:ext cx="2478044" cy="1373099"/>
+                    </a:xfrm>
+                    <a:prstGeom prst="rect">
+                      <a:avLst/>
+                    </a:prstGeom>
+                    <a:noFill/>
+                    <a:ln>
+                      <a:noFill/>
+                    </a:ln>
+                  </pic:spPr>
+                </pic:pic>
+              </a:graphicData>
+            </a:graphic>
+          </wp:inline>
+        </w:drawing>
+      </w:r>
+      <w:r>
+        <w:rPr>
+          <w:i/>
+          <w:sz w:val="24"/>
+          <w:szCs w:val="24"/>
+        </w:rPr>
+        <w:t>For the down arrow</w:t>
+      </w:r>
+      <w:r>
+        <w:rPr>
+          <w:i/>
+          <w:sz w:val="24"/>
+          <w:szCs w:val="24"/>
+        </w:rPr>
+        <w:t xml:space="preserve"> icon</w:t>
+      </w:r>
+      <w:r>
+        <w:rPr>
+          <w:i/>
+          <w:sz w:val="24"/>
+          <w:szCs w:val="24"/>
+        </w:rPr>
+        <w:t xml:space="preserve"> in the instruction scene</w:t>
+      </w:r>
+    </w:p>
+    <w:p>
+      <w:pPr>
+        <w:pStyle w:val="ListParagraph"/>
+        <w:rPr>
+          <w:b/>
+          <w:sz w:val="24"/>
+          <w:szCs w:val="24"/>
+        </w:rPr>
+      </w:pPr>
+      <w:r>
+        <w:rPr>
+          <w:b/>
+          <w:noProof/>
+          <w:sz w:val="24"/>
+          <w:szCs w:val="24"/>
+        </w:rPr>
+        <w:drawing>
+          <wp:inline distT="0" distB="0" distL="0" distR="0" wp14:anchorId="1082A38E" wp14:editId="6438D6A8">
+            <wp:extent cx="2490883" cy="1426558"/>
+            <wp:effectExtent l="0" t="0" r="5080" b="2540"/>
+            <wp:docPr id="24" name="Picture 24"/>
+            <wp:cNvGraphicFramePr>
+              <a:graphicFrameLocks xmlns:a="http://schemas.openxmlformats.org/drawingml/2006/main" noChangeAspect="1"/>
+            </wp:cNvGraphicFramePr>
+            <a:graphic xmlns:a="http://schemas.openxmlformats.org/drawingml/2006/main">
+              <a:graphicData uri="http://schemas.openxmlformats.org/drawingml/2006/picture">
+                <pic:pic xmlns:pic="http://schemas.openxmlformats.org/drawingml/2006/picture">
+                  <pic:nvPicPr>
+                    <pic:cNvPr id="0" name="Picture 23"/>
+                    <pic:cNvPicPr>
+                      <a:picLocks noChangeAspect="1" noChangeArrowheads="1"/>
+                    </pic:cNvPicPr>
+                  </pic:nvPicPr>
+                  <pic:blipFill>
+                    <a:blip r:embed="rId29" cstate="print">
+                      <a:extLst>
+                        <a:ext uri="{28A0092B-C50C-407E-A947-70E740481C1C}">
+                          <a14:useLocalDpi xmlns:a14="http://schemas.microsoft.com/office/drawing/2010/main" val="0"/>
+                        </a:ext>
+                      </a:extLst>
+                    </a:blip>
+                    <a:srcRect/>
+                    <a:stretch>
+                      <a:fillRect/>
+                    </a:stretch>
+                  </pic:blipFill>
+                  <pic:spPr bwMode="auto">
+                    <a:xfrm>
+                      <a:off x="0" y="0"/>
+                      <a:ext cx="2508537" cy="1436668"/>
+                    </a:xfrm>
+                    <a:prstGeom prst="rect">
+                      <a:avLst/>
+                    </a:prstGeom>
+                    <a:noFill/>
+                    <a:ln>
+                      <a:noFill/>
+                    </a:ln>
+                  </pic:spPr>
+                </pic:pic>
+              </a:graphicData>
+            </a:graphic>
+          </wp:inline>
+        </w:drawing>
+      </w:r>
+      <w:r>
+        <w:rPr>
+          <w:i/>
+          <w:sz w:val="24"/>
+          <w:szCs w:val="24"/>
+        </w:rPr>
+        <w:t xml:space="preserve">For the font used throughout the game (titles, </w:t>
+      </w:r>
+      <w:r>
+        <w:rPr>
+          <w:i/>
+          <w:sz w:val="24"/>
+          <w:szCs w:val="24"/>
+        </w:rPr>
+        <w:t>texts,</w:t>
+      </w:r>
+      <w:r>
+        <w:rPr>
+          <w:i/>
+          <w:sz w:val="24"/>
+          <w:szCs w:val="24"/>
+        </w:rPr>
+        <w:t xml:space="preserve"> and the buttons)</w:t>
+      </w:r>
+    </w:p>
+    <w:p>
+      <w:pPr>
+        <w:pStyle w:val="ListParagraph"/>
+        <w:rPr>
+          <w:b/>
+          <w:sz w:val="24"/>
+          <w:szCs w:val="24"/>
+        </w:rPr>
+      </w:pPr>
+    </w:p>
+    <w:p>
+      <w:pPr>
+        <w:pStyle w:val="ListParagraph"/>
+        <w:rPr>
+          <w:b/>
+          <w:sz w:val="24"/>
+          <w:szCs w:val="24"/>
+        </w:rPr>
+      </w:pPr>
+    </w:p>
+    <w:p>
+      <w:pPr>
+        <w:pStyle w:val="ListParagraph"/>
+        <w:rPr>
+          <w:b/>
+          <w:sz w:val="24"/>
+          <w:szCs w:val="24"/>
+        </w:rPr>
+      </w:pPr>
     </w:p>
     <w:p>
       <w:pPr>
@@ -2803,156 +5711,102 @@
           <w:sz w:val="24"/>
           <w:szCs w:val="24"/>
         </w:rPr>
-        <w:t xml:space="preserve">Art </w:t>
-      </w:r>
-      <w:r>
-        <w:rPr>
-          <w:b/>
-          <w:sz w:val="24"/>
-          <w:szCs w:val="24"/>
-        </w:rPr>
-        <w:t xml:space="preserve">/ Multimedia </w:t>
-      </w:r>
-      <w:r>
-        <w:rPr>
-          <w:b/>
-          <w:sz w:val="24"/>
-          <w:szCs w:val="24"/>
-        </w:rPr>
-        <w:t>Index</w:t>
-      </w:r>
-    </w:p>
-    <w:p>
-      <w:pPr>
-        <w:pStyle w:val="ListParagraph"/>
-        <w:rPr>
-          <w:i/>
-          <w:sz w:val="24"/>
-          <w:szCs w:val="24"/>
-        </w:rPr>
-      </w:pPr>
-      <w:r>
-        <w:rPr>
-          <w:i/>
-          <w:sz w:val="24"/>
-          <w:szCs w:val="24"/>
-        </w:rPr>
-        <w:t>(Include an index of all your graphic and video assets here)</w:t>
-      </w:r>
-    </w:p>
-    <w:p>
-      <w:pPr>
-        <w:pStyle w:val="ListParagraph"/>
-        <w:rPr>
-          <w:b/>
-          <w:sz w:val="24"/>
-          <w:szCs w:val="24"/>
-        </w:rPr>
-      </w:pPr>
-    </w:p>
-    <w:p>
-      <w:pPr>
-        <w:rPr>
-          <w:b/>
-          <w:sz w:val="24"/>
-          <w:szCs w:val="24"/>
-        </w:rPr>
-      </w:pPr>
+        <w:t>Future Features</w:t>
+      </w:r>
     </w:p>
     <w:p>
       <w:pPr>
         <w:pStyle w:val="ListParagraph"/>
         <w:numPr>
           <w:ilvl w:val="0"/>
-          <w:numId w:val="1"/>
+          <w:numId w:val="3"/>
         </w:numPr>
         <w:rPr>
-          <w:b/>
-          <w:sz w:val="24"/>
-          <w:szCs w:val="24"/>
-        </w:rPr>
-      </w:pPr>
-      <w:r>
-        <w:rPr>
-          <w:b/>
-          <w:sz w:val="24"/>
-          <w:szCs w:val="24"/>
-        </w:rPr>
-        <w:t>Design Notes</w:t>
-      </w:r>
-    </w:p>
-    <w:p>
-      <w:pPr>
-        <w:pStyle w:val="ListParagraph"/>
-        <w:rPr>
-          <w:i/>
-          <w:sz w:val="24"/>
-          <w:szCs w:val="24"/>
-        </w:rPr>
-      </w:pPr>
-      <w:r>
-        <w:rPr>
-          <w:i/>
-          <w:sz w:val="24"/>
-          <w:szCs w:val="24"/>
-        </w:rPr>
-        <w:t>(Include additional design notes here)</w:t>
-      </w:r>
-    </w:p>
-    <w:p>
-      <w:pPr>
-        <w:rPr>
-          <w:b/>
-          <w:sz w:val="24"/>
-          <w:szCs w:val="24"/>
-        </w:rPr>
-      </w:pPr>
+          <w:i/>
+          <w:sz w:val="24"/>
+          <w:szCs w:val="24"/>
+        </w:rPr>
+      </w:pPr>
+      <w:r>
+        <w:rPr>
+          <w:i/>
+          <w:sz w:val="24"/>
+          <w:szCs w:val="24"/>
+        </w:rPr>
+        <w:t>Create logic and gameplay functionalities</w:t>
+      </w:r>
     </w:p>
     <w:p>
       <w:pPr>
         <w:pStyle w:val="ListParagraph"/>
         <w:numPr>
           <w:ilvl w:val="0"/>
-          <w:numId w:val="1"/>
+          <w:numId w:val="3"/>
         </w:numPr>
         <w:rPr>
-          <w:b/>
-          <w:sz w:val="24"/>
-          <w:szCs w:val="24"/>
-        </w:rPr>
-      </w:pPr>
-      <w:r>
-        <w:rPr>
-          <w:b/>
-          <w:sz w:val="24"/>
-          <w:szCs w:val="24"/>
-        </w:rPr>
-        <w:t>Future Features</w:t>
+          <w:i/>
+          <w:sz w:val="24"/>
+          <w:szCs w:val="24"/>
+        </w:rPr>
+      </w:pPr>
+      <w:r>
+        <w:rPr>
+          <w:i/>
+          <w:sz w:val="24"/>
+          <w:szCs w:val="24"/>
+        </w:rPr>
+        <w:t>Possibly adding new enemies</w:t>
       </w:r>
     </w:p>
     <w:p>
       <w:pPr>
         <w:pStyle w:val="ListParagraph"/>
-        <w:rPr>
-          <w:i/>
-          <w:sz w:val="24"/>
-          <w:szCs w:val="24"/>
-        </w:rPr>
-      </w:pPr>
-      <w:r>
-        <w:rPr>
-          <w:i/>
-          <w:sz w:val="24"/>
-          <w:szCs w:val="24"/>
-        </w:rPr>
-        <w:t>(Include any future features that are planned to be implemented)</w:t>
+        <w:numPr>
+          <w:ilvl w:val="0"/>
+          <w:numId w:val="3"/>
+        </w:numPr>
+        <w:rPr>
+          <w:i/>
+          <w:sz w:val="24"/>
+          <w:szCs w:val="24"/>
+        </w:rPr>
+      </w:pPr>
+      <w:r>
+        <w:rPr>
+          <w:i/>
+          <w:sz w:val="24"/>
+          <w:szCs w:val="24"/>
+        </w:rPr>
+        <w:t>Possibly adding new player attacks</w:t>
+      </w:r>
+    </w:p>
+    <w:p>
+      <w:pPr>
+        <w:pStyle w:val="ListParagraph"/>
+        <w:numPr>
+          <w:ilvl w:val="0"/>
+          <w:numId w:val="3"/>
+        </w:numPr>
+        <w:rPr>
+          <w:i/>
+          <w:sz w:val="24"/>
+          <w:szCs w:val="24"/>
+        </w:rPr>
+      </w:pPr>
+      <w:r>
+        <w:rPr>
+          <w:i/>
+          <w:sz w:val="24"/>
+          <w:szCs w:val="24"/>
+        </w:rPr>
+        <w:t>Possibly adding more challenging levels</w:t>
       </w:r>
     </w:p>
     <w:sectPr>
-      <w:headerReference w:type="even" r:id="rId15"/>
-      <w:headerReference w:type="default" r:id="rId16"/>
-      <w:footerReference w:type="even" r:id="rId17"/>
-      <w:footerReference w:type="default" r:id="rId18"/>
+      <w:headerReference w:type="even" r:id="rId30"/>
+      <w:headerReference w:type="default" r:id="rId31"/>
+      <w:footerReference w:type="even" r:id="rId32"/>
+      <w:footerReference w:type="default" r:id="rId33"/>
       <w:pgSz w:w="12240" w:h="15840"/>
       <w:pgMar w:top="1440" w:right="1440" w:bottom="1440" w:left="1440" w:header="720" w:footer="720" w:gutter="0"/>
       <w:pgBorders w:offsetFrom="page">
@@ -3547,6 +6401,95 @@
     </w:lvl>
   </w:abstractNum>
   <w:abstractNum w:abstractNumId="1" w15:restartNumberingAfterBreak="0">
+    <w:nsid w:val="35280556"/>
+    <w:multiLevelType w:val="hybridMultilevel"/>
+    <w:tmpl w:val="B4C0CA72"/>
+    <w:lvl w:ilvl="0" w:tplc="BA8E6EEC">
+      <w:start w:val="1"/>
+      <w:numFmt w:val="decimal"/>
+      <w:lvlText w:val="%1."/>
+      <w:lvlJc w:val="left"/>
+      <w:pPr>
+        <w:ind w:left="1080" w:hanging="360"/>
+      </w:pPr>
+      <w:rPr>
+        <w:rFonts w:hint="default"/>
+      </w:rPr>
+    </w:lvl>
+    <w:lvl w:ilvl="1" w:tplc="10090019" w:tentative="1">
+      <w:start w:val="1"/>
+      <w:numFmt w:val="lowerLetter"/>
+      <w:lvlText w:val="%2."/>
+      <w:lvlJc w:val="left"/>
+      <w:pPr>
+        <w:ind w:left="1800" w:hanging="360"/>
+      </w:pPr>
+    </w:lvl>
+    <w:lvl w:ilvl="2" w:tplc="1009001B" w:tentative="1">
+      <w:start w:val="1"/>
+      <w:numFmt w:val="lowerRoman"/>
+      <w:lvlText w:val="%3."/>
+      <w:lvlJc w:val="right"/>
+      <w:pPr>
+        <w:ind w:left="2520" w:hanging="180"/>
+      </w:pPr>
+    </w:lvl>
+    <w:lvl w:ilvl="3" w:tplc="1009000F" w:tentative="1">
+      <w:start w:val="1"/>
+      <w:numFmt w:val="decimal"/>
+      <w:lvlText w:val="%4."/>
+      <w:lvlJc w:val="left"/>
+      <w:pPr>
+        <w:ind w:left="3240" w:hanging="360"/>
+      </w:pPr>
+    </w:lvl>
+    <w:lvl w:ilvl="4" w:tplc="10090019" w:tentative="1">
+      <w:start w:val="1"/>
+      <w:numFmt w:val="lowerLetter"/>
+      <w:lvlText w:val="%5."/>
+      <w:lvlJc w:val="left"/>
+      <w:pPr>
+        <w:ind w:left="3960" w:hanging="360"/>
+      </w:pPr>
+    </w:lvl>
+    <w:lvl w:ilvl="5" w:tplc="1009001B" w:tentative="1">
+      <w:start w:val="1"/>
+      <w:numFmt w:val="lowerRoman"/>
+      <w:lvlText w:val="%6."/>
+      <w:lvlJc w:val="right"/>
+      <w:pPr>
+        <w:ind w:left="4680" w:hanging="180"/>
+      </w:pPr>
+    </w:lvl>
+    <w:lvl w:ilvl="6" w:tplc="1009000F" w:tentative="1">
+      <w:start w:val="1"/>
+      <w:numFmt w:val="decimal"/>
+      <w:lvlText w:val="%7."/>
+      <w:lvlJc w:val="left"/>
+      <w:pPr>
+        <w:ind w:left="5400" w:hanging="360"/>
+      </w:pPr>
+    </w:lvl>
+    <w:lvl w:ilvl="7" w:tplc="10090019" w:tentative="1">
+      <w:start w:val="1"/>
+      <w:numFmt w:val="lowerLetter"/>
+      <w:lvlText w:val="%8."/>
+      <w:lvlJc w:val="left"/>
+      <w:pPr>
+        <w:ind w:left="6120" w:hanging="360"/>
+      </w:pPr>
+    </w:lvl>
+    <w:lvl w:ilvl="8" w:tplc="1009001B" w:tentative="1">
+      <w:start w:val="1"/>
+      <w:numFmt w:val="lowerRoman"/>
+      <w:lvlText w:val="%9."/>
+      <w:lvlJc w:val="right"/>
+      <w:pPr>
+        <w:ind w:left="6840" w:hanging="180"/>
+      </w:pPr>
+    </w:lvl>
+  </w:abstractNum>
+  <w:abstractNum w:abstractNumId="2" w15:restartNumberingAfterBreak="0">
     <w:nsid w:val="4AEC7981"/>
     <w:multiLevelType w:val="hybridMultilevel"/>
     <w:tmpl w:val="473AD7BE"/>
@@ -3662,6 +6605,9 @@
     <w:abstractNumId w:val="0"/>
   </w:num>
   <w:num w:numId="2">
+    <w:abstractNumId w:val="2"/>
+  </w:num>
+  <w:num w:numId="3">
     <w:abstractNumId w:val="1"/>
   </w:num>
 </w:numbering>

</xml_diff>